<commit_message>
Updated procedure list and added list of libraries used.
</commit_message>
<xml_diff>
--- a/Paper Work/Technical documentation.docx
+++ b/Paper Work/Technical documentation.docx
@@ -3229,6 +3229,1743 @@
           </w:p>
         </w:tc>
       </w:tr>
+      <w:tr>
+        <w:trPr>
+          <w:trHeight w:val="277"/>
+        </w:trPr>
+        <w:tc>
+          <w:tcPr>
+            <w:tcW w:w="1838" w:type="dxa"/>
+          </w:tcPr>
+          <w:p>
+            <w:proofErr w:type="spellStart"/>
+            <w:r>
+              <w:t>updateDriveRecord</w:t>
+            </w:r>
+            <w:proofErr w:type="spellEnd"/>
+          </w:p>
+        </w:tc>
+        <w:tc>
+          <w:tcPr>
+            <w:tcW w:w="1998" w:type="dxa"/>
+          </w:tcPr>
+          <w:p>
+            <w:r>
+              <w:t>Updates a drive record in the database</w:t>
+            </w:r>
+          </w:p>
+        </w:tc>
+        <w:tc>
+          <w:tcPr>
+            <w:tcW w:w="2396" w:type="dxa"/>
+          </w:tcPr>
+          <w:p>
+            <w:pPr>
+              <w:pStyle w:val="ListParagraph"/>
+              <w:numPr>
+                <w:ilvl w:val="0"/>
+                <w:numId w:val="2"/>
+              </w:numPr>
+            </w:pPr>
+            <w:r>
+              <w:t xml:space="preserve">String </w:t>
+            </w:r>
+            <w:proofErr w:type="spellStart"/>
+            <w:r>
+              <w:t>backupName</w:t>
+            </w:r>
+            <w:proofErr w:type="spellEnd"/>
+          </w:p>
+          <w:p>
+            <w:pPr>
+              <w:pStyle w:val="ListParagraph"/>
+              <w:numPr>
+                <w:ilvl w:val="0"/>
+                <w:numId w:val="2"/>
+              </w:numPr>
+            </w:pPr>
+            <w:r>
+              <w:t xml:space="preserve">String </w:t>
+            </w:r>
+            <w:proofErr w:type="spellStart"/>
+            <w:r>
+              <w:t>backupLocation</w:t>
+            </w:r>
+            <w:proofErr w:type="spellEnd"/>
+          </w:p>
+          <w:p>
+            <w:pPr>
+              <w:pStyle w:val="ListParagraph"/>
+              <w:numPr>
+                <w:ilvl w:val="0"/>
+                <w:numId w:val="2"/>
+              </w:numPr>
+            </w:pPr>
+            <w:r>
+              <w:t>Bool automatic</w:t>
+            </w:r>
+          </w:p>
+          <w:p>
+            <w:pPr>
+              <w:pStyle w:val="ListParagraph"/>
+              <w:numPr>
+                <w:ilvl w:val="0"/>
+                <w:numId w:val="2"/>
+              </w:numPr>
+            </w:pPr>
+            <w:r>
+              <w:t>Bool compression</w:t>
+            </w:r>
+          </w:p>
+          <w:p>
+            <w:pPr>
+              <w:pStyle w:val="ListParagraph"/>
+              <w:numPr>
+                <w:ilvl w:val="0"/>
+                <w:numId w:val="2"/>
+              </w:numPr>
+            </w:pPr>
+            <w:proofErr w:type="spellStart"/>
+            <w:r>
+              <w:t>Int</w:t>
+            </w:r>
+            <w:proofErr w:type="spellEnd"/>
+            <w:r>
+              <w:t xml:space="preserve"> </w:t>
+            </w:r>
+            <w:proofErr w:type="spellStart"/>
+            <w:r>
+              <w:t>previousBackups</w:t>
+            </w:r>
+            <w:proofErr w:type="spellEnd"/>
+          </w:p>
+          <w:p>
+            <w:pPr>
+              <w:pStyle w:val="ListParagraph"/>
+              <w:numPr>
+                <w:ilvl w:val="0"/>
+                <w:numId w:val="2"/>
+              </w:numPr>
+            </w:pPr>
+            <w:r>
+              <w:t xml:space="preserve">Int64 </w:t>
+            </w:r>
+            <w:proofErr w:type="spellStart"/>
+            <w:r>
+              <w:t>creationDate</w:t>
+            </w:r>
+            <w:proofErr w:type="spellEnd"/>
+          </w:p>
+        </w:tc>
+        <w:tc>
+          <w:tcPr>
+            <w:tcW w:w="877" w:type="dxa"/>
+          </w:tcPr>
+          <w:p>
+            <w:r>
+              <w:t>void</w:t>
+            </w:r>
+          </w:p>
+        </w:tc>
+        <w:tc>
+          <w:tcPr>
+            <w:tcW w:w="1513" w:type="dxa"/>
+          </w:tcPr>
+          <w:p/>
+        </w:tc>
+        <w:tc>
+          <w:tcPr>
+            <w:tcW w:w="1942" w:type="dxa"/>
+          </w:tcPr>
+          <w:p>
+            <w:proofErr w:type="spellStart"/>
+            <w:r>
+              <w:t>databaseTools.cs</w:t>
+            </w:r>
+            <w:proofErr w:type="spellEnd"/>
+          </w:p>
+        </w:tc>
+      </w:tr>
+      <w:tr>
+        <w:trPr>
+          <w:trHeight w:val="277"/>
+        </w:trPr>
+        <w:tc>
+          <w:tcPr>
+            <w:tcW w:w="1838" w:type="dxa"/>
+          </w:tcPr>
+          <w:p>
+            <w:proofErr w:type="spellStart"/>
+            <w:r>
+              <w:t>removeDisplay</w:t>
+            </w:r>
+            <w:proofErr w:type="spellEnd"/>
+          </w:p>
+        </w:tc>
+        <w:tc>
+          <w:tcPr>
+            <w:tcW w:w="1998" w:type="dxa"/>
+          </w:tcPr>
+          <w:p>
+            <w:r>
+              <w:t>Wrapper to hide the window</w:t>
+            </w:r>
+          </w:p>
+        </w:tc>
+        <w:tc>
+          <w:tcPr>
+            <w:tcW w:w="2396" w:type="dxa"/>
+          </w:tcPr>
+          <w:p>
+            <w:pPr>
+              <w:pStyle w:val="ListParagraph"/>
+              <w:numPr>
+                <w:ilvl w:val="0"/>
+                <w:numId w:val="2"/>
+              </w:numPr>
+            </w:pPr>
+          </w:p>
+        </w:tc>
+        <w:tc>
+          <w:tcPr>
+            <w:tcW w:w="877" w:type="dxa"/>
+          </w:tcPr>
+          <w:p>
+            <w:r>
+              <w:t>void</w:t>
+            </w:r>
+          </w:p>
+        </w:tc>
+        <w:tc>
+          <w:tcPr>
+            <w:tcW w:w="1513" w:type="dxa"/>
+          </w:tcPr>
+          <w:p/>
+        </w:tc>
+        <w:tc>
+          <w:tcPr>
+            <w:tcW w:w="1942" w:type="dxa"/>
+          </w:tcPr>
+          <w:p>
+            <w:proofErr w:type="spellStart"/>
+            <w:r>
+              <w:t>mainWindow.cs</w:t>
+            </w:r>
+            <w:proofErr w:type="spellEnd"/>
+          </w:p>
+        </w:tc>
+      </w:tr>
+      <w:tr>
+        <w:trPr>
+          <w:trHeight w:val="277"/>
+        </w:trPr>
+        <w:tc>
+          <w:tcPr>
+            <w:tcW w:w="1838" w:type="dxa"/>
+          </w:tcPr>
+          <w:p>
+            <w:proofErr w:type="spellStart"/>
+            <w:r>
+              <w:t>showDisplay</w:t>
+            </w:r>
+            <w:proofErr w:type="spellEnd"/>
+          </w:p>
+        </w:tc>
+        <w:tc>
+          <w:tcPr>
+            <w:tcW w:w="1998" w:type="dxa"/>
+          </w:tcPr>
+          <w:p>
+            <w:r>
+              <w:t>Wrapper to show the window</w:t>
+            </w:r>
+          </w:p>
+        </w:tc>
+        <w:tc>
+          <w:tcPr>
+            <w:tcW w:w="2396" w:type="dxa"/>
+          </w:tcPr>
+          <w:p>
+            <w:pPr>
+              <w:pStyle w:val="ListParagraph"/>
+              <w:numPr>
+                <w:ilvl w:val="0"/>
+                <w:numId w:val="2"/>
+              </w:numPr>
+            </w:pPr>
+          </w:p>
+        </w:tc>
+        <w:tc>
+          <w:tcPr>
+            <w:tcW w:w="877" w:type="dxa"/>
+          </w:tcPr>
+          <w:p>
+            <w:r>
+              <w:t>void</w:t>
+            </w:r>
+          </w:p>
+        </w:tc>
+        <w:tc>
+          <w:tcPr>
+            <w:tcW w:w="1513" w:type="dxa"/>
+          </w:tcPr>
+          <w:p/>
+        </w:tc>
+        <w:tc>
+          <w:tcPr>
+            <w:tcW w:w="1942" w:type="dxa"/>
+          </w:tcPr>
+          <w:p>
+            <w:proofErr w:type="spellStart"/>
+            <w:r>
+              <w:t>mainWindow.cs</w:t>
+            </w:r>
+            <w:proofErr w:type="spellEnd"/>
+          </w:p>
+        </w:tc>
+      </w:tr>
+      <w:tr>
+        <w:trPr>
+          <w:trHeight w:val="277"/>
+        </w:trPr>
+        <w:tc>
+          <w:tcPr>
+            <w:tcW w:w="1838" w:type="dxa"/>
+          </w:tcPr>
+          <w:p>
+            <w:proofErr w:type="spellStart"/>
+            <w:r>
+              <w:t>refreshDriveList</w:t>
+            </w:r>
+            <w:proofErr w:type="spellEnd"/>
+          </w:p>
+        </w:tc>
+        <w:tc>
+          <w:tcPr>
+            <w:tcW w:w="1998" w:type="dxa"/>
+          </w:tcPr>
+          <w:p>
+            <w:r>
+              <w:t>Updates the list of connected drives</w:t>
+            </w:r>
+          </w:p>
+        </w:tc>
+        <w:tc>
+          <w:tcPr>
+            <w:tcW w:w="2396" w:type="dxa"/>
+          </w:tcPr>
+          <w:p>
+            <w:pPr>
+              <w:pStyle w:val="ListParagraph"/>
+              <w:numPr>
+                <w:ilvl w:val="0"/>
+                <w:numId w:val="2"/>
+              </w:numPr>
+            </w:pPr>
+          </w:p>
+        </w:tc>
+        <w:tc>
+          <w:tcPr>
+            <w:tcW w:w="877" w:type="dxa"/>
+          </w:tcPr>
+          <w:p>
+            <w:r>
+              <w:t>void</w:t>
+            </w:r>
+          </w:p>
+        </w:tc>
+        <w:tc>
+          <w:tcPr>
+            <w:tcW w:w="1513" w:type="dxa"/>
+          </w:tcPr>
+          <w:p/>
+        </w:tc>
+        <w:tc>
+          <w:tcPr>
+            <w:tcW w:w="1942" w:type="dxa"/>
+          </w:tcPr>
+          <w:p>
+            <w:proofErr w:type="spellStart"/>
+            <w:r>
+              <w:t>mainWindow.cs</w:t>
+            </w:r>
+            <w:proofErr w:type="spellEnd"/>
+          </w:p>
+        </w:tc>
+      </w:tr>
+      <w:tr>
+        <w:trPr>
+          <w:trHeight w:val="277"/>
+        </w:trPr>
+        <w:tc>
+          <w:tcPr>
+            <w:tcW w:w="1838" w:type="dxa"/>
+          </w:tcPr>
+          <w:p>
+            <w:proofErr w:type="spellStart"/>
+            <w:r>
+              <w:t>displayDriveDetails</w:t>
+            </w:r>
+            <w:proofErr w:type="spellEnd"/>
+          </w:p>
+        </w:tc>
+        <w:tc>
+          <w:tcPr>
+            <w:tcW w:w="1998" w:type="dxa"/>
+          </w:tcPr>
+          <w:p>
+            <w:r>
+              <w:t>Formats the details of the selected drive and displays them in the window</w:t>
+            </w:r>
+          </w:p>
+        </w:tc>
+        <w:tc>
+          <w:tcPr>
+            <w:tcW w:w="2396" w:type="dxa"/>
+          </w:tcPr>
+          <w:p>
+            <w:pPr>
+              <w:pStyle w:val="ListParagraph"/>
+              <w:numPr>
+                <w:ilvl w:val="0"/>
+                <w:numId w:val="2"/>
+              </w:numPr>
+            </w:pPr>
+            <w:proofErr w:type="spellStart"/>
+            <w:r>
+              <w:t>Driveinfo</w:t>
+            </w:r>
+            <w:proofErr w:type="spellEnd"/>
+            <w:r>
+              <w:t xml:space="preserve"> drive</w:t>
+            </w:r>
+          </w:p>
+        </w:tc>
+        <w:tc>
+          <w:tcPr>
+            <w:tcW w:w="877" w:type="dxa"/>
+          </w:tcPr>
+          <w:p>
+            <w:r>
+              <w:t>void</w:t>
+            </w:r>
+          </w:p>
+        </w:tc>
+        <w:tc>
+          <w:tcPr>
+            <w:tcW w:w="1513" w:type="dxa"/>
+          </w:tcPr>
+          <w:p/>
+        </w:tc>
+        <w:tc>
+          <w:tcPr>
+            <w:tcW w:w="1942" w:type="dxa"/>
+          </w:tcPr>
+          <w:p>
+            <w:proofErr w:type="spellStart"/>
+            <w:r>
+              <w:t>mainWindow.cs</w:t>
+            </w:r>
+            <w:proofErr w:type="spellEnd"/>
+          </w:p>
+        </w:tc>
+      </w:tr>
+      <w:tr>
+        <w:trPr>
+          <w:trHeight w:val="277"/>
+        </w:trPr>
+        <w:tc>
+          <w:tcPr>
+            <w:tcW w:w="1838" w:type="dxa"/>
+          </w:tcPr>
+          <w:p>
+            <w:proofErr w:type="spellStart"/>
+            <w:r>
+              <w:t>formatDriveCapacity</w:t>
+            </w:r>
+            <w:proofErr w:type="spellEnd"/>
+          </w:p>
+        </w:tc>
+        <w:tc>
+          <w:tcPr>
+            <w:tcW w:w="1998" w:type="dxa"/>
+          </w:tcPr>
+          <w:p>
+            <w:r>
+              <w:t xml:space="preserve">Animates the </w:t>
+            </w:r>
+            <w:proofErr w:type="spellStart"/>
+            <w:r>
+              <w:t>progressbar</w:t>
+            </w:r>
+            <w:proofErr w:type="spellEnd"/>
+            <w:r>
+              <w:t xml:space="preserve"> for the drive capacity, and displayed the text</w:t>
+            </w:r>
+          </w:p>
+        </w:tc>
+        <w:tc>
+          <w:tcPr>
+            <w:tcW w:w="2396" w:type="dxa"/>
+          </w:tcPr>
+          <w:p>
+            <w:pPr>
+              <w:pStyle w:val="ListParagraph"/>
+              <w:numPr>
+                <w:ilvl w:val="0"/>
+                <w:numId w:val="2"/>
+              </w:numPr>
+            </w:pPr>
+          </w:p>
+        </w:tc>
+        <w:tc>
+          <w:tcPr>
+            <w:tcW w:w="877" w:type="dxa"/>
+          </w:tcPr>
+          <w:p>
+            <w:r>
+              <w:t>void</w:t>
+            </w:r>
+          </w:p>
+        </w:tc>
+        <w:tc>
+          <w:tcPr>
+            <w:tcW w:w="1513" w:type="dxa"/>
+          </w:tcPr>
+          <w:p/>
+        </w:tc>
+        <w:tc>
+          <w:tcPr>
+            <w:tcW w:w="1942" w:type="dxa"/>
+          </w:tcPr>
+          <w:p>
+            <w:proofErr w:type="spellStart"/>
+            <w:r>
+              <w:t>mainWindow.cs</w:t>
+            </w:r>
+            <w:proofErr w:type="spellEnd"/>
+          </w:p>
+        </w:tc>
+      </w:tr>
+      <w:tr>
+        <w:trPr>
+          <w:trHeight w:val="277"/>
+        </w:trPr>
+        <w:tc>
+          <w:tcPr>
+            <w:tcW w:w="1838" w:type="dxa"/>
+          </w:tcPr>
+          <w:p>
+            <w:proofErr w:type="spellStart"/>
+            <w:r>
+              <w:t>clearDriveDetails</w:t>
+            </w:r>
+            <w:proofErr w:type="spellEnd"/>
+          </w:p>
+        </w:tc>
+        <w:tc>
+          <w:tcPr>
+            <w:tcW w:w="1998" w:type="dxa"/>
+          </w:tcPr>
+          <w:p>
+            <w:r>
+              <w:t>Removes all the information from the drive details</w:t>
+            </w:r>
+          </w:p>
+        </w:tc>
+        <w:tc>
+          <w:tcPr>
+            <w:tcW w:w="2396" w:type="dxa"/>
+          </w:tcPr>
+          <w:p>
+            <w:pPr>
+              <w:pStyle w:val="ListParagraph"/>
+              <w:numPr>
+                <w:ilvl w:val="0"/>
+                <w:numId w:val="2"/>
+              </w:numPr>
+            </w:pPr>
+          </w:p>
+        </w:tc>
+        <w:tc>
+          <w:tcPr>
+            <w:tcW w:w="877" w:type="dxa"/>
+          </w:tcPr>
+          <w:p>
+            <w:r>
+              <w:t>void</w:t>
+            </w:r>
+          </w:p>
+        </w:tc>
+        <w:tc>
+          <w:tcPr>
+            <w:tcW w:w="1513" w:type="dxa"/>
+          </w:tcPr>
+          <w:p/>
+        </w:tc>
+        <w:tc>
+          <w:tcPr>
+            <w:tcW w:w="1942" w:type="dxa"/>
+          </w:tcPr>
+          <w:p>
+            <w:proofErr w:type="spellStart"/>
+            <w:r>
+              <w:t>mainWindow.cs</w:t>
+            </w:r>
+            <w:proofErr w:type="spellEnd"/>
+          </w:p>
+        </w:tc>
+      </w:tr>
+      <w:tr>
+        <w:trPr>
+          <w:trHeight w:val="277"/>
+        </w:trPr>
+        <w:tc>
+          <w:tcPr>
+            <w:tcW w:w="1838" w:type="dxa"/>
+          </w:tcPr>
+          <w:p>
+            <w:proofErr w:type="spellStart"/>
+            <w:r>
+              <w:t>startupBackups</w:t>
+            </w:r>
+            <w:proofErr w:type="spellEnd"/>
+          </w:p>
+        </w:tc>
+        <w:tc>
+          <w:tcPr>
+            <w:tcW w:w="1998" w:type="dxa"/>
+          </w:tcPr>
+          <w:p>
+            <w:r>
+              <w:t xml:space="preserve">Runs the backups that are set to run on </w:t>
+            </w:r>
+            <w:proofErr w:type="spellStart"/>
+            <w:r>
+              <w:t>startup</w:t>
+            </w:r>
+            <w:proofErr w:type="spellEnd"/>
+          </w:p>
+        </w:tc>
+        <w:tc>
+          <w:tcPr>
+            <w:tcW w:w="2396" w:type="dxa"/>
+          </w:tcPr>
+          <w:p>
+            <w:pPr>
+              <w:pStyle w:val="ListParagraph"/>
+              <w:numPr>
+                <w:ilvl w:val="0"/>
+                <w:numId w:val="2"/>
+              </w:numPr>
+            </w:pPr>
+          </w:p>
+        </w:tc>
+        <w:tc>
+          <w:tcPr>
+            <w:tcW w:w="877" w:type="dxa"/>
+          </w:tcPr>
+          <w:p>
+            <w:r>
+              <w:t>void</w:t>
+            </w:r>
+          </w:p>
+        </w:tc>
+        <w:tc>
+          <w:tcPr>
+            <w:tcW w:w="1513" w:type="dxa"/>
+          </w:tcPr>
+          <w:p/>
+        </w:tc>
+        <w:tc>
+          <w:tcPr>
+            <w:tcW w:w="1942" w:type="dxa"/>
+          </w:tcPr>
+          <w:p>
+            <w:proofErr w:type="spellStart"/>
+            <w:r>
+              <w:t>Setup.cs</w:t>
+            </w:r>
+            <w:proofErr w:type="spellEnd"/>
+          </w:p>
+        </w:tc>
+      </w:tr>
+      <w:tr>
+        <w:trPr>
+          <w:trHeight w:val="277"/>
+        </w:trPr>
+        <w:tc>
+          <w:tcPr>
+            <w:tcW w:w="1838" w:type="dxa"/>
+          </w:tcPr>
+          <w:p>
+            <w:r>
+              <w:t>trim</w:t>
+            </w:r>
+          </w:p>
+        </w:tc>
+        <w:tc>
+          <w:tcPr>
+            <w:tcW w:w="1998" w:type="dxa"/>
+          </w:tcPr>
+          <w:p>
+            <w:r>
+              <w:t xml:space="preserve">Formats a long string to add ‘…’ if </w:t>
+            </w:r>
+            <w:proofErr w:type="spellStart"/>
+            <w:r>
+              <w:t>its</w:t>
+            </w:r>
+            <w:proofErr w:type="spellEnd"/>
+            <w:r>
+              <w:t xml:space="preserve"> beyond a certain length</w:t>
+            </w:r>
+          </w:p>
+        </w:tc>
+        <w:tc>
+          <w:tcPr>
+            <w:tcW w:w="2396" w:type="dxa"/>
+          </w:tcPr>
+          <w:p>
+            <w:pPr>
+              <w:pStyle w:val="ListParagraph"/>
+              <w:numPr>
+                <w:ilvl w:val="0"/>
+                <w:numId w:val="2"/>
+              </w:numPr>
+            </w:pPr>
+            <w:r>
+              <w:t>String value</w:t>
+            </w:r>
+          </w:p>
+          <w:p>
+            <w:pPr>
+              <w:pStyle w:val="ListParagraph"/>
+              <w:numPr>
+                <w:ilvl w:val="0"/>
+                <w:numId w:val="2"/>
+              </w:numPr>
+            </w:pPr>
+            <w:proofErr w:type="spellStart"/>
+            <w:r>
+              <w:t>Int</w:t>
+            </w:r>
+            <w:proofErr w:type="spellEnd"/>
+            <w:r>
+              <w:t xml:space="preserve"> </w:t>
+            </w:r>
+            <w:proofErr w:type="spellStart"/>
+            <w:r>
+              <w:t>maxLength</w:t>
+            </w:r>
+            <w:proofErr w:type="spellEnd"/>
+          </w:p>
+        </w:tc>
+        <w:tc>
+          <w:tcPr>
+            <w:tcW w:w="877" w:type="dxa"/>
+          </w:tcPr>
+          <w:p>
+            <w:r>
+              <w:t>string</w:t>
+            </w:r>
+          </w:p>
+        </w:tc>
+        <w:tc>
+          <w:tcPr>
+            <w:tcW w:w="1513" w:type="dxa"/>
+          </w:tcPr>
+          <w:p>
+            <w:r>
+              <w:t>Shortened string with ‘…’</w:t>
+            </w:r>
+          </w:p>
+        </w:tc>
+        <w:tc>
+          <w:tcPr>
+            <w:tcW w:w="1942" w:type="dxa"/>
+          </w:tcPr>
+          <w:p>
+            <w:proofErr w:type="spellStart"/>
+            <w:r>
+              <w:t>Tools.cs</w:t>
+            </w:r>
+            <w:proofErr w:type="spellEnd"/>
+          </w:p>
+        </w:tc>
+      </w:tr>
+      <w:tr>
+        <w:trPr>
+          <w:trHeight w:val="277"/>
+        </w:trPr>
+        <w:tc>
+          <w:tcPr>
+            <w:tcW w:w="1838" w:type="dxa"/>
+          </w:tcPr>
+          <w:p>
+            <w:r>
+              <w:t>hash</w:t>
+            </w:r>
+          </w:p>
+        </w:tc>
+        <w:tc>
+          <w:tcPr>
+            <w:tcW w:w="1998" w:type="dxa"/>
+          </w:tcPr>
+          <w:p>
+            <w:r>
+              <w:t>Converts string to MD5 hash</w:t>
+            </w:r>
+          </w:p>
+        </w:tc>
+        <w:tc>
+          <w:tcPr>
+            <w:tcW w:w="2396" w:type="dxa"/>
+          </w:tcPr>
+          <w:p>
+            <w:pPr>
+              <w:pStyle w:val="ListParagraph"/>
+              <w:numPr>
+                <w:ilvl w:val="0"/>
+                <w:numId w:val="2"/>
+              </w:numPr>
+            </w:pPr>
+            <w:r>
+              <w:t>String input</w:t>
+            </w:r>
+          </w:p>
+        </w:tc>
+        <w:tc>
+          <w:tcPr>
+            <w:tcW w:w="877" w:type="dxa"/>
+          </w:tcPr>
+          <w:p>
+            <w:r>
+              <w:t>string</w:t>
+            </w:r>
+          </w:p>
+        </w:tc>
+        <w:tc>
+          <w:tcPr>
+            <w:tcW w:w="1513" w:type="dxa"/>
+          </w:tcPr>
+          <w:p>
+            <w:r>
+              <w:t>Hash of input string</w:t>
+            </w:r>
+          </w:p>
+        </w:tc>
+        <w:tc>
+          <w:tcPr>
+            <w:tcW w:w="1942" w:type="dxa"/>
+          </w:tcPr>
+          <w:p>
+            <w:proofErr w:type="spellStart"/>
+            <w:r>
+              <w:t>Tools.cs</w:t>
+            </w:r>
+            <w:proofErr w:type="spellEnd"/>
+          </w:p>
+        </w:tc>
+      </w:tr>
+      <w:tr>
+        <w:trPr>
+          <w:trHeight w:val="277"/>
+        </w:trPr>
+        <w:tc>
+          <w:tcPr>
+            <w:tcW w:w="1838" w:type="dxa"/>
+          </w:tcPr>
+          <w:p>
+            <w:proofErr w:type="spellStart"/>
+            <w:r>
+              <w:t>getUnixTimeStamp</w:t>
+            </w:r>
+            <w:proofErr w:type="spellEnd"/>
+          </w:p>
+        </w:tc>
+        <w:tc>
+          <w:tcPr>
+            <w:tcW w:w="1998" w:type="dxa"/>
+          </w:tcPr>
+          <w:p>
+            <w:r>
+              <w:t xml:space="preserve">Creates a </w:t>
+            </w:r>
+            <w:proofErr w:type="spellStart"/>
+            <w:r>
+              <w:t>unix</w:t>
+            </w:r>
+            <w:proofErr w:type="spellEnd"/>
+            <w:r>
+              <w:t xml:space="preserve"> time stamp of the current time (of execution)</w:t>
+            </w:r>
+          </w:p>
+        </w:tc>
+        <w:tc>
+          <w:tcPr>
+            <w:tcW w:w="2396" w:type="dxa"/>
+          </w:tcPr>
+          <w:p>
+            <w:pPr>
+              <w:pStyle w:val="ListParagraph"/>
+              <w:numPr>
+                <w:ilvl w:val="0"/>
+                <w:numId w:val="2"/>
+              </w:numPr>
+            </w:pPr>
+          </w:p>
+        </w:tc>
+        <w:tc>
+          <w:tcPr>
+            <w:tcW w:w="877" w:type="dxa"/>
+          </w:tcPr>
+          <w:p>
+            <w:r>
+              <w:t>Int64</w:t>
+            </w:r>
+          </w:p>
+        </w:tc>
+        <w:tc>
+          <w:tcPr>
+            <w:tcW w:w="1513" w:type="dxa"/>
+          </w:tcPr>
+          <w:p>
+            <w:r>
+              <w:t>Time stamp</w:t>
+            </w:r>
+          </w:p>
+        </w:tc>
+        <w:tc>
+          <w:tcPr>
+            <w:tcW w:w="1942" w:type="dxa"/>
+          </w:tcPr>
+          <w:p>
+            <w:proofErr w:type="spellStart"/>
+            <w:r>
+              <w:t>Tools.cs</w:t>
+            </w:r>
+            <w:proofErr w:type="spellEnd"/>
+          </w:p>
+        </w:tc>
+      </w:tr>
+      <w:tr>
+        <w:trPr>
+          <w:trHeight w:val="277"/>
+        </w:trPr>
+        <w:tc>
+          <w:tcPr>
+            <w:tcW w:w="1838" w:type="dxa"/>
+          </w:tcPr>
+          <w:p>
+            <w:proofErr w:type="spellStart"/>
+            <w:r>
+              <w:t>Hashdirectory</w:t>
+            </w:r>
+            <w:proofErr w:type="spellEnd"/>
+          </w:p>
+        </w:tc>
+        <w:tc>
+          <w:tcPr>
+            <w:tcW w:w="1998" w:type="dxa"/>
+          </w:tcPr>
+          <w:p>
+            <w:r>
+              <w:t>Creates a hash of a directory</w:t>
+            </w:r>
+          </w:p>
+        </w:tc>
+        <w:tc>
+          <w:tcPr>
+            <w:tcW w:w="2396" w:type="dxa"/>
+          </w:tcPr>
+          <w:p>
+            <w:pPr>
+              <w:pStyle w:val="ListParagraph"/>
+              <w:numPr>
+                <w:ilvl w:val="0"/>
+                <w:numId w:val="2"/>
+              </w:numPr>
+            </w:pPr>
+            <w:r>
+              <w:t>String path</w:t>
+            </w:r>
+          </w:p>
+        </w:tc>
+        <w:tc>
+          <w:tcPr>
+            <w:tcW w:w="877" w:type="dxa"/>
+          </w:tcPr>
+          <w:p>
+            <w:r>
+              <w:t>string</w:t>
+            </w:r>
+          </w:p>
+        </w:tc>
+        <w:tc>
+          <w:tcPr>
+            <w:tcW w:w="1513" w:type="dxa"/>
+          </w:tcPr>
+          <w:p>
+            <w:r>
+              <w:t>Hash of directory</w:t>
+            </w:r>
+          </w:p>
+        </w:tc>
+        <w:tc>
+          <w:tcPr>
+            <w:tcW w:w="1942" w:type="dxa"/>
+          </w:tcPr>
+          <w:p>
+            <w:proofErr w:type="spellStart"/>
+            <w:r>
+              <w:t>Tools.cs</w:t>
+            </w:r>
+            <w:proofErr w:type="spellEnd"/>
+          </w:p>
+        </w:tc>
+      </w:tr>
+      <w:tr>
+        <w:trPr>
+          <w:trHeight w:val="277"/>
+        </w:trPr>
+        <w:tc>
+          <w:tcPr>
+            <w:tcW w:w="1838" w:type="dxa"/>
+          </w:tcPr>
+          <w:p>
+            <w:proofErr w:type="spellStart"/>
+            <w:r>
+              <w:t>unixDateTime</w:t>
+            </w:r>
+            <w:proofErr w:type="spellEnd"/>
+          </w:p>
+        </w:tc>
+        <w:tc>
+          <w:tcPr>
+            <w:tcW w:w="1998" w:type="dxa"/>
+          </w:tcPr>
+          <w:p>
+            <w:r>
+              <w:t xml:space="preserve">Converts a </w:t>
+            </w:r>
+            <w:proofErr w:type="spellStart"/>
+            <w:r>
+              <w:t>unix</w:t>
+            </w:r>
+            <w:proofErr w:type="spellEnd"/>
+            <w:r>
+              <w:t xml:space="preserve"> time stamp to a usable object</w:t>
+            </w:r>
+          </w:p>
+        </w:tc>
+        <w:tc>
+          <w:tcPr>
+            <w:tcW w:w="2396" w:type="dxa"/>
+          </w:tcPr>
+          <w:p>
+            <w:pPr>
+              <w:pStyle w:val="ListParagraph"/>
+              <w:numPr>
+                <w:ilvl w:val="0"/>
+                <w:numId w:val="2"/>
+              </w:numPr>
+            </w:pPr>
+            <w:r>
+              <w:t xml:space="preserve">Long </w:t>
+            </w:r>
+            <w:proofErr w:type="spellStart"/>
+            <w:r>
+              <w:t>unixTimeStamp</w:t>
+            </w:r>
+            <w:proofErr w:type="spellEnd"/>
+          </w:p>
+        </w:tc>
+        <w:tc>
+          <w:tcPr>
+            <w:tcW w:w="877" w:type="dxa"/>
+          </w:tcPr>
+          <w:p>
+            <w:proofErr w:type="spellStart"/>
+            <w:r>
+              <w:t>datetime</w:t>
+            </w:r>
+            <w:proofErr w:type="spellEnd"/>
+          </w:p>
+        </w:tc>
+        <w:tc>
+          <w:tcPr>
+            <w:tcW w:w="1513" w:type="dxa"/>
+          </w:tcPr>
+          <w:p>
+            <w:proofErr w:type="spellStart"/>
+            <w:r>
+              <w:t>Datetime</w:t>
+            </w:r>
+            <w:proofErr w:type="spellEnd"/>
+            <w:r>
+              <w:t xml:space="preserve"> object from timestamp</w:t>
+            </w:r>
+          </w:p>
+        </w:tc>
+        <w:tc>
+          <w:tcPr>
+            <w:tcW w:w="1942" w:type="dxa"/>
+          </w:tcPr>
+          <w:p>
+            <w:proofErr w:type="spellStart"/>
+            <w:r>
+              <w:t>Tools.cs</w:t>
+            </w:r>
+            <w:proofErr w:type="spellEnd"/>
+          </w:p>
+        </w:tc>
+      </w:tr>
+      <w:tr>
+        <w:trPr>
+          <w:trHeight w:val="277"/>
+        </w:trPr>
+        <w:tc>
+          <w:tcPr>
+            <w:tcW w:w="1838" w:type="dxa"/>
+          </w:tcPr>
+          <w:p>
+            <w:proofErr w:type="spellStart"/>
+            <w:r>
+              <w:t>driveScanTick</w:t>
+            </w:r>
+            <w:proofErr w:type="spellEnd"/>
+          </w:p>
+        </w:tc>
+        <w:tc>
+          <w:tcPr>
+            <w:tcW w:w="1998" w:type="dxa"/>
+          </w:tcPr>
+          <w:p>
+            <w:r>
+              <w:t>Updates the list of connected drives</w:t>
+            </w:r>
+          </w:p>
+        </w:tc>
+        <w:tc>
+          <w:tcPr>
+            <w:tcW w:w="2396" w:type="dxa"/>
+          </w:tcPr>
+          <w:p>
+            <w:pPr>
+              <w:pStyle w:val="ListParagraph"/>
+              <w:numPr>
+                <w:ilvl w:val="0"/>
+                <w:numId w:val="2"/>
+              </w:numPr>
+            </w:pPr>
+            <w:r>
+              <w:t>Object sender</w:t>
+            </w:r>
+          </w:p>
+          <w:p>
+            <w:pPr>
+              <w:pStyle w:val="ListParagraph"/>
+              <w:numPr>
+                <w:ilvl w:val="0"/>
+                <w:numId w:val="2"/>
+              </w:numPr>
+            </w:pPr>
+            <w:proofErr w:type="spellStart"/>
+            <w:r>
+              <w:t>Elpsedeventargs</w:t>
+            </w:r>
+            <w:proofErr w:type="spellEnd"/>
+            <w:r>
+              <w:t xml:space="preserve"> e</w:t>
+            </w:r>
+          </w:p>
+        </w:tc>
+        <w:tc>
+          <w:tcPr>
+            <w:tcW w:w="877" w:type="dxa"/>
+          </w:tcPr>
+          <w:p>
+            <w:r>
+              <w:t>void</w:t>
+            </w:r>
+          </w:p>
+        </w:tc>
+        <w:tc>
+          <w:tcPr>
+            <w:tcW w:w="1513" w:type="dxa"/>
+          </w:tcPr>
+          <w:p/>
+        </w:tc>
+        <w:tc>
+          <w:tcPr>
+            <w:tcW w:w="1942" w:type="dxa"/>
+          </w:tcPr>
+          <w:p>
+            <w:proofErr w:type="spellStart"/>
+            <w:r>
+              <w:t>USBTools.cs</w:t>
+            </w:r>
+            <w:proofErr w:type="spellEnd"/>
+          </w:p>
+        </w:tc>
+      </w:tr>
+      <w:tr>
+        <w:trPr>
+          <w:trHeight w:val="277"/>
+        </w:trPr>
+        <w:tc>
+          <w:tcPr>
+            <w:tcW w:w="1838" w:type="dxa"/>
+          </w:tcPr>
+          <w:p>
+            <w:proofErr w:type="spellStart"/>
+            <w:r>
+              <w:t>getConnectedDrives</w:t>
+            </w:r>
+            <w:proofErr w:type="spellEnd"/>
+          </w:p>
+        </w:tc>
+        <w:tc>
+          <w:tcPr>
+            <w:tcW w:w="1998" w:type="dxa"/>
+          </w:tcPr>
+          <w:p>
+            <w:r>
+              <w:t>Gets a list of the currently connected drives</w:t>
+            </w:r>
+          </w:p>
+        </w:tc>
+        <w:tc>
+          <w:tcPr>
+            <w:tcW w:w="2396" w:type="dxa"/>
+          </w:tcPr>
+          <w:p>
+            <w:pPr>
+              <w:pStyle w:val="ListParagraph"/>
+              <w:numPr>
+                <w:ilvl w:val="0"/>
+                <w:numId w:val="2"/>
+              </w:numPr>
+            </w:pPr>
+          </w:p>
+        </w:tc>
+        <w:tc>
+          <w:tcPr>
+            <w:tcW w:w="877" w:type="dxa"/>
+          </w:tcPr>
+          <w:p>
+            <w:proofErr w:type="spellStart"/>
+            <w:r>
+              <w:t>driveInfo</w:t>
+            </w:r>
+            <w:proofErr w:type="spellEnd"/>
+            <w:r>
+              <w:t xml:space="preserve"> array</w:t>
+            </w:r>
+          </w:p>
+        </w:tc>
+        <w:tc>
+          <w:tcPr>
+            <w:tcW w:w="1513" w:type="dxa"/>
+          </w:tcPr>
+          <w:p>
+            <w:r>
+              <w:t>List of connected drives</w:t>
+            </w:r>
+          </w:p>
+        </w:tc>
+        <w:tc>
+          <w:tcPr>
+            <w:tcW w:w="1942" w:type="dxa"/>
+          </w:tcPr>
+          <w:p>
+            <w:proofErr w:type="spellStart"/>
+            <w:r>
+              <w:t>USBTools.cs</w:t>
+            </w:r>
+            <w:proofErr w:type="spellEnd"/>
+          </w:p>
+        </w:tc>
+      </w:tr>
+      <w:tr>
+        <w:trPr>
+          <w:trHeight w:val="277"/>
+        </w:trPr>
+        <w:tc>
+          <w:tcPr>
+            <w:tcW w:w="1838" w:type="dxa"/>
+          </w:tcPr>
+          <w:p>
+            <w:proofErr w:type="spellStart"/>
+            <w:r>
+              <w:t>getDriveType</w:t>
+            </w:r>
+            <w:proofErr w:type="spellEnd"/>
+          </w:p>
+        </w:tc>
+        <w:tc>
+          <w:tcPr>
+            <w:tcW w:w="1998" w:type="dxa"/>
+          </w:tcPr>
+          <w:p>
+            <w:r>
+              <w:t>Formats the drive type to something the user will understand</w:t>
+            </w:r>
+          </w:p>
+        </w:tc>
+        <w:tc>
+          <w:tcPr>
+            <w:tcW w:w="2396" w:type="dxa"/>
+          </w:tcPr>
+          <w:p>
+            <w:pPr>
+              <w:pStyle w:val="ListParagraph"/>
+              <w:numPr>
+                <w:ilvl w:val="0"/>
+                <w:numId w:val="2"/>
+              </w:numPr>
+            </w:pPr>
+            <w:proofErr w:type="spellStart"/>
+            <w:r>
+              <w:t>Driveifo</w:t>
+            </w:r>
+            <w:proofErr w:type="spellEnd"/>
+            <w:r>
+              <w:t xml:space="preserve"> </w:t>
+            </w:r>
+            <w:proofErr w:type="spellStart"/>
+            <w:r>
+              <w:t>selectedDrive</w:t>
+            </w:r>
+            <w:proofErr w:type="spellEnd"/>
+          </w:p>
+        </w:tc>
+        <w:tc>
+          <w:tcPr>
+            <w:tcW w:w="877" w:type="dxa"/>
+          </w:tcPr>
+          <w:p>
+            <w:r>
+              <w:t>string</w:t>
+            </w:r>
+          </w:p>
+        </w:tc>
+        <w:tc>
+          <w:tcPr>
+            <w:tcW w:w="1513" w:type="dxa"/>
+          </w:tcPr>
+          <w:p>
+            <w:r>
+              <w:t>String of type of drive</w:t>
+            </w:r>
+          </w:p>
+        </w:tc>
+        <w:tc>
+          <w:tcPr>
+            <w:tcW w:w="1942" w:type="dxa"/>
+          </w:tcPr>
+          <w:p>
+            <w:proofErr w:type="spellStart"/>
+            <w:r>
+              <w:t>USBTools.cs</w:t>
+            </w:r>
+            <w:proofErr w:type="spellEnd"/>
+          </w:p>
+        </w:tc>
+      </w:tr>
+      <w:tr>
+        <w:trPr>
+          <w:trHeight w:val="277"/>
+        </w:trPr>
+        <w:tc>
+          <w:tcPr>
+            <w:tcW w:w="1838" w:type="dxa"/>
+          </w:tcPr>
+          <w:p>
+            <w:proofErr w:type="spellStart"/>
+            <w:r>
+              <w:t>spacePercentage</w:t>
+            </w:r>
+            <w:proofErr w:type="spellEnd"/>
+          </w:p>
+        </w:tc>
+        <w:tc>
+          <w:tcPr>
+            <w:tcW w:w="1998" w:type="dxa"/>
+          </w:tcPr>
+          <w:p>
+            <w:r>
+              <w:t>Turns the capacity of the drive into a percentage</w:t>
+            </w:r>
+          </w:p>
+        </w:tc>
+        <w:tc>
+          <w:tcPr>
+            <w:tcW w:w="2396" w:type="dxa"/>
+          </w:tcPr>
+          <w:p>
+            <w:pPr>
+              <w:pStyle w:val="ListParagraph"/>
+              <w:numPr>
+                <w:ilvl w:val="0"/>
+                <w:numId w:val="2"/>
+              </w:numPr>
+            </w:pPr>
+            <w:proofErr w:type="spellStart"/>
+            <w:r>
+              <w:t>Driveinfo</w:t>
+            </w:r>
+            <w:proofErr w:type="spellEnd"/>
+            <w:r>
+              <w:t xml:space="preserve"> drive</w:t>
+            </w:r>
+          </w:p>
+        </w:tc>
+        <w:tc>
+          <w:tcPr>
+            <w:tcW w:w="877" w:type="dxa"/>
+          </w:tcPr>
+          <w:p>
+            <w:proofErr w:type="spellStart"/>
+            <w:r>
+              <w:t>Int</w:t>
+            </w:r>
+            <w:proofErr w:type="spellEnd"/>
+          </w:p>
+        </w:tc>
+        <w:tc>
+          <w:tcPr>
+            <w:tcW w:w="1513" w:type="dxa"/>
+          </w:tcPr>
+          <w:p>
+            <w:r>
+              <w:t>Percentage of used space</w:t>
+            </w:r>
+          </w:p>
+        </w:tc>
+        <w:tc>
+          <w:tcPr>
+            <w:tcW w:w="1942" w:type="dxa"/>
+          </w:tcPr>
+          <w:p>
+            <w:proofErr w:type="spellStart"/>
+            <w:r>
+              <w:t>USBTools.cs</w:t>
+            </w:r>
+            <w:proofErr w:type="spellEnd"/>
+          </w:p>
+        </w:tc>
+      </w:tr>
+      <w:tr>
+        <w:trPr>
+          <w:trHeight w:val="277"/>
+        </w:trPr>
+        <w:tc>
+          <w:tcPr>
+            <w:tcW w:w="1838" w:type="dxa"/>
+          </w:tcPr>
+          <w:p>
+            <w:proofErr w:type="spellStart"/>
+            <w:r>
+              <w:t>calculateDriveID</w:t>
+            </w:r>
+            <w:proofErr w:type="spellEnd"/>
+          </w:p>
+        </w:tc>
+        <w:tc>
+          <w:tcPr>
+            <w:tcW w:w="1998" w:type="dxa"/>
+          </w:tcPr>
+          <w:p>
+            <w:r>
+              <w:t>Calculates a unique ID for the drive based off its properties</w:t>
+            </w:r>
+          </w:p>
+        </w:tc>
+        <w:tc>
+          <w:tcPr>
+            <w:tcW w:w="2396" w:type="dxa"/>
+          </w:tcPr>
+          <w:p>
+            <w:pPr>
+              <w:pStyle w:val="ListParagraph"/>
+              <w:numPr>
+                <w:ilvl w:val="0"/>
+                <w:numId w:val="2"/>
+              </w:numPr>
+            </w:pPr>
+            <w:proofErr w:type="spellStart"/>
+            <w:r>
+              <w:t>Driveinfo</w:t>
+            </w:r>
+            <w:proofErr w:type="spellEnd"/>
+            <w:r>
+              <w:t xml:space="preserve"> drive</w:t>
+            </w:r>
+          </w:p>
+        </w:tc>
+        <w:tc>
+          <w:tcPr>
+            <w:tcW w:w="877" w:type="dxa"/>
+          </w:tcPr>
+          <w:p>
+            <w:r>
+              <w:t>string</w:t>
+            </w:r>
+          </w:p>
+        </w:tc>
+        <w:tc>
+          <w:tcPr>
+            <w:tcW w:w="1513" w:type="dxa"/>
+          </w:tcPr>
+          <w:p>
+            <w:r>
+              <w:t>ID for the drive</w:t>
+            </w:r>
+          </w:p>
+        </w:tc>
+        <w:tc>
+          <w:tcPr>
+            <w:tcW w:w="1942" w:type="dxa"/>
+          </w:tcPr>
+          <w:p>
+            <w:proofErr w:type="spellStart"/>
+            <w:r>
+              <w:t>USBTools.cs</w:t>
+            </w:r>
+            <w:proofErr w:type="spellEnd"/>
+          </w:p>
+        </w:tc>
+      </w:tr>
+      <w:tr>
+        <w:trPr>
+          <w:trHeight w:val="351"/>
+        </w:trPr>
+        <w:tc>
+          <w:tcPr>
+            <w:tcW w:w="1838" w:type="dxa"/>
+          </w:tcPr>
+          <w:p>
+            <w:proofErr w:type="spellStart"/>
+            <w:r>
+              <w:t>finaliseCopy</w:t>
+            </w:r>
+            <w:proofErr w:type="spellEnd"/>
+          </w:p>
+        </w:tc>
+        <w:tc>
+          <w:tcPr>
+            <w:tcW w:w="1998" w:type="dxa"/>
+          </w:tcPr>
+          <w:p>
+            <w:r>
+              <w:t xml:space="preserve">Runs after backup, locks </w:t>
+            </w:r>
+            <w:proofErr w:type="spellStart"/>
+            <w:r>
+              <w:t>progressbars</w:t>
+            </w:r>
+            <w:proofErr w:type="spellEnd"/>
+            <w:r>
+              <w:t>, and starts compression</w:t>
+            </w:r>
+          </w:p>
+        </w:tc>
+        <w:tc>
+          <w:tcPr>
+            <w:tcW w:w="2396" w:type="dxa"/>
+          </w:tcPr>
+          <w:p>
+            <w:pPr>
+              <w:pStyle w:val="ListParagraph"/>
+              <w:numPr>
+                <w:ilvl w:val="0"/>
+                <w:numId w:val="2"/>
+              </w:numPr>
+            </w:pPr>
+          </w:p>
+        </w:tc>
+        <w:tc>
+          <w:tcPr>
+            <w:tcW w:w="877" w:type="dxa"/>
+          </w:tcPr>
+          <w:p>
+            <w:r>
+              <w:t>void</w:t>
+            </w:r>
+          </w:p>
+        </w:tc>
+        <w:tc>
+          <w:tcPr>
+            <w:tcW w:w="1513" w:type="dxa"/>
+          </w:tcPr>
+          <w:p/>
+        </w:tc>
+        <w:tc>
+          <w:tcPr>
+            <w:tcW w:w="1942" w:type="dxa"/>
+          </w:tcPr>
+          <w:p>
+            <w:proofErr w:type="spellStart"/>
+            <w:r>
+              <w:t>USBTools.cs</w:t>
+            </w:r>
+            <w:proofErr w:type="spellEnd"/>
+          </w:p>
+        </w:tc>
+      </w:tr>
+      <w:tr>
+        <w:trPr>
+          <w:trHeight w:val="277"/>
+        </w:trPr>
+        <w:tc>
+          <w:tcPr>
+            <w:tcW w:w="1838" w:type="dxa"/>
+          </w:tcPr>
+          <w:p>
+            <w:r>
+              <w:t>update</w:t>
+            </w:r>
+          </w:p>
+        </w:tc>
+        <w:tc>
+          <w:tcPr>
+            <w:tcW w:w="1998" w:type="dxa"/>
+          </w:tcPr>
+          <w:p>
+            <w:r>
+              <w:t xml:space="preserve">Updates copy </w:t>
+            </w:r>
+            <w:proofErr w:type="spellStart"/>
+            <w:r>
+              <w:t>progressbars</w:t>
+            </w:r>
+            <w:proofErr w:type="spellEnd"/>
+            <w:r>
+              <w:t xml:space="preserve"> for window</w:t>
+            </w:r>
+          </w:p>
+        </w:tc>
+        <w:tc>
+          <w:tcPr>
+            <w:tcW w:w="2396" w:type="dxa"/>
+          </w:tcPr>
+          <w:p>
+            <w:pPr>
+              <w:pStyle w:val="ListParagraph"/>
+              <w:numPr>
+                <w:ilvl w:val="0"/>
+                <w:numId w:val="2"/>
+              </w:numPr>
+            </w:pPr>
+            <w:r>
+              <w:t xml:space="preserve">Int32 </w:t>
+            </w:r>
+            <w:proofErr w:type="spellStart"/>
+            <w:r>
+              <w:t>totalfiles</w:t>
+            </w:r>
+            <w:proofErr w:type="spellEnd"/>
+          </w:p>
+          <w:p>
+            <w:pPr>
+              <w:pStyle w:val="ListParagraph"/>
+              <w:numPr>
+                <w:ilvl w:val="0"/>
+                <w:numId w:val="2"/>
+              </w:numPr>
+            </w:pPr>
+            <w:r>
+              <w:t xml:space="preserve">Int32 </w:t>
+            </w:r>
+            <w:proofErr w:type="spellStart"/>
+            <w:r>
+              <w:t>copiedfiles</w:t>
+            </w:r>
+            <w:proofErr w:type="spellEnd"/>
+          </w:p>
+          <w:p>
+            <w:pPr>
+              <w:pStyle w:val="ListParagraph"/>
+              <w:numPr>
+                <w:ilvl w:val="0"/>
+                <w:numId w:val="2"/>
+              </w:numPr>
+            </w:pPr>
+            <w:r>
+              <w:t xml:space="preserve">Int64 </w:t>
+            </w:r>
+            <w:proofErr w:type="spellStart"/>
+            <w:r>
+              <w:t>copiedbytes</w:t>
+            </w:r>
+            <w:proofErr w:type="spellEnd"/>
+          </w:p>
+          <w:p>
+            <w:pPr>
+              <w:pStyle w:val="ListParagraph"/>
+              <w:numPr>
+                <w:ilvl w:val="0"/>
+                <w:numId w:val="2"/>
+              </w:numPr>
+            </w:pPr>
+            <w:r>
+              <w:t xml:space="preserve">Int64 </w:t>
+            </w:r>
+            <w:proofErr w:type="spellStart"/>
+            <w:r>
+              <w:t>copiedbytes</w:t>
+            </w:r>
+            <w:proofErr w:type="spellEnd"/>
+          </w:p>
+          <w:p>
+            <w:pPr>
+              <w:pStyle w:val="ListParagraph"/>
+              <w:numPr>
+                <w:ilvl w:val="0"/>
+                <w:numId w:val="2"/>
+              </w:numPr>
+            </w:pPr>
+            <w:r>
+              <w:t xml:space="preserve">String </w:t>
+            </w:r>
+            <w:proofErr w:type="spellStart"/>
+            <w:r>
+              <w:t>currentfilename</w:t>
+            </w:r>
+            <w:proofErr w:type="spellEnd"/>
+          </w:p>
+        </w:tc>
+        <w:tc>
+          <w:tcPr>
+            <w:tcW w:w="877" w:type="dxa"/>
+          </w:tcPr>
+          <w:p>
+            <w:r>
+              <w:t>void</w:t>
+            </w:r>
+          </w:p>
+        </w:tc>
+        <w:tc>
+          <w:tcPr>
+            <w:tcW w:w="1513" w:type="dxa"/>
+          </w:tcPr>
+          <w:p/>
+        </w:tc>
+        <w:tc>
+          <w:tcPr>
+            <w:tcW w:w="1942" w:type="dxa"/>
+          </w:tcPr>
+          <w:p>
+            <w:proofErr w:type="spellStart"/>
+            <w:r>
+              <w:t>USBTools.cs</w:t>
+            </w:r>
+            <w:proofErr w:type="spellEnd"/>
+          </w:p>
+        </w:tc>
+      </w:tr>
     </w:tbl>
     <w:p/>
     <w:p>
@@ -3262,8 +4999,6 @@
             <w:pPr>
               <w:jc w:val="center"/>
             </w:pPr>
-            <w:bookmarkStart w:id="0" w:name="_GoBack"/>
-            <w:bookmarkEnd w:id="0"/>
             <w:r>
               <w:t>File Name</w:t>
             </w:r>
@@ -3809,6 +5544,410 @@
             </w:r>
             <w:r>
               <w:t>or interacting with connected devices</w:t>
+            </w:r>
+          </w:p>
+        </w:tc>
+      </w:tr>
+    </w:tbl>
+    <w:p/>
+    <w:p>
+      <w:pPr>
+        <w:pStyle w:val="Heading1"/>
+      </w:pPr>
+      <w:r>
+        <w:t>Used Libraries</w:t>
+      </w:r>
+    </w:p>
+    <w:p>
+      <w:r>
+        <w:t xml:space="preserve">In order to make use of other </w:t>
+      </w:r>
+      <w:bookmarkStart w:id="0" w:name="_GoBack"/>
+      <w:bookmarkEnd w:id="0"/>
+      <w:r>
+        <w:t>people’s</w:t>
+      </w:r>
+      <w:r>
+        <w:t xml:space="preserve"> code, to make the software more efficient, and cleaner code, external libraries have been used. Some in the form of DLLs, others as direct code files.</w:t>
+      </w:r>
+    </w:p>
+    <w:tbl>
+      <w:tblPr>
+        <w:tblStyle w:val="PlainTable5"/>
+        <w:tblW w:w="0" w:type="auto"/>
+        <w:tblLook w:val="04A0" w:firstRow="1" w:lastRow="0" w:firstColumn="1" w:lastColumn="0" w:noHBand="0" w:noVBand="1"/>
+      </w:tblPr>
+      <w:tblGrid>
+        <w:gridCol w:w="2091"/>
+        <w:gridCol w:w="2091"/>
+        <w:gridCol w:w="2091"/>
+        <w:gridCol w:w="2091"/>
+        <w:gridCol w:w="2092"/>
+      </w:tblGrid>
+      <w:tr>
+        <w:trPr>
+          <w:cnfStyle w:val="100000000000" w:firstRow="1" w:lastRow="0" w:firstColumn="0" w:lastColumn="0" w:oddVBand="0" w:evenVBand="0" w:oddHBand="0" w:evenHBand="0" w:firstRowFirstColumn="0" w:firstRowLastColumn="0" w:lastRowFirstColumn="0" w:lastRowLastColumn="0"/>
+        </w:trPr>
+        <w:tc>
+          <w:tcPr>
+            <w:cnfStyle w:val="001000000100" w:firstRow="0" w:lastRow="0" w:firstColumn="1" w:lastColumn="0" w:oddVBand="0" w:evenVBand="0" w:oddHBand="0" w:evenHBand="0" w:firstRowFirstColumn="1" w:firstRowLastColumn="0" w:lastRowFirstColumn="0" w:lastRowLastColumn="0"/>
+            <w:tcW w:w="2091" w:type="dxa"/>
+          </w:tcPr>
+          <w:p>
+            <w:pPr>
+              <w:jc w:val="center"/>
+            </w:pPr>
+            <w:r>
+              <w:t>Library Name</w:t>
+            </w:r>
+          </w:p>
+        </w:tc>
+        <w:tc>
+          <w:tcPr>
+            <w:tcW w:w="2091" w:type="dxa"/>
+          </w:tcPr>
+          <w:p>
+            <w:pPr>
+              <w:jc w:val="center"/>
+              <w:cnfStyle w:val="100000000000" w:firstRow="1" w:lastRow="0" w:firstColumn="0" w:lastColumn="0" w:oddVBand="0" w:evenVBand="0" w:oddHBand="0" w:evenHBand="0" w:firstRowFirstColumn="0" w:firstRowLastColumn="0" w:lastRowFirstColumn="0" w:lastRowLastColumn="0"/>
+            </w:pPr>
+            <w:r>
+              <w:t>Use</w:t>
+            </w:r>
+          </w:p>
+        </w:tc>
+        <w:tc>
+          <w:tcPr>
+            <w:tcW w:w="2091" w:type="dxa"/>
+          </w:tcPr>
+          <w:p>
+            <w:pPr>
+              <w:jc w:val="center"/>
+              <w:cnfStyle w:val="100000000000" w:firstRow="1" w:lastRow="0" w:firstColumn="0" w:lastColumn="0" w:oddVBand="0" w:evenVBand="0" w:oddHBand="0" w:evenHBand="0" w:firstRowFirstColumn="0" w:firstRowLastColumn="0" w:lastRowFirstColumn="0" w:lastRowLastColumn="0"/>
+            </w:pPr>
+            <w:r>
+              <w:t>Creator</w:t>
+            </w:r>
+          </w:p>
+        </w:tc>
+        <w:tc>
+          <w:tcPr>
+            <w:tcW w:w="2091" w:type="dxa"/>
+          </w:tcPr>
+          <w:p>
+            <w:pPr>
+              <w:jc w:val="center"/>
+              <w:cnfStyle w:val="100000000000" w:firstRow="1" w:lastRow="0" w:firstColumn="0" w:lastColumn="0" w:oddVBand="0" w:evenVBand="0" w:oddHBand="0" w:evenHBand="0" w:firstRowFirstColumn="0" w:firstRowLastColumn="0" w:lastRowFirstColumn="0" w:lastRowLastColumn="0"/>
+            </w:pPr>
+            <w:r>
+              <w:t>Format</w:t>
+            </w:r>
+          </w:p>
+        </w:tc>
+        <w:tc>
+          <w:tcPr>
+            <w:tcW w:w="2092" w:type="dxa"/>
+          </w:tcPr>
+          <w:p>
+            <w:pPr>
+              <w:jc w:val="center"/>
+              <w:cnfStyle w:val="100000000000" w:firstRow="1" w:lastRow="0" w:firstColumn="0" w:lastColumn="0" w:oddVBand="0" w:evenVBand="0" w:oddHBand="0" w:evenHBand="0" w:firstRowFirstColumn="0" w:firstRowLastColumn="0" w:lastRowFirstColumn="0" w:lastRowLastColumn="0"/>
+            </w:pPr>
+            <w:r>
+              <w:t>Location</w:t>
+            </w:r>
+          </w:p>
+        </w:tc>
+      </w:tr>
+      <w:tr>
+        <w:trPr>
+          <w:cnfStyle w:val="000000100000" w:firstRow="0" w:lastRow="0" w:firstColumn="0" w:lastColumn="0" w:oddVBand="0" w:evenVBand="0" w:oddHBand="1" w:evenHBand="0" w:firstRowFirstColumn="0" w:firstRowLastColumn="0" w:lastRowFirstColumn="0" w:lastRowLastColumn="0"/>
+        </w:trPr>
+        <w:tc>
+          <w:tcPr>
+            <w:cnfStyle w:val="001000000000" w:firstRow="0" w:lastRow="0" w:firstColumn="1" w:lastColumn="0" w:oddVBand="0" w:evenVBand="0" w:oddHBand="0" w:evenHBand="0" w:firstRowFirstColumn="0" w:firstRowLastColumn="0" w:lastRowFirstColumn="0" w:lastRowLastColumn="0"/>
+            <w:tcW w:w="2091" w:type="dxa"/>
+          </w:tcPr>
+          <w:p>
+            <w:pPr>
+              <w:jc w:val="left"/>
+            </w:pPr>
+            <w:proofErr w:type="spellStart"/>
+            <w:r>
+              <w:t>DotNetBar</w:t>
+            </w:r>
+            <w:proofErr w:type="spellEnd"/>
+          </w:p>
+        </w:tc>
+        <w:tc>
+          <w:tcPr>
+            <w:tcW w:w="2091" w:type="dxa"/>
+          </w:tcPr>
+          <w:p>
+            <w:pPr>
+              <w:jc w:val="center"/>
+              <w:cnfStyle w:val="000000100000" w:firstRow="0" w:lastRow="0" w:firstColumn="0" w:lastColumn="0" w:oddVBand="0" w:evenVBand="0" w:oddHBand="1" w:evenHBand="0" w:firstRowFirstColumn="0" w:firstRowLastColumn="0" w:lastRowFirstColumn="0" w:lastRowLastColumn="0"/>
+            </w:pPr>
+            <w:r>
+              <w:t>More UI controls, and fancy windows</w:t>
+            </w:r>
+          </w:p>
+        </w:tc>
+        <w:tc>
+          <w:tcPr>
+            <w:tcW w:w="2091" w:type="dxa"/>
+          </w:tcPr>
+          <w:p>
+            <w:pPr>
+              <w:jc w:val="center"/>
+              <w:cnfStyle w:val="000000100000" w:firstRow="0" w:lastRow="0" w:firstColumn="0" w:lastColumn="0" w:oddVBand="0" w:evenVBand="0" w:oddHBand="1" w:evenHBand="0" w:firstRowFirstColumn="0" w:firstRowLastColumn="0" w:lastRowFirstColumn="0" w:lastRowLastColumn="0"/>
+            </w:pPr>
+            <w:proofErr w:type="spellStart"/>
+            <w:r>
+              <w:t>DevComponents</w:t>
+            </w:r>
+            <w:proofErr w:type="spellEnd"/>
+          </w:p>
+        </w:tc>
+        <w:tc>
+          <w:tcPr>
+            <w:tcW w:w="2091" w:type="dxa"/>
+          </w:tcPr>
+          <w:p>
+            <w:pPr>
+              <w:jc w:val="center"/>
+              <w:cnfStyle w:val="000000100000" w:firstRow="0" w:lastRow="0" w:firstColumn="0" w:lastColumn="0" w:oddVBand="0" w:evenVBand="0" w:oddHBand="1" w:evenHBand="0" w:firstRowFirstColumn="0" w:firstRowLastColumn="0" w:lastRowFirstColumn="0" w:lastRowLastColumn="0"/>
+            </w:pPr>
+            <w:r>
+              <w:t>DLL</w:t>
+            </w:r>
+          </w:p>
+        </w:tc>
+        <w:tc>
+          <w:tcPr>
+            <w:tcW w:w="2092" w:type="dxa"/>
+          </w:tcPr>
+          <w:p>
+            <w:pPr>
+              <w:jc w:val="center"/>
+              <w:cnfStyle w:val="000000100000" w:firstRow="0" w:lastRow="0" w:firstColumn="0" w:lastColumn="0" w:oddVBand="0" w:evenVBand="0" w:oddHBand="1" w:evenHBand="0" w:firstRowFirstColumn="0" w:firstRowLastColumn="0" w:lastRowFirstColumn="0" w:lastRowLastColumn="0"/>
+            </w:pPr>
+          </w:p>
+        </w:tc>
+      </w:tr>
+      <w:tr>
+        <w:tc>
+          <w:tcPr>
+            <w:cnfStyle w:val="001000000000" w:firstRow="0" w:lastRow="0" w:firstColumn="1" w:lastColumn="0" w:oddVBand="0" w:evenVBand="0" w:oddHBand="0" w:evenHBand="0" w:firstRowFirstColumn="0" w:firstRowLastColumn="0" w:lastRowFirstColumn="0" w:lastRowLastColumn="0"/>
+            <w:tcW w:w="2091" w:type="dxa"/>
+          </w:tcPr>
+          <w:p>
+            <w:pPr>
+              <w:jc w:val="left"/>
+            </w:pPr>
+            <w:r>
+              <w:t>Eject Drive</w:t>
+            </w:r>
+          </w:p>
+        </w:tc>
+        <w:tc>
+          <w:tcPr>
+            <w:tcW w:w="2091" w:type="dxa"/>
+          </w:tcPr>
+          <w:p>
+            <w:pPr>
+              <w:jc w:val="center"/>
+              <w:cnfStyle w:val="000000000000" w:firstRow="0" w:lastRow="0" w:firstColumn="0" w:lastColumn="0" w:oddVBand="0" w:evenVBand="0" w:oddHBand="0" w:evenHBand="0" w:firstRowFirstColumn="0" w:firstRowLastColumn="0" w:lastRowFirstColumn="0" w:lastRowLastColumn="0"/>
+            </w:pPr>
+            <w:r>
+              <w:t>Ejects a given drive from the computer</w:t>
+            </w:r>
+          </w:p>
+        </w:tc>
+        <w:tc>
+          <w:tcPr>
+            <w:tcW w:w="2091" w:type="dxa"/>
+          </w:tcPr>
+          <w:p>
+            <w:pPr>
+              <w:jc w:val="center"/>
+              <w:cnfStyle w:val="000000000000" w:firstRow="0" w:lastRow="0" w:firstColumn="0" w:lastColumn="0" w:oddVBand="0" w:evenVBand="0" w:oddHBand="0" w:evenHBand="0" w:firstRowFirstColumn="0" w:firstRowLastColumn="0" w:lastRowFirstColumn="0" w:lastRowLastColumn="0"/>
+            </w:pPr>
+          </w:p>
+        </w:tc>
+        <w:tc>
+          <w:tcPr>
+            <w:tcW w:w="2091" w:type="dxa"/>
+          </w:tcPr>
+          <w:p>
+            <w:pPr>
+              <w:jc w:val="center"/>
+              <w:cnfStyle w:val="000000000000" w:firstRow="0" w:lastRow="0" w:firstColumn="0" w:lastColumn="0" w:oddVBand="0" w:evenVBand="0" w:oddHBand="0" w:evenHBand="0" w:firstRowFirstColumn="0" w:firstRowLastColumn="0" w:lastRowFirstColumn="0" w:lastRowLastColumn="0"/>
+            </w:pPr>
+            <w:r>
+              <w:t>C# Source</w:t>
+            </w:r>
+          </w:p>
+        </w:tc>
+        <w:tc>
+          <w:tcPr>
+            <w:tcW w:w="2092" w:type="dxa"/>
+          </w:tcPr>
+          <w:p>
+            <w:pPr>
+              <w:jc w:val="center"/>
+              <w:cnfStyle w:val="000000000000" w:firstRow="0" w:lastRow="0" w:firstColumn="0" w:lastColumn="0" w:oddVBand="0" w:evenVBand="0" w:oddHBand="0" w:evenHBand="0" w:firstRowFirstColumn="0" w:firstRowLastColumn="0" w:lastRowFirstColumn="0" w:lastRowLastColumn="0"/>
+            </w:pPr>
+            <w:proofErr w:type="spellStart"/>
+            <w:r>
+              <w:t>ejectDrive.cs</w:t>
+            </w:r>
+            <w:proofErr w:type="spellEnd"/>
+          </w:p>
+        </w:tc>
+      </w:tr>
+      <w:tr>
+        <w:trPr>
+          <w:cnfStyle w:val="000000100000" w:firstRow="0" w:lastRow="0" w:firstColumn="0" w:lastColumn="0" w:oddVBand="0" w:evenVBand="0" w:oddHBand="1" w:evenHBand="0" w:firstRowFirstColumn="0" w:firstRowLastColumn="0" w:lastRowFirstColumn="0" w:lastRowLastColumn="0"/>
+        </w:trPr>
+        <w:tc>
+          <w:tcPr>
+            <w:cnfStyle w:val="001000000000" w:firstRow="0" w:lastRow="0" w:firstColumn="1" w:lastColumn="0" w:oddVBand="0" w:evenVBand="0" w:oddHBand="0" w:evenHBand="0" w:firstRowFirstColumn="0" w:firstRowLastColumn="0" w:lastRowFirstColumn="0" w:lastRowLastColumn="0"/>
+            <w:tcW w:w="2091" w:type="dxa"/>
+          </w:tcPr>
+          <w:p>
+            <w:pPr>
+              <w:jc w:val="center"/>
+            </w:pPr>
+            <w:r>
+              <w:t>OS Info</w:t>
+            </w:r>
+          </w:p>
+        </w:tc>
+        <w:tc>
+          <w:tcPr>
+            <w:tcW w:w="2091" w:type="dxa"/>
+          </w:tcPr>
+          <w:p>
+            <w:pPr>
+              <w:jc w:val="center"/>
+              <w:cnfStyle w:val="000000100000" w:firstRow="0" w:lastRow="0" w:firstColumn="0" w:lastColumn="0" w:oddVBand="0" w:evenVBand="0" w:oddHBand="1" w:evenHBand="0" w:firstRowFirstColumn="0" w:firstRowLastColumn="0" w:lastRowFirstColumn="0" w:lastRowLastColumn="0"/>
+            </w:pPr>
+            <w:r>
+              <w:t>Gets information about the current computer</w:t>
+            </w:r>
+          </w:p>
+        </w:tc>
+        <w:tc>
+          <w:tcPr>
+            <w:tcW w:w="2091" w:type="dxa"/>
+          </w:tcPr>
+          <w:p>
+            <w:pPr>
+              <w:jc w:val="center"/>
+              <w:cnfStyle w:val="000000100000" w:firstRow="0" w:lastRow="0" w:firstColumn="0" w:lastColumn="0" w:oddVBand="0" w:evenVBand="0" w:oddHBand="1" w:evenHBand="0" w:firstRowFirstColumn="0" w:firstRowLastColumn="0" w:lastRowFirstColumn="0" w:lastRowLastColumn="0"/>
+            </w:pPr>
+          </w:p>
+        </w:tc>
+        <w:tc>
+          <w:tcPr>
+            <w:tcW w:w="2091" w:type="dxa"/>
+          </w:tcPr>
+          <w:p>
+            <w:pPr>
+              <w:jc w:val="center"/>
+              <w:cnfStyle w:val="000000100000" w:firstRow="0" w:lastRow="0" w:firstColumn="0" w:lastColumn="0" w:oddVBand="0" w:evenVBand="0" w:oddHBand="1" w:evenHBand="0" w:firstRowFirstColumn="0" w:firstRowLastColumn="0" w:lastRowFirstColumn="0" w:lastRowLastColumn="0"/>
+            </w:pPr>
+            <w:r>
+              <w:t>C# Source</w:t>
+            </w:r>
+          </w:p>
+        </w:tc>
+        <w:tc>
+          <w:tcPr>
+            <w:tcW w:w="2092" w:type="dxa"/>
+          </w:tcPr>
+          <w:p>
+            <w:pPr>
+              <w:jc w:val="center"/>
+              <w:cnfStyle w:val="000000100000" w:firstRow="0" w:lastRow="0" w:firstColumn="0" w:lastColumn="0" w:oddVBand="0" w:evenVBand="0" w:oddHBand="1" w:evenHBand="0" w:firstRowFirstColumn="0" w:firstRowLastColumn="0" w:lastRowFirstColumn="0" w:lastRowLastColumn="0"/>
+            </w:pPr>
+            <w:proofErr w:type="spellStart"/>
+            <w:r>
+              <w:t>OSInfo.cs</w:t>
+            </w:r>
+            <w:proofErr w:type="spellEnd"/>
+          </w:p>
+        </w:tc>
+      </w:tr>
+      <w:tr>
+        <w:tc>
+          <w:tcPr>
+            <w:cnfStyle w:val="001000000000" w:firstRow="0" w:lastRow="0" w:firstColumn="1" w:lastColumn="0" w:oddVBand="0" w:evenVBand="0" w:oddHBand="0" w:evenHBand="0" w:firstRowFirstColumn="0" w:firstRowLastColumn="0" w:lastRowFirstColumn="0" w:lastRowLastColumn="0"/>
+            <w:tcW w:w="2091" w:type="dxa"/>
+          </w:tcPr>
+          <w:p>
+            <w:pPr>
+              <w:jc w:val="center"/>
+            </w:pPr>
+            <w:r>
+              <w:t>7-Zip Binaries</w:t>
+            </w:r>
+          </w:p>
+        </w:tc>
+        <w:tc>
+          <w:tcPr>
+            <w:tcW w:w="2091" w:type="dxa"/>
+          </w:tcPr>
+          <w:p>
+            <w:pPr>
+              <w:jc w:val="center"/>
+              <w:cnfStyle w:val="000000000000" w:firstRow="0" w:lastRow="0" w:firstColumn="0" w:lastColumn="0" w:oddVBand="0" w:evenVBand="0" w:oddHBand="0" w:evenHBand="0" w:firstRowFirstColumn="0" w:firstRowLastColumn="0" w:lastRowFirstColumn="0" w:lastRowLastColumn="0"/>
+            </w:pPr>
+            <w:r>
+              <w:t>Compression / Decompression from 7-Zip format</w:t>
+            </w:r>
+          </w:p>
+        </w:tc>
+        <w:tc>
+          <w:tcPr>
+            <w:tcW w:w="2091" w:type="dxa"/>
+          </w:tcPr>
+          <w:p>
+            <w:pPr>
+              <w:jc w:val="center"/>
+              <w:cnfStyle w:val="000000000000" w:firstRow="0" w:lastRow="0" w:firstColumn="0" w:lastColumn="0" w:oddVBand="0" w:evenVBand="0" w:oddHBand="0" w:evenHBand="0" w:firstRowFirstColumn="0" w:firstRowLastColumn="0" w:lastRowFirstColumn="0" w:lastRowLastColumn="0"/>
+            </w:pPr>
+            <w:r>
+              <w:t>7-Zip</w:t>
+            </w:r>
+          </w:p>
+        </w:tc>
+        <w:tc>
+          <w:tcPr>
+            <w:tcW w:w="2091" w:type="dxa"/>
+          </w:tcPr>
+          <w:p>
+            <w:pPr>
+              <w:jc w:val="center"/>
+              <w:cnfStyle w:val="000000000000" w:firstRow="0" w:lastRow="0" w:firstColumn="0" w:lastColumn="0" w:oddVBand="0" w:evenVBand="0" w:oddHBand="0" w:evenHBand="0" w:firstRowFirstColumn="0" w:firstRowLastColumn="0" w:lastRowFirstColumn="0" w:lastRowLastColumn="0"/>
+            </w:pPr>
+            <w:r>
+              <w:t>DLL</w:t>
+            </w:r>
+          </w:p>
+        </w:tc>
+        <w:tc>
+          <w:tcPr>
+            <w:tcW w:w="2092" w:type="dxa"/>
+          </w:tcPr>
+          <w:p>
+            <w:pPr>
+              <w:jc w:val="center"/>
+              <w:cnfStyle w:val="000000000000" w:firstRow="0" w:lastRow="0" w:firstColumn="0" w:lastColumn="0" w:oddVBand="0" w:evenVBand="0" w:oddHBand="0" w:evenHBand="0" w:firstRowFirstColumn="0" w:firstRowLastColumn="0" w:lastRowFirstColumn="0" w:lastRowLastColumn="0"/>
+            </w:pPr>
+            <w:r>
+              <w:t>7-Zip SDK</w:t>
             </w:r>
           </w:p>
         </w:tc>
@@ -4651,6 +6790,219 @@
       <w:contextualSpacing/>
     </w:pPr>
   </w:style>
+  <w:style w:type="table" w:styleId="PlainTable3">
+    <w:name w:val="Plain Table 3"/>
+    <w:basedOn w:val="TableNormal"/>
+    <w:uiPriority w:val="43"/>
+    <w:rsid w:val="00D804E2"/>
+    <w:pPr>
+      <w:spacing w:after="0" w:line="240" w:lineRule="auto"/>
+    </w:pPr>
+    <w:tblPr>
+      <w:tblStyleRowBandSize w:val="1"/>
+      <w:tblStyleColBandSize w:val="1"/>
+    </w:tblPr>
+    <w:tblStylePr w:type="firstRow">
+      <w:rPr>
+        <w:b/>
+        <w:bCs/>
+        <w:caps/>
+      </w:rPr>
+      <w:tblPr/>
+      <w:tcPr>
+        <w:tcBorders>
+          <w:bottom w:val="single" w:sz="4" w:space="0" w:color="7F7F7F" w:themeColor="text1" w:themeTint="80"/>
+        </w:tcBorders>
+      </w:tcPr>
+    </w:tblStylePr>
+    <w:tblStylePr w:type="lastRow">
+      <w:rPr>
+        <w:b/>
+        <w:bCs/>
+        <w:caps/>
+      </w:rPr>
+      <w:tblPr/>
+      <w:tcPr>
+        <w:tcBorders>
+          <w:top w:val="nil"/>
+        </w:tcBorders>
+      </w:tcPr>
+    </w:tblStylePr>
+    <w:tblStylePr w:type="firstCol">
+      <w:rPr>
+        <w:b/>
+        <w:bCs/>
+        <w:caps/>
+      </w:rPr>
+      <w:tblPr/>
+      <w:tcPr>
+        <w:tcBorders>
+          <w:right w:val="single" w:sz="4" w:space="0" w:color="7F7F7F" w:themeColor="text1" w:themeTint="80"/>
+        </w:tcBorders>
+      </w:tcPr>
+    </w:tblStylePr>
+    <w:tblStylePr w:type="lastCol">
+      <w:rPr>
+        <w:b/>
+        <w:bCs/>
+        <w:caps/>
+      </w:rPr>
+      <w:tblPr/>
+      <w:tcPr>
+        <w:tcBorders>
+          <w:left w:val="nil"/>
+        </w:tcBorders>
+      </w:tcPr>
+    </w:tblStylePr>
+    <w:tblStylePr w:type="band1Vert">
+      <w:tblPr/>
+      <w:tcPr>
+        <w:shd w:val="clear" w:color="auto" w:fill="F2F2F2" w:themeFill="background1" w:themeFillShade="F2"/>
+      </w:tcPr>
+    </w:tblStylePr>
+    <w:tblStylePr w:type="band1Horz">
+      <w:tblPr/>
+      <w:tcPr>
+        <w:shd w:val="clear" w:color="auto" w:fill="F2F2F2" w:themeFill="background1" w:themeFillShade="F2"/>
+      </w:tcPr>
+    </w:tblStylePr>
+    <w:tblStylePr w:type="neCell">
+      <w:tblPr/>
+      <w:tcPr>
+        <w:tcBorders>
+          <w:left w:val="nil"/>
+        </w:tcBorders>
+      </w:tcPr>
+    </w:tblStylePr>
+    <w:tblStylePr w:type="nwCell">
+      <w:tblPr/>
+      <w:tcPr>
+        <w:tcBorders>
+          <w:right w:val="nil"/>
+        </w:tcBorders>
+      </w:tcPr>
+    </w:tblStylePr>
+  </w:style>
+  <w:style w:type="table" w:styleId="PlainTable5">
+    <w:name w:val="Plain Table 5"/>
+    <w:basedOn w:val="TableNormal"/>
+    <w:uiPriority w:val="45"/>
+    <w:rsid w:val="00D804E2"/>
+    <w:pPr>
+      <w:spacing w:after="0" w:line="240" w:lineRule="auto"/>
+    </w:pPr>
+    <w:tblPr>
+      <w:tblStyleRowBandSize w:val="1"/>
+      <w:tblStyleColBandSize w:val="1"/>
+    </w:tblPr>
+    <w:tblStylePr w:type="firstRow">
+      <w:rPr>
+        <w:rFonts w:asciiTheme="majorHAnsi" w:eastAsiaTheme="majorEastAsia" w:hAnsiTheme="majorHAnsi" w:cstheme="majorBidi"/>
+        <w:i/>
+        <w:iCs/>
+        <w:sz w:val="26"/>
+      </w:rPr>
+      <w:tblPr/>
+      <w:tcPr>
+        <w:tcBorders>
+          <w:bottom w:val="single" w:sz="4" w:space="0" w:color="7F7F7F" w:themeColor="text1" w:themeTint="80"/>
+        </w:tcBorders>
+        <w:shd w:val="clear" w:color="auto" w:fill="FFFFFF" w:themeFill="background1"/>
+      </w:tcPr>
+    </w:tblStylePr>
+    <w:tblStylePr w:type="lastRow">
+      <w:rPr>
+        <w:rFonts w:asciiTheme="majorHAnsi" w:eastAsiaTheme="majorEastAsia" w:hAnsiTheme="majorHAnsi" w:cstheme="majorBidi"/>
+        <w:i/>
+        <w:iCs/>
+        <w:sz w:val="26"/>
+      </w:rPr>
+      <w:tblPr/>
+      <w:tcPr>
+        <w:tcBorders>
+          <w:top w:val="single" w:sz="4" w:space="0" w:color="7F7F7F" w:themeColor="text1" w:themeTint="80"/>
+        </w:tcBorders>
+        <w:shd w:val="clear" w:color="auto" w:fill="FFFFFF" w:themeFill="background1"/>
+      </w:tcPr>
+    </w:tblStylePr>
+    <w:tblStylePr w:type="firstCol">
+      <w:pPr>
+        <w:jc w:val="right"/>
+      </w:pPr>
+      <w:rPr>
+        <w:rFonts w:asciiTheme="majorHAnsi" w:eastAsiaTheme="majorEastAsia" w:hAnsiTheme="majorHAnsi" w:cstheme="majorBidi"/>
+        <w:i/>
+        <w:iCs/>
+        <w:sz w:val="26"/>
+      </w:rPr>
+      <w:tblPr/>
+      <w:tcPr>
+        <w:tcBorders>
+          <w:right w:val="single" w:sz="4" w:space="0" w:color="7F7F7F" w:themeColor="text1" w:themeTint="80"/>
+        </w:tcBorders>
+        <w:shd w:val="clear" w:color="auto" w:fill="FFFFFF" w:themeFill="background1"/>
+      </w:tcPr>
+    </w:tblStylePr>
+    <w:tblStylePr w:type="lastCol">
+      <w:rPr>
+        <w:rFonts w:asciiTheme="majorHAnsi" w:eastAsiaTheme="majorEastAsia" w:hAnsiTheme="majorHAnsi" w:cstheme="majorBidi"/>
+        <w:i/>
+        <w:iCs/>
+        <w:sz w:val="26"/>
+      </w:rPr>
+      <w:tblPr/>
+      <w:tcPr>
+        <w:tcBorders>
+          <w:left w:val="single" w:sz="4" w:space="0" w:color="7F7F7F" w:themeColor="text1" w:themeTint="80"/>
+        </w:tcBorders>
+        <w:shd w:val="clear" w:color="auto" w:fill="FFFFFF" w:themeFill="background1"/>
+      </w:tcPr>
+    </w:tblStylePr>
+    <w:tblStylePr w:type="band1Vert">
+      <w:tblPr/>
+      <w:tcPr>
+        <w:shd w:val="clear" w:color="auto" w:fill="F2F2F2" w:themeFill="background1" w:themeFillShade="F2"/>
+      </w:tcPr>
+    </w:tblStylePr>
+    <w:tblStylePr w:type="band1Horz">
+      <w:tblPr/>
+      <w:tcPr>
+        <w:shd w:val="clear" w:color="auto" w:fill="F2F2F2" w:themeFill="background1" w:themeFillShade="F2"/>
+      </w:tcPr>
+    </w:tblStylePr>
+    <w:tblStylePr w:type="neCell">
+      <w:tblPr/>
+      <w:tcPr>
+        <w:tcBorders>
+          <w:left w:val="nil"/>
+        </w:tcBorders>
+      </w:tcPr>
+    </w:tblStylePr>
+    <w:tblStylePr w:type="nwCell">
+      <w:tblPr/>
+      <w:tcPr>
+        <w:tcBorders>
+          <w:right w:val="nil"/>
+        </w:tcBorders>
+      </w:tcPr>
+    </w:tblStylePr>
+    <w:tblStylePr w:type="seCell">
+      <w:tblPr/>
+      <w:tcPr>
+        <w:tcBorders>
+          <w:left w:val="nil"/>
+        </w:tcBorders>
+      </w:tcPr>
+    </w:tblStylePr>
+    <w:tblStylePr w:type="swCell">
+      <w:tblPr/>
+      <w:tcPr>
+        <w:tcBorders>
+          <w:right w:val="nil"/>
+        </w:tcBorders>
+      </w:tcPr>
+    </w:tblStylePr>
+  </w:style>
 </w:styles>
 </file>
 

</xml_diff>

<commit_message>
Added footers ready for printing
</commit_message>
<xml_diff>
--- a/Paper Work/Technical documentation.docx
+++ b/Paper Work/Technical documentation.docx
@@ -135,11 +135,9 @@
             <w:pPr>
               <w:jc w:val="center"/>
             </w:pPr>
-            <w:proofErr w:type="spellStart"/>
             <w:r>
               <w:t>currentTransfers.cs</w:t>
             </w:r>
-            <w:proofErr w:type="spellEnd"/>
           </w:p>
           <w:p>
             <w:pPr>
@@ -180,7 +178,7 @@
                           <pic:cNvPicPr/>
                         </pic:nvPicPr>
                         <pic:blipFill>
-                          <a:blip r:embed="rId5" cstate="print">
+                          <a:blip r:embed="rId7" cstate="print">
                             <a:extLst>
                               <a:ext uri="{28A0092B-C50C-407E-A947-70E740481C1C}">
                                 <a14:useLocalDpi xmlns:a14="http://schemas.microsoft.com/office/drawing/2010/main" val="0"/>
@@ -239,11 +237,9 @@
             <w:pPr>
               <w:jc w:val="center"/>
             </w:pPr>
-            <w:proofErr w:type="spellStart"/>
             <w:r>
               <w:t>databaseTools.cs</w:t>
             </w:r>
-            <w:proofErr w:type="spellEnd"/>
           </w:p>
           <w:p>
             <w:pPr>
@@ -284,7 +280,7 @@
                           <pic:cNvPicPr/>
                         </pic:nvPicPr>
                         <pic:blipFill>
-                          <a:blip r:embed="rId6" cstate="print">
+                          <a:blip r:embed="rId8" cstate="print">
                             <a:extLst>
                               <a:ext uri="{28A0092B-C50C-407E-A947-70E740481C1C}">
                                 <a14:useLocalDpi xmlns:a14="http://schemas.microsoft.com/office/drawing/2010/main" val="0"/>
@@ -340,11 +336,9 @@
             <w:pPr>
               <w:jc w:val="center"/>
             </w:pPr>
-            <w:proofErr w:type="spellStart"/>
             <w:r>
               <w:t>compression.cs</w:t>
             </w:r>
-            <w:proofErr w:type="spellEnd"/>
           </w:p>
           <w:p>
             <w:pPr>
@@ -385,7 +379,7 @@
                           <pic:cNvPicPr/>
                         </pic:nvPicPr>
                         <pic:blipFill>
-                          <a:blip r:embed="rId7" cstate="print">
+                          <a:blip r:embed="rId9" cstate="print">
                             <a:extLst>
                               <a:ext uri="{28A0092B-C50C-407E-A947-70E740481C1C}">
                                 <a14:useLocalDpi xmlns:a14="http://schemas.microsoft.com/office/drawing/2010/main" val="0"/>
@@ -438,11 +432,9 @@
             <w:pPr>
               <w:jc w:val="center"/>
             </w:pPr>
-            <w:proofErr w:type="spellStart"/>
             <w:r>
               <w:t>setup.cs</w:t>
             </w:r>
-            <w:proofErr w:type="spellEnd"/>
           </w:p>
           <w:p>
             <w:pPr>
@@ -484,7 +476,7 @@
                           <pic:cNvPicPr/>
                         </pic:nvPicPr>
                         <pic:blipFill rotWithShape="1">
-                          <a:blip r:embed="rId8">
+                          <a:blip r:embed="rId10">
                             <a:extLst>
                               <a:ext uri="{28A0092B-C50C-407E-A947-70E740481C1C}">
                                 <a14:useLocalDpi xmlns:a14="http://schemas.microsoft.com/office/drawing/2010/main" val="0"/>
@@ -547,11 +539,9 @@
             <w:pPr>
               <w:jc w:val="center"/>
             </w:pPr>
-            <w:proofErr w:type="spellStart"/>
             <w:r>
               <w:t>mainWindow.cs</w:t>
             </w:r>
-            <w:proofErr w:type="spellEnd"/>
           </w:p>
           <w:p>
             <w:pPr>
@@ -592,7 +582,7 @@
                           <pic:cNvPicPr/>
                         </pic:nvPicPr>
                         <pic:blipFill>
-                          <a:blip r:embed="rId9" cstate="print">
+                          <a:blip r:embed="rId11" cstate="print">
                             <a:extLst>
                               <a:ext uri="{28A0092B-C50C-407E-A947-70E740481C1C}">
                                 <a14:useLocalDpi xmlns:a14="http://schemas.microsoft.com/office/drawing/2010/main" val="0"/>
@@ -648,11 +638,9 @@
             <w:pPr>
               <w:jc w:val="center"/>
             </w:pPr>
-            <w:proofErr w:type="spellStart"/>
             <w:r>
               <w:t>mainWindow.cs</w:t>
             </w:r>
-            <w:proofErr w:type="spellEnd"/>
           </w:p>
           <w:p>
             <w:pPr>
@@ -693,7 +681,7 @@
                           <pic:cNvPicPr/>
                         </pic:nvPicPr>
                         <pic:blipFill>
-                          <a:blip r:embed="rId10" cstate="print">
+                          <a:blip r:embed="rId12" cstate="print">
                             <a:extLst>
                               <a:ext uri="{28A0092B-C50C-407E-A947-70E740481C1C}">
                                 <a14:useLocalDpi xmlns:a14="http://schemas.microsoft.com/office/drawing/2010/main" val="0"/>
@@ -749,11 +737,9 @@
             <w:pPr>
               <w:jc w:val="center"/>
             </w:pPr>
-            <w:proofErr w:type="spellStart"/>
             <w:r>
               <w:t>databaseTools.cs</w:t>
             </w:r>
-            <w:proofErr w:type="spellEnd"/>
           </w:p>
           <w:p>
             <w:pPr>
@@ -794,7 +780,7 @@
                           <pic:cNvPicPr/>
                         </pic:nvPicPr>
                         <pic:blipFill>
-                          <a:blip r:embed="rId11">
+                          <a:blip r:embed="rId13">
                             <a:extLst>
                               <a:ext uri="{28A0092B-C50C-407E-A947-70E740481C1C}">
                                 <a14:useLocalDpi xmlns:a14="http://schemas.microsoft.com/office/drawing/2010/main" val="0"/>
@@ -837,6 +823,7 @@
               <w:jc w:val="center"/>
             </w:pPr>
             <w:r>
+              <w:lastRenderedPageBreak/>
               <w:t>Retrieve ba</w:t>
             </w:r>
             <w:r>
@@ -853,11 +840,9 @@
             <w:pPr>
               <w:jc w:val="center"/>
             </w:pPr>
-            <w:proofErr w:type="spellStart"/>
             <w:r>
               <w:t>databaseTools.cs</w:t>
             </w:r>
-            <w:proofErr w:type="spellEnd"/>
           </w:p>
         </w:tc>
         <w:tc>
@@ -889,7 +874,6 @@
               <w:jc w:val="center"/>
             </w:pPr>
             <w:r>
-              <w:lastRenderedPageBreak/>
               <w:t>Store information for backup</w:t>
             </w:r>
           </w:p>
@@ -903,11 +887,9 @@
             <w:pPr>
               <w:jc w:val="center"/>
             </w:pPr>
-            <w:proofErr w:type="spellStart"/>
             <w:r>
               <w:t>databaseTools.cs</w:t>
             </w:r>
-            <w:proofErr w:type="spellEnd"/>
           </w:p>
           <w:p>
             <w:pPr>
@@ -948,7 +930,7 @@
                           <pic:cNvPicPr/>
                         </pic:nvPicPr>
                         <pic:blipFill>
-                          <a:blip r:embed="rId12" cstate="print">
+                          <a:blip r:embed="rId14" cstate="print">
                             <a:extLst>
                               <a:ext uri="{28A0092B-C50C-407E-A947-70E740481C1C}">
                                 <a14:useLocalDpi xmlns:a14="http://schemas.microsoft.com/office/drawing/2010/main" val="0"/>
@@ -1004,14 +986,12 @@
             <w:pPr>
               <w:jc w:val="center"/>
             </w:pPr>
-            <w:proofErr w:type="spellStart"/>
             <w:r>
               <w:t>addBackupWizard</w:t>
             </w:r>
             <w:r>
               <w:t>.cs</w:t>
             </w:r>
-            <w:proofErr w:type="spellEnd"/>
           </w:p>
           <w:p>
             <w:pPr>
@@ -1052,7 +1032,7 @@
                           <pic:cNvPicPr/>
                         </pic:nvPicPr>
                         <pic:blipFill>
-                          <a:blip r:embed="rId13" cstate="print">
+                          <a:blip r:embed="rId15" cstate="print">
                             <a:extLst>
                               <a:ext uri="{28A0092B-C50C-407E-A947-70E740481C1C}">
                                 <a14:useLocalDpi xmlns:a14="http://schemas.microsoft.com/office/drawing/2010/main" val="0"/>
@@ -1099,7 +1079,7 @@
                           <pic:cNvPicPr/>
                         </pic:nvPicPr>
                         <pic:blipFill>
-                          <a:blip r:embed="rId14" cstate="print">
+                          <a:blip r:embed="rId16" cstate="print">
                             <a:extLst>
                               <a:ext uri="{28A0092B-C50C-407E-A947-70E740481C1C}">
                                 <a14:useLocalDpi xmlns:a14="http://schemas.microsoft.com/office/drawing/2010/main" val="0"/>
@@ -1155,11 +1135,9 @@
             <w:pPr>
               <w:jc w:val="center"/>
             </w:pPr>
-            <w:proofErr w:type="spellStart"/>
             <w:r>
               <w:t>USBTools.cs</w:t>
             </w:r>
-            <w:proofErr w:type="spellEnd"/>
           </w:p>
           <w:p>
             <w:pPr>
@@ -1200,7 +1178,7 @@
                           <pic:cNvPicPr/>
                         </pic:nvPicPr>
                         <pic:blipFill>
-                          <a:blip r:embed="rId15" cstate="print">
+                          <a:blip r:embed="rId17" cstate="print">
                             <a:extLst>
                               <a:ext uri="{28A0092B-C50C-407E-A947-70E740481C1C}">
                                 <a14:useLocalDpi xmlns:a14="http://schemas.microsoft.com/office/drawing/2010/main" val="0"/>
@@ -1256,11 +1234,9 @@
             <w:pPr>
               <w:jc w:val="center"/>
             </w:pPr>
-            <w:proofErr w:type="spellStart"/>
             <w:r>
               <w:t>mainWindow.cs</w:t>
             </w:r>
-            <w:proofErr w:type="spellEnd"/>
           </w:p>
           <w:p>
             <w:pPr>
@@ -1305,7 +1281,7 @@
                           <pic:cNvPicPr/>
                         </pic:nvPicPr>
                         <pic:blipFill>
-                          <a:blip r:embed="rId16" cstate="print">
+                          <a:blip r:embed="rId18" cstate="print">
                             <a:extLst>
                               <a:ext uri="{28A0092B-C50C-407E-A947-70E740481C1C}">
                                 <a14:useLocalDpi xmlns:a14="http://schemas.microsoft.com/office/drawing/2010/main" val="0"/>
@@ -1364,18 +1340,8 @@
         <w:t>Validation</w:t>
       </w:r>
       <w:r>
-        <w:t xml:space="preserve"> </w:t>
+        <w:t xml:space="preserve"> -  currentTransfers.cs</w:t>
       </w:r>
-      <w:proofErr w:type="gramStart"/>
-      <w:r>
-        <w:t xml:space="preserve">-  </w:t>
-      </w:r>
-      <w:proofErr w:type="spellStart"/>
-      <w:r>
-        <w:t>currentTransfers.cs</w:t>
-      </w:r>
-      <w:proofErr w:type="spellEnd"/>
-      <w:proofErr w:type="gramEnd"/>
     </w:p>
     <w:p>
       <w:r>
@@ -1399,7 +1365,7 @@
                     <pic:cNvPicPr/>
                   </pic:nvPicPr>
                   <pic:blipFill>
-                    <a:blip r:embed="rId17">
+                    <a:blip r:embed="rId19">
                       <a:extLst>
                         <a:ext uri="{28A0092B-C50C-407E-A947-70E740481C1C}">
                           <a14:useLocalDpi xmlns:a14="http://schemas.microsoft.com/office/drawing/2010/main" val="0"/>
@@ -1434,13 +1400,8 @@
         <w:t>Execution</w:t>
       </w:r>
       <w:r>
-        <w:t xml:space="preserve"> – </w:t>
+        <w:t xml:space="preserve"> – currentTransfers.cs</w:t>
       </w:r>
-      <w:proofErr w:type="spellStart"/>
-      <w:r>
-        <w:t>currentTransfers.cs</w:t>
-      </w:r>
-      <w:proofErr w:type="spellEnd"/>
     </w:p>
     <w:p>
       <w:r>
@@ -1464,7 +1425,7 @@
                     <pic:cNvPicPr/>
                   </pic:nvPicPr>
                   <pic:blipFill>
-                    <a:blip r:embed="rId18">
+                    <a:blip r:embed="rId20">
                       <a:extLst>
                         <a:ext uri="{28A0092B-C50C-407E-A947-70E740481C1C}">
                           <a14:useLocalDpi xmlns:a14="http://schemas.microsoft.com/office/drawing/2010/main" val="0"/>
@@ -1502,13 +1463,8 @@
         <w:t>set</w:t>
       </w:r>
       <w:r>
-        <w:t xml:space="preserve"> – </w:t>
+        <w:t xml:space="preserve"> – addBackupWizard.cs</w:t>
       </w:r>
-      <w:proofErr w:type="spellStart"/>
-      <w:r>
-        <w:t>addBackupWizard.cs</w:t>
-      </w:r>
-      <w:proofErr w:type="spellEnd"/>
     </w:p>
     <w:p>
       <w:pPr>
@@ -1535,7 +1491,7 @@
                     <pic:cNvPicPr/>
                   </pic:nvPicPr>
                   <pic:blipFill>
-                    <a:blip r:embed="rId19">
+                    <a:blip r:embed="rId21">
                       <a:extLst>
                         <a:ext uri="{28A0092B-C50C-407E-A947-70E740481C1C}">
                           <a14:useLocalDpi xmlns:a14="http://schemas.microsoft.com/office/drawing/2010/main" val="0"/>
@@ -1582,7 +1538,7 @@
                     <pic:cNvPicPr/>
                   </pic:nvPicPr>
                   <pic:blipFill>
-                    <a:blip r:embed="rId20">
+                    <a:blip r:embed="rId22">
                       <a:extLst>
                         <a:ext uri="{28A0092B-C50C-407E-A947-70E740481C1C}">
                           <a14:useLocalDpi xmlns:a14="http://schemas.microsoft.com/office/drawing/2010/main" val="0"/>
@@ -1760,13 +1716,8 @@
                 <w:numId w:val="2"/>
               </w:numPr>
             </w:pPr>
-            <w:proofErr w:type="spellStart"/>
-            <w:r>
-              <w:t>Driveinfo</w:t>
-            </w:r>
-            <w:proofErr w:type="spellEnd"/>
-            <w:r>
-              <w:t xml:space="preserve"> drive</w:t>
+            <w:r>
+              <w:t>Driveinfo drive</w:t>
             </w:r>
           </w:p>
         </w:tc>
@@ -1791,11 +1742,9 @@
             <w:tcW w:w="1942" w:type="dxa"/>
           </w:tcPr>
           <w:p>
-            <w:proofErr w:type="spellStart"/>
             <w:r>
               <w:t>Compression.cs</w:t>
             </w:r>
-            <w:proofErr w:type="spellEnd"/>
           </w:p>
         </w:tc>
       </w:tr>
@@ -1858,11 +1807,9 @@
             <w:tcW w:w="1942" w:type="dxa"/>
           </w:tcPr>
           <w:p>
-            <w:proofErr w:type="spellStart"/>
             <w:r>
               <w:t>Compression.cs</w:t>
             </w:r>
-            <w:proofErr w:type="spellEnd"/>
           </w:p>
         </w:tc>
       </w:tr>
@@ -1925,11 +1872,9 @@
             <w:tcW w:w="1942" w:type="dxa"/>
           </w:tcPr>
           <w:p>
-            <w:proofErr w:type="spellStart"/>
             <w:r>
               <w:t>Compression.cs</w:t>
             </w:r>
-            <w:proofErr w:type="spellEnd"/>
           </w:p>
         </w:tc>
       </w:tr>
@@ -1942,11 +1887,9 @@
             <w:tcW w:w="1838" w:type="dxa"/>
           </w:tcPr>
           <w:p>
-            <w:proofErr w:type="spellStart"/>
             <w:r>
               <w:t>CompressFileLZMA</w:t>
             </w:r>
-            <w:proofErr w:type="spellEnd"/>
           </w:p>
         </w:tc>
         <w:tc>
@@ -1972,13 +1915,8 @@
               </w:numPr>
             </w:pPr>
             <w:r>
-              <w:t xml:space="preserve">String </w:t>
-            </w:r>
-            <w:proofErr w:type="spellStart"/>
-            <w:r>
-              <w:t>infile</w:t>
-            </w:r>
-            <w:proofErr w:type="spellEnd"/>
+              <w:t>String infile</w:t>
+            </w:r>
           </w:p>
           <w:p>
             <w:pPr>
@@ -1989,13 +1927,8 @@
               </w:numPr>
             </w:pPr>
             <w:r>
-              <w:t xml:space="preserve">String </w:t>
-            </w:r>
-            <w:proofErr w:type="spellStart"/>
-            <w:r>
-              <w:t>outfile</w:t>
-            </w:r>
-            <w:proofErr w:type="spellEnd"/>
+              <w:t>String outfile</w:t>
+            </w:r>
           </w:p>
         </w:tc>
         <w:tc>
@@ -2019,11 +1952,9 @@
             <w:tcW w:w="1942" w:type="dxa"/>
           </w:tcPr>
           <w:p>
-            <w:proofErr w:type="spellStart"/>
             <w:r>
               <w:t>Compression.cs</w:t>
             </w:r>
-            <w:proofErr w:type="spellEnd"/>
           </w:p>
         </w:tc>
       </w:tr>
@@ -2036,11 +1967,9 @@
             <w:tcW w:w="1838" w:type="dxa"/>
           </w:tcPr>
           <w:p>
-            <w:proofErr w:type="spellStart"/>
             <w:r>
               <w:t>DecompressFileLZMA</w:t>
             </w:r>
-            <w:proofErr w:type="spellEnd"/>
           </w:p>
         </w:tc>
         <w:tc>
@@ -2066,13 +1995,8 @@
               </w:numPr>
             </w:pPr>
             <w:r>
-              <w:t xml:space="preserve">String </w:t>
-            </w:r>
-            <w:proofErr w:type="spellStart"/>
-            <w:r>
-              <w:t>infile</w:t>
-            </w:r>
-            <w:proofErr w:type="spellEnd"/>
+              <w:t>String infile</w:t>
+            </w:r>
           </w:p>
           <w:p>
             <w:pPr>
@@ -2083,13 +2007,8 @@
               </w:numPr>
             </w:pPr>
             <w:r>
-              <w:t xml:space="preserve">String </w:t>
-            </w:r>
-            <w:proofErr w:type="spellStart"/>
-            <w:r>
-              <w:t>outfile</w:t>
-            </w:r>
-            <w:proofErr w:type="spellEnd"/>
+              <w:t>String outfile</w:t>
+            </w:r>
           </w:p>
         </w:tc>
         <w:tc>
@@ -2113,11 +2032,9 @@
             <w:tcW w:w="1942" w:type="dxa"/>
           </w:tcPr>
           <w:p>
-            <w:proofErr w:type="spellStart"/>
             <w:r>
               <w:t>Compression.cs</w:t>
             </w:r>
-            <w:proofErr w:type="spellEnd"/>
           </w:p>
         </w:tc>
       </w:tr>
@@ -2130,11 +2047,9 @@
             <w:tcW w:w="1838" w:type="dxa"/>
           </w:tcPr>
           <w:p>
-            <w:proofErr w:type="spellStart"/>
             <w:r>
               <w:t>startCopy</w:t>
             </w:r>
-            <w:proofErr w:type="spellEnd"/>
           </w:p>
         </w:tc>
         <w:tc>
@@ -2165,13 +2080,8 @@
                 <w:numId w:val="2"/>
               </w:numPr>
             </w:pPr>
-            <w:proofErr w:type="spellStart"/>
-            <w:r>
-              <w:t>Driveinfo</w:t>
-            </w:r>
-            <w:proofErr w:type="spellEnd"/>
-            <w:r>
-              <w:t xml:space="preserve"> drive</w:t>
+            <w:r>
+              <w:t>Driveinfo drive</w:t>
             </w:r>
           </w:p>
           <w:p>
@@ -2220,11 +2130,9 @@
             <w:tcW w:w="1942" w:type="dxa"/>
           </w:tcPr>
           <w:p>
-            <w:proofErr w:type="spellStart"/>
             <w:r>
               <w:t>currentTransfers.cs</w:t>
             </w:r>
-            <w:proofErr w:type="spellEnd"/>
           </w:p>
         </w:tc>
       </w:tr>
@@ -2237,11 +2145,9 @@
             <w:tcW w:w="1838" w:type="dxa"/>
           </w:tcPr>
           <w:p>
-            <w:proofErr w:type="spellStart"/>
             <w:r>
               <w:t>copyFiles</w:t>
             </w:r>
-            <w:proofErr w:type="spellEnd"/>
           </w:p>
         </w:tc>
         <w:tc>
@@ -2302,13 +2208,8 @@
                 <w:numId w:val="2"/>
               </w:numPr>
             </w:pPr>
-            <w:proofErr w:type="spellStart"/>
-            <w:r>
-              <w:t>Driveinfo</w:t>
-            </w:r>
-            <w:proofErr w:type="spellEnd"/>
-            <w:r>
-              <w:t xml:space="preserve"> drive</w:t>
+            <w:r>
+              <w:t>Driveinfo drive</w:t>
             </w:r>
           </w:p>
           <w:p>
@@ -2345,11 +2246,9 @@
             <w:tcW w:w="1942" w:type="dxa"/>
           </w:tcPr>
           <w:p>
-            <w:proofErr w:type="spellStart"/>
             <w:r>
               <w:t>currentTransfers.cs</w:t>
             </w:r>
-            <w:proofErr w:type="spellEnd"/>
           </w:p>
         </w:tc>
       </w:tr>
@@ -2362,11 +2261,9 @@
             <w:tcW w:w="1838" w:type="dxa"/>
           </w:tcPr>
           <w:p>
-            <w:proofErr w:type="spellStart"/>
             <w:r>
               <w:t>copyDatabase</w:t>
             </w:r>
-            <w:proofErr w:type="spellEnd"/>
           </w:p>
         </w:tc>
         <w:tc>
@@ -2414,11 +2311,9 @@
             <w:tcW w:w="1942" w:type="dxa"/>
           </w:tcPr>
           <w:p>
-            <w:proofErr w:type="spellStart"/>
             <w:r>
               <w:t>databaseTools.cs</w:t>
             </w:r>
-            <w:proofErr w:type="spellEnd"/>
           </w:p>
         </w:tc>
       </w:tr>
@@ -2431,11 +2326,9 @@
             <w:tcW w:w="1838" w:type="dxa"/>
           </w:tcPr>
           <w:p>
-            <w:proofErr w:type="spellStart"/>
             <w:r>
               <w:t>getDriveName</w:t>
             </w:r>
-            <w:proofErr w:type="spellEnd"/>
           </w:p>
         </w:tc>
         <w:tc>
@@ -2490,11 +2383,9 @@
             <w:tcW w:w="1942" w:type="dxa"/>
           </w:tcPr>
           <w:p>
-            <w:proofErr w:type="spellStart"/>
             <w:r>
               <w:t>databaseTools.cs</w:t>
             </w:r>
-            <w:proofErr w:type="spellEnd"/>
           </w:p>
         </w:tc>
       </w:tr>
@@ -2507,11 +2398,9 @@
             <w:tcW w:w="1838" w:type="dxa"/>
           </w:tcPr>
           <w:p>
-            <w:proofErr w:type="spellStart"/>
             <w:r>
               <w:t>getBackupDirectory</w:t>
             </w:r>
-            <w:proofErr w:type="spellEnd"/>
           </w:p>
         </w:tc>
         <w:tc>
@@ -2569,11 +2458,9 @@
             <w:tcW w:w="1942" w:type="dxa"/>
           </w:tcPr>
           <w:p>
-            <w:proofErr w:type="spellStart"/>
             <w:r>
               <w:t>databaseTools.cs</w:t>
             </w:r>
-            <w:proofErr w:type="spellEnd"/>
           </w:p>
         </w:tc>
       </w:tr>
@@ -2586,11 +2473,9 @@
             <w:tcW w:w="1838" w:type="dxa"/>
           </w:tcPr>
           <w:p>
-            <w:proofErr w:type="spellStart"/>
             <w:r>
               <w:t>getBackupCreationDate</w:t>
             </w:r>
-            <w:proofErr w:type="spellEnd"/>
           </w:p>
         </w:tc>
         <w:tc>
@@ -2645,11 +2530,9 @@
             <w:tcW w:w="1942" w:type="dxa"/>
           </w:tcPr>
           <w:p>
-            <w:proofErr w:type="spellStart"/>
             <w:r>
               <w:t>databaseTools.cs</w:t>
             </w:r>
-            <w:proofErr w:type="spellEnd"/>
           </w:p>
         </w:tc>
       </w:tr>
@@ -2662,11 +2545,9 @@
             <w:tcW w:w="1838" w:type="dxa"/>
           </w:tcPr>
           <w:p>
-            <w:proofErr w:type="spellStart"/>
             <w:r>
               <w:t>getAutomaticBackups</w:t>
             </w:r>
-            <w:proofErr w:type="spellEnd"/>
           </w:p>
         </w:tc>
         <w:tc>
@@ -2718,11 +2599,9 @@
             <w:tcW w:w="1942" w:type="dxa"/>
           </w:tcPr>
           <w:p>
-            <w:proofErr w:type="spellStart"/>
             <w:r>
               <w:t>databaseTools.cs</w:t>
             </w:r>
-            <w:proofErr w:type="spellEnd"/>
           </w:p>
         </w:tc>
       </w:tr>
@@ -2735,11 +2614,9 @@
             <w:tcW w:w="1838" w:type="dxa"/>
           </w:tcPr>
           <w:p>
-            <w:proofErr w:type="spellStart"/>
             <w:r>
               <w:t>getBackupName</w:t>
             </w:r>
-            <w:proofErr w:type="spellEnd"/>
           </w:p>
         </w:tc>
         <w:tc>
@@ -2764,13 +2641,8 @@
                 <w:numId w:val="2"/>
               </w:numPr>
             </w:pPr>
-            <w:proofErr w:type="spellStart"/>
-            <w:r>
-              <w:t>Driveinfo</w:t>
-            </w:r>
-            <w:proofErr w:type="spellEnd"/>
-            <w:r>
-              <w:t xml:space="preserve"> drive</w:t>
+            <w:r>
+              <w:t>Driveinfo drive</w:t>
             </w:r>
           </w:p>
         </w:tc>
@@ -2799,11 +2671,9 @@
             <w:tcW w:w="1942" w:type="dxa"/>
           </w:tcPr>
           <w:p>
-            <w:proofErr w:type="spellStart"/>
             <w:r>
               <w:t>databaseTools.cs</w:t>
             </w:r>
-            <w:proofErr w:type="spellEnd"/>
           </w:p>
         </w:tc>
       </w:tr>
@@ -2816,11 +2686,9 @@
             <w:tcW w:w="1838" w:type="dxa"/>
           </w:tcPr>
           <w:p>
-            <w:proofErr w:type="spellStart"/>
             <w:r>
               <w:t>createBackupRecord</w:t>
             </w:r>
-            <w:proofErr w:type="spellEnd"/>
           </w:p>
         </w:tc>
         <w:tc>
@@ -2845,13 +2713,8 @@
                 <w:numId w:val="2"/>
               </w:numPr>
             </w:pPr>
-            <w:proofErr w:type="spellStart"/>
-            <w:r>
-              <w:t>Driveinfo</w:t>
-            </w:r>
-            <w:proofErr w:type="spellEnd"/>
-            <w:r>
-              <w:t xml:space="preserve"> drive</w:t>
+            <w:r>
+              <w:t>Driveinfo drive</w:t>
             </w:r>
           </w:p>
           <w:p>
@@ -2863,13 +2726,8 @@
               </w:numPr>
             </w:pPr>
             <w:r>
-              <w:t xml:space="preserve">Int64 </w:t>
-            </w:r>
-            <w:proofErr w:type="spellStart"/>
-            <w:r>
-              <w:t>startDate</w:t>
-            </w:r>
-            <w:proofErr w:type="spellEnd"/>
+              <w:t>Int64 startDate</w:t>
+            </w:r>
           </w:p>
           <w:p>
             <w:pPr>
@@ -2917,11 +2775,9 @@
             <w:tcW w:w="1942" w:type="dxa"/>
           </w:tcPr>
           <w:p>
-            <w:proofErr w:type="spellStart"/>
             <w:r>
               <w:t>databaseTools.cs</w:t>
             </w:r>
-            <w:proofErr w:type="spellEnd"/>
           </w:p>
         </w:tc>
       </w:tr>
@@ -2934,11 +2790,9 @@
             <w:tcW w:w="1838" w:type="dxa"/>
           </w:tcPr>
           <w:p>
-            <w:proofErr w:type="spellStart"/>
             <w:r>
               <w:t>getHashofRecentBackup</w:t>
             </w:r>
-            <w:proofErr w:type="spellEnd"/>
           </w:p>
         </w:tc>
         <w:tc>
@@ -2993,11 +2847,9 @@
             <w:tcW w:w="1942" w:type="dxa"/>
           </w:tcPr>
           <w:p>
-            <w:proofErr w:type="spellStart"/>
             <w:r>
               <w:t>databaseTools.cs</w:t>
             </w:r>
-            <w:proofErr w:type="spellEnd"/>
           </w:p>
         </w:tc>
       </w:tr>
@@ -3010,11 +2862,9 @@
             <w:tcW w:w="1838" w:type="dxa"/>
           </w:tcPr>
           <w:p>
-            <w:proofErr w:type="spellStart"/>
             <w:r>
               <w:t>isCompression</w:t>
             </w:r>
-            <w:proofErr w:type="spellEnd"/>
           </w:p>
         </w:tc>
         <w:tc>
@@ -3069,11 +2919,9 @@
             <w:tcW w:w="1942" w:type="dxa"/>
           </w:tcPr>
           <w:p>
-            <w:proofErr w:type="spellStart"/>
             <w:r>
               <w:t>databaseTools.cs</w:t>
             </w:r>
-            <w:proofErr w:type="spellEnd"/>
           </w:p>
         </w:tc>
       </w:tr>
@@ -3086,11 +2934,9 @@
             <w:tcW w:w="1838" w:type="dxa"/>
           </w:tcPr>
           <w:p>
-            <w:proofErr w:type="spellStart"/>
             <w:r>
               <w:t>getAllDriveBackups</w:t>
             </w:r>
-            <w:proofErr w:type="spellEnd"/>
           </w:p>
         </w:tc>
         <w:tc>
@@ -3122,11 +2968,9 @@
             <w:tcW w:w="877" w:type="dxa"/>
           </w:tcPr>
           <w:p>
-            <w:proofErr w:type="spellStart"/>
             <w:r>
               <w:t>datatable</w:t>
             </w:r>
-            <w:proofErr w:type="spellEnd"/>
           </w:p>
         </w:tc>
         <w:tc>
@@ -3144,11 +2988,9 @@
             <w:tcW w:w="1942" w:type="dxa"/>
           </w:tcPr>
           <w:p>
-            <w:proofErr w:type="spellStart"/>
             <w:r>
               <w:t>databaseTools.cs</w:t>
             </w:r>
-            <w:proofErr w:type="spellEnd"/>
           </w:p>
         </w:tc>
       </w:tr>
@@ -3161,11 +3003,9 @@
             <w:tcW w:w="1838" w:type="dxa"/>
           </w:tcPr>
           <w:p>
-            <w:proofErr w:type="spellStart"/>
             <w:r>
               <w:t>deleteDriveRecord</w:t>
             </w:r>
-            <w:proofErr w:type="spellEnd"/>
           </w:p>
         </w:tc>
         <w:tc>
@@ -3191,13 +3031,8 @@
               </w:numPr>
             </w:pPr>
             <w:r>
-              <w:t xml:space="preserve">Int64 </w:t>
-            </w:r>
-            <w:proofErr w:type="spellStart"/>
-            <w:r>
-              <w:t>creationdate</w:t>
-            </w:r>
-            <w:proofErr w:type="spellEnd"/>
+              <w:t>Int64 creationdate</w:t>
+            </w:r>
           </w:p>
         </w:tc>
         <w:tc>
@@ -3221,11 +3056,9 @@
             <w:tcW w:w="1942" w:type="dxa"/>
           </w:tcPr>
           <w:p>
-            <w:proofErr w:type="spellStart"/>
             <w:r>
               <w:t>databaseTools.cs</w:t>
             </w:r>
-            <w:proofErr w:type="spellEnd"/>
           </w:p>
         </w:tc>
       </w:tr>
@@ -3238,11 +3071,9 @@
             <w:tcW w:w="1838" w:type="dxa"/>
           </w:tcPr>
           <w:p>
-            <w:proofErr w:type="spellStart"/>
             <w:r>
               <w:t>updateDriveRecord</w:t>
             </w:r>
-            <w:proofErr w:type="spellEnd"/>
           </w:p>
         </w:tc>
         <w:tc>
@@ -3268,13 +3099,8 @@
               </w:numPr>
             </w:pPr>
             <w:r>
-              <w:t xml:space="preserve">String </w:t>
-            </w:r>
-            <w:proofErr w:type="spellStart"/>
-            <w:r>
-              <w:t>backupName</w:t>
-            </w:r>
-            <w:proofErr w:type="spellEnd"/>
+              <w:t>String backupName</w:t>
+            </w:r>
           </w:p>
           <w:p>
             <w:pPr>
@@ -3285,13 +3111,8 @@
               </w:numPr>
             </w:pPr>
             <w:r>
-              <w:t xml:space="preserve">String </w:t>
-            </w:r>
-            <w:proofErr w:type="spellStart"/>
-            <w:r>
-              <w:t>backupLocation</w:t>
-            </w:r>
-            <w:proofErr w:type="spellEnd"/>
+              <w:t>String backupLocation</w:t>
+            </w:r>
           </w:p>
           <w:p>
             <w:pPr>
@@ -3325,19 +3146,9 @@
                 <w:numId w:val="2"/>
               </w:numPr>
             </w:pPr>
-            <w:proofErr w:type="spellStart"/>
-            <w:r>
-              <w:t>Int</w:t>
-            </w:r>
-            <w:proofErr w:type="spellEnd"/>
-            <w:r>
-              <w:t xml:space="preserve"> </w:t>
-            </w:r>
-            <w:proofErr w:type="spellStart"/>
-            <w:r>
-              <w:t>previousBackups</w:t>
-            </w:r>
-            <w:proofErr w:type="spellEnd"/>
+            <w:r>
+              <w:t>Int previousBackups</w:t>
+            </w:r>
           </w:p>
           <w:p>
             <w:pPr>
@@ -3348,13 +3159,8 @@
               </w:numPr>
             </w:pPr>
             <w:r>
-              <w:t xml:space="preserve">Int64 </w:t>
-            </w:r>
-            <w:proofErr w:type="spellStart"/>
-            <w:r>
-              <w:t>creationDate</w:t>
-            </w:r>
-            <w:proofErr w:type="spellEnd"/>
+              <w:t>Int64 creationDate</w:t>
+            </w:r>
           </w:p>
         </w:tc>
         <w:tc>
@@ -3378,11 +3184,9 @@
             <w:tcW w:w="1942" w:type="dxa"/>
           </w:tcPr>
           <w:p>
-            <w:proofErr w:type="spellStart"/>
             <w:r>
               <w:t>databaseTools.cs</w:t>
             </w:r>
-            <w:proofErr w:type="spellEnd"/>
           </w:p>
         </w:tc>
       </w:tr>
@@ -3395,11 +3199,9 @@
             <w:tcW w:w="1838" w:type="dxa"/>
           </w:tcPr>
           <w:p>
-            <w:proofErr w:type="spellStart"/>
             <w:r>
               <w:t>removeDisplay</w:t>
             </w:r>
-            <w:proofErr w:type="spellEnd"/>
           </w:p>
         </w:tc>
         <w:tc>
@@ -3447,11 +3249,9 @@
             <w:tcW w:w="1942" w:type="dxa"/>
           </w:tcPr>
           <w:p>
-            <w:proofErr w:type="spellStart"/>
             <w:r>
               <w:t>mainWindow.cs</w:t>
             </w:r>
-            <w:proofErr w:type="spellEnd"/>
           </w:p>
         </w:tc>
       </w:tr>
@@ -3464,11 +3264,9 @@
             <w:tcW w:w="1838" w:type="dxa"/>
           </w:tcPr>
           <w:p>
-            <w:proofErr w:type="spellStart"/>
             <w:r>
               <w:t>showDisplay</w:t>
             </w:r>
-            <w:proofErr w:type="spellEnd"/>
           </w:p>
         </w:tc>
         <w:tc>
@@ -3516,11 +3314,9 @@
             <w:tcW w:w="1942" w:type="dxa"/>
           </w:tcPr>
           <w:p>
-            <w:proofErr w:type="spellStart"/>
             <w:r>
               <w:t>mainWindow.cs</w:t>
             </w:r>
-            <w:proofErr w:type="spellEnd"/>
           </w:p>
         </w:tc>
       </w:tr>
@@ -3533,11 +3329,9 @@
             <w:tcW w:w="1838" w:type="dxa"/>
           </w:tcPr>
           <w:p>
-            <w:proofErr w:type="spellStart"/>
             <w:r>
               <w:t>refreshDriveList</w:t>
             </w:r>
-            <w:proofErr w:type="spellEnd"/>
           </w:p>
         </w:tc>
         <w:tc>
@@ -3585,11 +3379,9 @@
             <w:tcW w:w="1942" w:type="dxa"/>
           </w:tcPr>
           <w:p>
-            <w:proofErr w:type="spellStart"/>
             <w:r>
               <w:t>mainWindow.cs</w:t>
             </w:r>
-            <w:proofErr w:type="spellEnd"/>
           </w:p>
         </w:tc>
       </w:tr>
@@ -3602,11 +3394,9 @@
             <w:tcW w:w="1838" w:type="dxa"/>
           </w:tcPr>
           <w:p>
-            <w:proofErr w:type="spellStart"/>
             <w:r>
               <w:t>displayDriveDetails</w:t>
             </w:r>
-            <w:proofErr w:type="spellEnd"/>
           </w:p>
         </w:tc>
         <w:tc>
@@ -3631,13 +3421,8 @@
                 <w:numId w:val="2"/>
               </w:numPr>
             </w:pPr>
-            <w:proofErr w:type="spellStart"/>
-            <w:r>
-              <w:t>Driveinfo</w:t>
-            </w:r>
-            <w:proofErr w:type="spellEnd"/>
-            <w:r>
-              <w:t xml:space="preserve"> drive</w:t>
+            <w:r>
+              <w:t>Driveinfo drive</w:t>
             </w:r>
           </w:p>
         </w:tc>
@@ -3662,11 +3447,9 @@
             <w:tcW w:w="1942" w:type="dxa"/>
           </w:tcPr>
           <w:p>
-            <w:proofErr w:type="spellStart"/>
             <w:r>
               <w:t>mainWindow.cs</w:t>
             </w:r>
-            <w:proofErr w:type="spellEnd"/>
           </w:p>
         </w:tc>
       </w:tr>
@@ -3679,11 +3462,9 @@
             <w:tcW w:w="1838" w:type="dxa"/>
           </w:tcPr>
           <w:p>
-            <w:proofErr w:type="spellStart"/>
             <w:r>
               <w:t>formatDriveCapacity</w:t>
             </w:r>
-            <w:proofErr w:type="spellEnd"/>
           </w:p>
         </w:tc>
         <w:tc>
@@ -3692,15 +3473,7 @@
           </w:tcPr>
           <w:p>
             <w:r>
-              <w:t xml:space="preserve">Animates the </w:t>
-            </w:r>
-            <w:proofErr w:type="spellStart"/>
-            <w:r>
-              <w:t>progressbar</w:t>
-            </w:r>
-            <w:proofErr w:type="spellEnd"/>
-            <w:r>
-              <w:t xml:space="preserve"> for the drive capacity, and displayed the text</w:t>
+              <w:t>Animates the progressbar for the drive capacity, and displayed the text</w:t>
             </w:r>
           </w:p>
         </w:tc>
@@ -3739,11 +3512,9 @@
             <w:tcW w:w="1942" w:type="dxa"/>
           </w:tcPr>
           <w:p>
-            <w:proofErr w:type="spellStart"/>
             <w:r>
               <w:t>mainWindow.cs</w:t>
             </w:r>
-            <w:proofErr w:type="spellEnd"/>
           </w:p>
         </w:tc>
       </w:tr>
@@ -3756,11 +3527,9 @@
             <w:tcW w:w="1838" w:type="dxa"/>
           </w:tcPr>
           <w:p>
-            <w:proofErr w:type="spellStart"/>
             <w:r>
               <w:t>clearDriveDetails</w:t>
             </w:r>
-            <w:proofErr w:type="spellEnd"/>
           </w:p>
         </w:tc>
         <w:tc>
@@ -3808,11 +3577,9 @@
             <w:tcW w:w="1942" w:type="dxa"/>
           </w:tcPr>
           <w:p>
-            <w:proofErr w:type="spellStart"/>
             <w:r>
               <w:t>mainWindow.cs</w:t>
             </w:r>
-            <w:proofErr w:type="spellEnd"/>
           </w:p>
         </w:tc>
       </w:tr>
@@ -3825,11 +3592,9 @@
             <w:tcW w:w="1838" w:type="dxa"/>
           </w:tcPr>
           <w:p>
-            <w:proofErr w:type="spellStart"/>
             <w:r>
               <w:t>startupBackups</w:t>
             </w:r>
-            <w:proofErr w:type="spellEnd"/>
           </w:p>
         </w:tc>
         <w:tc>
@@ -3838,13 +3603,8 @@
           </w:tcPr>
           <w:p>
             <w:r>
-              <w:t xml:space="preserve">Runs the backups that are set to run on </w:t>
-            </w:r>
-            <w:proofErr w:type="spellStart"/>
-            <w:r>
-              <w:t>startup</w:t>
-            </w:r>
-            <w:proofErr w:type="spellEnd"/>
+              <w:t>Runs the backups that are set to run on startup</w:t>
+            </w:r>
           </w:p>
         </w:tc>
         <w:tc>
@@ -3882,11 +3642,9 @@
             <w:tcW w:w="1942" w:type="dxa"/>
           </w:tcPr>
           <w:p>
-            <w:proofErr w:type="spellStart"/>
             <w:r>
               <w:t>Setup.cs</w:t>
             </w:r>
-            <w:proofErr w:type="spellEnd"/>
           </w:p>
         </w:tc>
       </w:tr>
@@ -3910,15 +3668,7 @@
           </w:tcPr>
           <w:p>
             <w:r>
-              <w:t xml:space="preserve">Formats a long string to add ‘…’ if </w:t>
-            </w:r>
-            <w:proofErr w:type="spellStart"/>
-            <w:r>
-              <w:t>its</w:t>
-            </w:r>
-            <w:proofErr w:type="spellEnd"/>
-            <w:r>
-              <w:t xml:space="preserve"> beyond a certain length</w:t>
+              <w:t>Formats a long string to add ‘…’ if its beyond a certain length</w:t>
             </w:r>
           </w:p>
         </w:tc>
@@ -3946,19 +3696,9 @@
                 <w:numId w:val="2"/>
               </w:numPr>
             </w:pPr>
-            <w:proofErr w:type="spellStart"/>
-            <w:r>
-              <w:t>Int</w:t>
-            </w:r>
-            <w:proofErr w:type="spellEnd"/>
-            <w:r>
-              <w:t xml:space="preserve"> </w:t>
-            </w:r>
-            <w:proofErr w:type="spellStart"/>
-            <w:r>
-              <w:t>maxLength</w:t>
-            </w:r>
-            <w:proofErr w:type="spellEnd"/>
+            <w:r>
+              <w:t>Int maxLength</w:t>
+            </w:r>
           </w:p>
         </w:tc>
         <w:tc>
@@ -3986,11 +3726,9 @@
             <w:tcW w:w="1942" w:type="dxa"/>
           </w:tcPr>
           <w:p>
-            <w:proofErr w:type="spellStart"/>
             <w:r>
               <w:t>Tools.cs</w:t>
             </w:r>
-            <w:proofErr w:type="spellEnd"/>
           </w:p>
         </w:tc>
       </w:tr>
@@ -4060,11 +3798,9 @@
             <w:tcW w:w="1942" w:type="dxa"/>
           </w:tcPr>
           <w:p>
-            <w:proofErr w:type="spellStart"/>
             <w:r>
               <w:t>Tools.cs</w:t>
             </w:r>
-            <w:proofErr w:type="spellEnd"/>
           </w:p>
         </w:tc>
       </w:tr>
@@ -4077,11 +3813,9 @@
             <w:tcW w:w="1838" w:type="dxa"/>
           </w:tcPr>
           <w:p>
-            <w:proofErr w:type="spellStart"/>
             <w:r>
               <w:t>getUnixTimeStamp</w:t>
             </w:r>
-            <w:proofErr w:type="spellEnd"/>
           </w:p>
         </w:tc>
         <w:tc>
@@ -4090,15 +3824,7 @@
           </w:tcPr>
           <w:p>
             <w:r>
-              <w:t xml:space="preserve">Creates a </w:t>
-            </w:r>
-            <w:proofErr w:type="spellStart"/>
-            <w:r>
-              <w:t>unix</w:t>
-            </w:r>
-            <w:proofErr w:type="spellEnd"/>
-            <w:r>
-              <w:t xml:space="preserve"> time stamp of the current time (of execution)</w:t>
+              <w:t>Creates a unix time stamp of the current time (of execution)</w:t>
             </w:r>
           </w:p>
         </w:tc>
@@ -4141,11 +3867,9 @@
             <w:tcW w:w="1942" w:type="dxa"/>
           </w:tcPr>
           <w:p>
-            <w:proofErr w:type="spellStart"/>
             <w:r>
               <w:t>Tools.cs</w:t>
             </w:r>
-            <w:proofErr w:type="spellEnd"/>
           </w:p>
         </w:tc>
       </w:tr>
@@ -4158,11 +3882,9 @@
             <w:tcW w:w="1838" w:type="dxa"/>
           </w:tcPr>
           <w:p>
-            <w:proofErr w:type="spellStart"/>
             <w:r>
               <w:t>Hashdirectory</w:t>
             </w:r>
-            <w:proofErr w:type="spellEnd"/>
           </w:p>
         </w:tc>
         <w:tc>
@@ -4217,11 +3939,9 @@
             <w:tcW w:w="1942" w:type="dxa"/>
           </w:tcPr>
           <w:p>
-            <w:proofErr w:type="spellStart"/>
             <w:r>
               <w:t>Tools.cs</w:t>
             </w:r>
-            <w:proofErr w:type="spellEnd"/>
           </w:p>
         </w:tc>
       </w:tr>
@@ -4234,11 +3954,9 @@
             <w:tcW w:w="1838" w:type="dxa"/>
           </w:tcPr>
           <w:p>
-            <w:proofErr w:type="spellStart"/>
             <w:r>
               <w:t>unixDateTime</w:t>
             </w:r>
-            <w:proofErr w:type="spellEnd"/>
           </w:p>
         </w:tc>
         <w:tc>
@@ -4247,15 +3965,7 @@
           </w:tcPr>
           <w:p>
             <w:r>
-              <w:t xml:space="preserve">Converts a </w:t>
-            </w:r>
-            <w:proofErr w:type="spellStart"/>
-            <w:r>
-              <w:t>unix</w:t>
-            </w:r>
-            <w:proofErr w:type="spellEnd"/>
-            <w:r>
-              <w:t xml:space="preserve"> time stamp to a usable object</w:t>
+              <w:t>Converts a unix time stamp to a usable object</w:t>
             </w:r>
           </w:p>
         </w:tc>
@@ -4272,13 +3982,8 @@
               </w:numPr>
             </w:pPr>
             <w:r>
-              <w:t xml:space="preserve">Long </w:t>
-            </w:r>
-            <w:proofErr w:type="spellStart"/>
-            <w:r>
-              <w:t>unixTimeStamp</w:t>
-            </w:r>
-            <w:proofErr w:type="spellEnd"/>
+              <w:t>Long unixTimeStamp</w:t>
+            </w:r>
           </w:p>
         </w:tc>
         <w:tc>
@@ -4286,11 +3991,9 @@
             <w:tcW w:w="877" w:type="dxa"/>
           </w:tcPr>
           <w:p>
-            <w:proofErr w:type="spellStart"/>
             <w:r>
               <w:t>datetime</w:t>
             </w:r>
-            <w:proofErr w:type="spellEnd"/>
           </w:p>
         </w:tc>
         <w:tc>
@@ -4298,13 +4001,8 @@
             <w:tcW w:w="1513" w:type="dxa"/>
           </w:tcPr>
           <w:p>
-            <w:proofErr w:type="spellStart"/>
-            <w:r>
-              <w:t>Datetime</w:t>
-            </w:r>
-            <w:proofErr w:type="spellEnd"/>
-            <w:r>
-              <w:t xml:space="preserve"> object from timestamp</w:t>
+            <w:r>
+              <w:t>Datetime object from timestamp</w:t>
             </w:r>
           </w:p>
         </w:tc>
@@ -4313,11 +4011,9 @@
             <w:tcW w:w="1942" w:type="dxa"/>
           </w:tcPr>
           <w:p>
-            <w:proofErr w:type="spellStart"/>
             <w:r>
               <w:t>Tools.cs</w:t>
             </w:r>
-            <w:proofErr w:type="spellEnd"/>
           </w:p>
         </w:tc>
       </w:tr>
@@ -4330,11 +4026,9 @@
             <w:tcW w:w="1838" w:type="dxa"/>
           </w:tcPr>
           <w:p>
-            <w:proofErr w:type="spellStart"/>
             <w:r>
               <w:t>driveScanTick</w:t>
             </w:r>
-            <w:proofErr w:type="spellEnd"/>
           </w:p>
         </w:tc>
         <w:tc>
@@ -4371,13 +4065,8 @@
                 <w:numId w:val="2"/>
               </w:numPr>
             </w:pPr>
-            <w:proofErr w:type="spellStart"/>
-            <w:r>
-              <w:t>Elpsedeventargs</w:t>
-            </w:r>
-            <w:proofErr w:type="spellEnd"/>
-            <w:r>
-              <w:t xml:space="preserve"> e</w:t>
+            <w:r>
+              <w:t>Elpsedeventargs e</w:t>
             </w:r>
           </w:p>
         </w:tc>
@@ -4402,11 +4091,9 @@
             <w:tcW w:w="1942" w:type="dxa"/>
           </w:tcPr>
           <w:p>
-            <w:proofErr w:type="spellStart"/>
             <w:r>
               <w:t>USBTools.cs</w:t>
             </w:r>
-            <w:proofErr w:type="spellEnd"/>
           </w:p>
         </w:tc>
       </w:tr>
@@ -4419,11 +4106,9 @@
             <w:tcW w:w="1838" w:type="dxa"/>
           </w:tcPr>
           <w:p>
-            <w:proofErr w:type="spellStart"/>
             <w:r>
               <w:t>getConnectedDrives</w:t>
             </w:r>
-            <w:proofErr w:type="spellEnd"/>
           </w:p>
         </w:tc>
         <w:tc>
@@ -4455,13 +4140,8 @@
             <w:tcW w:w="877" w:type="dxa"/>
           </w:tcPr>
           <w:p>
-            <w:proofErr w:type="spellStart"/>
-            <w:r>
-              <w:t>driveInfo</w:t>
-            </w:r>
-            <w:proofErr w:type="spellEnd"/>
-            <w:r>
-              <w:t xml:space="preserve"> array</w:t>
+            <w:r>
+              <w:t>driveInfo array</w:t>
             </w:r>
           </w:p>
         </w:tc>
@@ -4480,11 +4160,9 @@
             <w:tcW w:w="1942" w:type="dxa"/>
           </w:tcPr>
           <w:p>
-            <w:proofErr w:type="spellStart"/>
             <w:r>
               <w:t>USBTools.cs</w:t>
             </w:r>
-            <w:proofErr w:type="spellEnd"/>
           </w:p>
         </w:tc>
       </w:tr>
@@ -4497,11 +4175,9 @@
             <w:tcW w:w="1838" w:type="dxa"/>
           </w:tcPr>
           <w:p>
-            <w:proofErr w:type="spellStart"/>
             <w:r>
               <w:t>getDriveType</w:t>
             </w:r>
-            <w:proofErr w:type="spellEnd"/>
           </w:p>
         </w:tc>
         <w:tc>
@@ -4526,19 +4202,9 @@
                 <w:numId w:val="2"/>
               </w:numPr>
             </w:pPr>
-            <w:proofErr w:type="spellStart"/>
-            <w:r>
-              <w:t>Driveifo</w:t>
-            </w:r>
-            <w:proofErr w:type="spellEnd"/>
-            <w:r>
-              <w:t xml:space="preserve"> </w:t>
-            </w:r>
-            <w:proofErr w:type="spellStart"/>
-            <w:r>
-              <w:t>selectedDrive</w:t>
-            </w:r>
-            <w:proofErr w:type="spellEnd"/>
+            <w:r>
+              <w:t>Driveifo selectedDrive</w:t>
+            </w:r>
           </w:p>
         </w:tc>
         <w:tc>
@@ -4566,11 +4232,9 @@
             <w:tcW w:w="1942" w:type="dxa"/>
           </w:tcPr>
           <w:p>
-            <w:proofErr w:type="spellStart"/>
             <w:r>
               <w:t>USBTools.cs</w:t>
             </w:r>
-            <w:proofErr w:type="spellEnd"/>
           </w:p>
         </w:tc>
       </w:tr>
@@ -4583,11 +4247,9 @@
             <w:tcW w:w="1838" w:type="dxa"/>
           </w:tcPr>
           <w:p>
-            <w:proofErr w:type="spellStart"/>
             <w:r>
               <w:t>spacePercentage</w:t>
             </w:r>
-            <w:proofErr w:type="spellEnd"/>
           </w:p>
         </w:tc>
         <w:tc>
@@ -4612,13 +4274,8 @@
                 <w:numId w:val="2"/>
               </w:numPr>
             </w:pPr>
-            <w:proofErr w:type="spellStart"/>
-            <w:r>
-              <w:t>Driveinfo</w:t>
-            </w:r>
-            <w:proofErr w:type="spellEnd"/>
-            <w:r>
-              <w:t xml:space="preserve"> drive</w:t>
+            <w:r>
+              <w:t>Driveinfo drive</w:t>
             </w:r>
           </w:p>
         </w:tc>
@@ -4627,11 +4284,9 @@
             <w:tcW w:w="877" w:type="dxa"/>
           </w:tcPr>
           <w:p>
-            <w:proofErr w:type="spellStart"/>
             <w:r>
               <w:t>Int</w:t>
             </w:r>
-            <w:proofErr w:type="spellEnd"/>
           </w:p>
         </w:tc>
         <w:tc>
@@ -4649,11 +4304,9 @@
             <w:tcW w:w="1942" w:type="dxa"/>
           </w:tcPr>
           <w:p>
-            <w:proofErr w:type="spellStart"/>
             <w:r>
               <w:t>USBTools.cs</w:t>
             </w:r>
-            <w:proofErr w:type="spellEnd"/>
           </w:p>
         </w:tc>
       </w:tr>
@@ -4666,11 +4319,9 @@
             <w:tcW w:w="1838" w:type="dxa"/>
           </w:tcPr>
           <w:p>
-            <w:proofErr w:type="spellStart"/>
             <w:r>
               <w:t>calculateDriveID</w:t>
             </w:r>
-            <w:proofErr w:type="spellEnd"/>
           </w:p>
         </w:tc>
         <w:tc>
@@ -4695,13 +4346,8 @@
                 <w:numId w:val="2"/>
               </w:numPr>
             </w:pPr>
-            <w:proofErr w:type="spellStart"/>
-            <w:r>
-              <w:t>Driveinfo</w:t>
-            </w:r>
-            <w:proofErr w:type="spellEnd"/>
-            <w:r>
-              <w:t xml:space="preserve"> drive</w:t>
+            <w:r>
+              <w:t>Driveinfo drive</w:t>
             </w:r>
           </w:p>
         </w:tc>
@@ -4730,11 +4376,9 @@
             <w:tcW w:w="1942" w:type="dxa"/>
           </w:tcPr>
           <w:p>
-            <w:proofErr w:type="spellStart"/>
             <w:r>
               <w:t>USBTools.cs</w:t>
             </w:r>
-            <w:proofErr w:type="spellEnd"/>
           </w:p>
         </w:tc>
       </w:tr>
@@ -4747,11 +4391,9 @@
             <w:tcW w:w="1838" w:type="dxa"/>
           </w:tcPr>
           <w:p>
-            <w:proofErr w:type="spellStart"/>
             <w:r>
               <w:t>finaliseCopy</w:t>
             </w:r>
-            <w:proofErr w:type="spellEnd"/>
           </w:p>
         </w:tc>
         <w:tc>
@@ -4760,15 +4402,7 @@
           </w:tcPr>
           <w:p>
             <w:r>
-              <w:t xml:space="preserve">Runs after backup, locks </w:t>
-            </w:r>
-            <w:proofErr w:type="spellStart"/>
-            <w:r>
-              <w:t>progressbars</w:t>
-            </w:r>
-            <w:proofErr w:type="spellEnd"/>
-            <w:r>
-              <w:t>, and starts compression</w:t>
+              <w:t>Runs after backup, locks progressbars, and starts compression</w:t>
             </w:r>
           </w:p>
         </w:tc>
@@ -4807,11 +4441,9 @@
             <w:tcW w:w="1942" w:type="dxa"/>
           </w:tcPr>
           <w:p>
-            <w:proofErr w:type="spellStart"/>
             <w:r>
               <w:t>USBTools.cs</w:t>
             </w:r>
-            <w:proofErr w:type="spellEnd"/>
           </w:p>
         </w:tc>
       </w:tr>
@@ -4835,15 +4467,7 @@
           </w:tcPr>
           <w:p>
             <w:r>
-              <w:t xml:space="preserve">Updates copy </w:t>
-            </w:r>
-            <w:proofErr w:type="spellStart"/>
-            <w:r>
-              <w:t>progressbars</w:t>
-            </w:r>
-            <w:proofErr w:type="spellEnd"/>
-            <w:r>
-              <w:t xml:space="preserve"> for window</w:t>
+              <w:t>Updates copy progressbars for window</w:t>
             </w:r>
           </w:p>
         </w:tc>
@@ -4860,13 +4484,8 @@
               </w:numPr>
             </w:pPr>
             <w:r>
-              <w:t xml:space="preserve">Int32 </w:t>
-            </w:r>
-            <w:proofErr w:type="spellStart"/>
-            <w:r>
-              <w:t>totalfiles</w:t>
-            </w:r>
-            <w:proofErr w:type="spellEnd"/>
+              <w:t>Int32 totalfiles</w:t>
+            </w:r>
           </w:p>
           <w:p>
             <w:pPr>
@@ -4877,13 +4496,8 @@
               </w:numPr>
             </w:pPr>
             <w:r>
-              <w:t xml:space="preserve">Int32 </w:t>
-            </w:r>
-            <w:proofErr w:type="spellStart"/>
-            <w:r>
-              <w:t>copiedfiles</w:t>
-            </w:r>
-            <w:proofErr w:type="spellEnd"/>
+              <w:t>Int32 copiedfiles</w:t>
+            </w:r>
           </w:p>
           <w:p>
             <w:pPr>
@@ -4894,13 +4508,8 @@
               </w:numPr>
             </w:pPr>
             <w:r>
-              <w:t xml:space="preserve">Int64 </w:t>
-            </w:r>
-            <w:proofErr w:type="spellStart"/>
-            <w:r>
-              <w:t>copiedbytes</w:t>
-            </w:r>
-            <w:proofErr w:type="spellEnd"/>
+              <w:t>Int64 copiedbytes</w:t>
+            </w:r>
           </w:p>
           <w:p>
             <w:pPr>
@@ -4911,13 +4520,8 @@
               </w:numPr>
             </w:pPr>
             <w:r>
-              <w:t xml:space="preserve">Int64 </w:t>
-            </w:r>
-            <w:proofErr w:type="spellStart"/>
-            <w:r>
-              <w:t>copiedbytes</w:t>
-            </w:r>
-            <w:proofErr w:type="spellEnd"/>
+              <w:t>Int64 copiedbytes</w:t>
+            </w:r>
           </w:p>
           <w:p>
             <w:pPr>
@@ -4928,13 +4532,8 @@
               </w:numPr>
             </w:pPr>
             <w:r>
-              <w:t xml:space="preserve">String </w:t>
-            </w:r>
-            <w:proofErr w:type="spellStart"/>
-            <w:r>
-              <w:t>currentfilename</w:t>
-            </w:r>
-            <w:proofErr w:type="spellEnd"/>
+              <w:t>String currentfilename</w:t>
+            </w:r>
           </w:p>
         </w:tc>
         <w:tc>
@@ -4958,11 +4557,9 @@
             <w:tcW w:w="1942" w:type="dxa"/>
           </w:tcPr>
           <w:p>
-            <w:proofErr w:type="spellStart"/>
             <w:r>
               <w:t>USBTools.cs</w:t>
             </w:r>
-            <w:proofErr w:type="spellEnd"/>
           </w:p>
         </w:tc>
       </w:tr>
@@ -5032,11 +4629,9 @@
             <w:pPr>
               <w:jc w:val="right"/>
             </w:pPr>
-            <w:proofErr w:type="spellStart"/>
             <w:r>
               <w:t>addBackupWizard.cs</w:t>
             </w:r>
-            <w:proofErr w:type="spellEnd"/>
           </w:p>
         </w:tc>
         <w:tc>
@@ -5064,11 +4659,9 @@
             <w:pPr>
               <w:jc w:val="right"/>
             </w:pPr>
-            <w:proofErr w:type="spellStart"/>
             <w:r>
               <w:t>backupViewer.cs</w:t>
             </w:r>
-            <w:proofErr w:type="spellEnd"/>
           </w:p>
         </w:tc>
         <w:tc>
@@ -5096,11 +4689,9 @@
             <w:pPr>
               <w:jc w:val="right"/>
             </w:pPr>
-            <w:proofErr w:type="spellStart"/>
             <w:r>
               <w:t>compression.cs</w:t>
             </w:r>
-            <w:proofErr w:type="spellEnd"/>
           </w:p>
         </w:tc>
         <w:tc>
@@ -5131,11 +4722,9 @@
             <w:pPr>
               <w:jc w:val="right"/>
             </w:pPr>
-            <w:proofErr w:type="spellStart"/>
             <w:r>
               <w:t>currentTransfers.cs</w:t>
             </w:r>
-            <w:proofErr w:type="spellEnd"/>
           </w:p>
         </w:tc>
         <w:tc>
@@ -5163,11 +4752,9 @@
             <w:pPr>
               <w:jc w:val="right"/>
             </w:pPr>
-            <w:proofErr w:type="spellStart"/>
             <w:r>
               <w:t>databaseTools.cs</w:t>
             </w:r>
-            <w:proofErr w:type="spellEnd"/>
           </w:p>
         </w:tc>
         <w:tc>
@@ -5176,13 +4763,8 @@
             <w:vAlign w:val="center"/>
           </w:tcPr>
           <w:p>
-            <w:proofErr w:type="spellStart"/>
-            <w:r>
-              <w:t>Constains</w:t>
-            </w:r>
-            <w:proofErr w:type="spellEnd"/>
-            <w:r>
-              <w:t xml:space="preserve"> functions for interacting with the database, inserting and pulling data</w:t>
+            <w:r>
+              <w:t>Constains functions for interacting with the database, inserting and pulling data</w:t>
             </w:r>
           </w:p>
         </w:tc>
@@ -5200,14 +4782,12 @@
             <w:pPr>
               <w:jc w:val="right"/>
             </w:pPr>
-            <w:proofErr w:type="spellStart"/>
             <w:r>
               <w:rPr>
                 <w:color w:val="FF0000"/>
               </w:rPr>
               <w:t>ejectDrive.cs</w:t>
             </w:r>
-            <w:proofErr w:type="spellEnd"/>
           </w:p>
         </w:tc>
         <w:tc>
@@ -5235,11 +4815,9 @@
             <w:pPr>
               <w:jc w:val="right"/>
             </w:pPr>
-            <w:proofErr w:type="spellStart"/>
             <w:r>
               <w:t>mainWindow.cs</w:t>
             </w:r>
-            <w:proofErr w:type="spellEnd"/>
           </w:p>
         </w:tc>
         <w:tc>
@@ -5267,11 +4845,9 @@
             <w:pPr>
               <w:jc w:val="right"/>
             </w:pPr>
-            <w:proofErr w:type="spellStart"/>
             <w:r>
               <w:t>notificationIcon.cs</w:t>
             </w:r>
-            <w:proofErr w:type="spellEnd"/>
           </w:p>
         </w:tc>
         <w:tc>
@@ -5299,14 +4875,12 @@
             <w:pPr>
               <w:jc w:val="right"/>
             </w:pPr>
-            <w:proofErr w:type="spellStart"/>
             <w:r>
               <w:rPr>
                 <w:color w:val="FF0000"/>
               </w:rPr>
               <w:t>OSInfo.cs</w:t>
             </w:r>
-            <w:proofErr w:type="spellEnd"/>
           </w:p>
         </w:tc>
         <w:tc>
@@ -5334,11 +4908,9 @@
             <w:pPr>
               <w:jc w:val="right"/>
             </w:pPr>
-            <w:proofErr w:type="spellStart"/>
             <w:r>
               <w:t>Program.cs</w:t>
             </w:r>
-            <w:proofErr w:type="spellEnd"/>
           </w:p>
         </w:tc>
         <w:tc>
@@ -5366,11 +4938,9 @@
             <w:pPr>
               <w:jc w:val="right"/>
             </w:pPr>
-            <w:proofErr w:type="spellStart"/>
             <w:r>
               <w:t>Settings.cs</w:t>
             </w:r>
-            <w:proofErr w:type="spellEnd"/>
           </w:p>
         </w:tc>
         <w:tc>
@@ -5398,11 +4968,9 @@
             <w:pPr>
               <w:jc w:val="right"/>
             </w:pPr>
-            <w:proofErr w:type="spellStart"/>
             <w:r>
               <w:t>setup.cs</w:t>
             </w:r>
-            <w:proofErr w:type="spellEnd"/>
           </w:p>
         </w:tc>
         <w:tc>
@@ -5430,11 +4998,9 @@
             <w:pPr>
               <w:jc w:val="right"/>
             </w:pPr>
-            <w:proofErr w:type="spellStart"/>
             <w:r>
               <w:t>splashScreen.cs</w:t>
             </w:r>
-            <w:proofErr w:type="spellEnd"/>
           </w:p>
         </w:tc>
         <w:tc>
@@ -5462,11 +5028,9 @@
             <w:pPr>
               <w:jc w:val="right"/>
             </w:pPr>
-            <w:proofErr w:type="spellStart"/>
             <w:r>
               <w:t>tools.cs</w:t>
             </w:r>
-            <w:proofErr w:type="spellEnd"/>
           </w:p>
         </w:tc>
         <w:tc>
@@ -5494,11 +5058,9 @@
             <w:pPr>
               <w:jc w:val="right"/>
             </w:pPr>
-            <w:proofErr w:type="spellStart"/>
             <w:r>
               <w:t>transferWindow.cs</w:t>
             </w:r>
-            <w:proofErr w:type="spellEnd"/>
           </w:p>
         </w:tc>
         <w:tc>
@@ -5526,11 +5088,9 @@
             <w:pPr>
               <w:jc w:val="right"/>
             </w:pPr>
-            <w:proofErr w:type="spellStart"/>
             <w:r>
               <w:t>USBTools.cs</w:t>
             </w:r>
-            <w:proofErr w:type="spellEnd"/>
           </w:p>
         </w:tc>
         <w:tc>
@@ -5562,8 +5122,6 @@
       <w:r>
         <w:t xml:space="preserve">In order to make use of other </w:t>
       </w:r>
-      <w:bookmarkStart w:id="0" w:name="_GoBack"/>
-      <w:bookmarkEnd w:id="0"/>
       <w:r>
         <w:t>people’s</w:t>
       </w:r>
@@ -5672,11 +5230,9 @@
             <w:pPr>
               <w:jc w:val="left"/>
             </w:pPr>
-            <w:proofErr w:type="spellStart"/>
             <w:r>
               <w:t>DotNetBar</w:t>
             </w:r>
-            <w:proofErr w:type="spellEnd"/>
           </w:p>
         </w:tc>
         <w:tc>
@@ -5702,11 +5258,9 @@
               <w:jc w:val="center"/>
               <w:cnfStyle w:val="000000100000" w:firstRow="0" w:lastRow="0" w:firstColumn="0" w:lastColumn="0" w:oddVBand="0" w:evenVBand="0" w:oddHBand="1" w:evenHBand="0" w:firstRowFirstColumn="0" w:firstRowLastColumn="0" w:lastRowFirstColumn="0" w:lastRowLastColumn="0"/>
             </w:pPr>
-            <w:proofErr w:type="spellStart"/>
             <w:r>
               <w:t>DevComponents</w:t>
             </w:r>
-            <w:proofErr w:type="spellEnd"/>
           </w:p>
         </w:tc>
         <w:tc>
@@ -5798,11 +5352,9 @@
               <w:jc w:val="center"/>
               <w:cnfStyle w:val="000000000000" w:firstRow="0" w:lastRow="0" w:firstColumn="0" w:lastColumn="0" w:oddVBand="0" w:evenVBand="0" w:oddHBand="0" w:evenHBand="0" w:firstRowFirstColumn="0" w:firstRowLastColumn="0" w:lastRowFirstColumn="0" w:lastRowLastColumn="0"/>
             </w:pPr>
-            <w:proofErr w:type="spellStart"/>
             <w:r>
               <w:t>ejectDrive.cs</w:t>
             </w:r>
-            <w:proofErr w:type="spellEnd"/>
           </w:p>
         </w:tc>
       </w:tr>
@@ -5872,11 +5424,9 @@
               <w:jc w:val="center"/>
               <w:cnfStyle w:val="000000100000" w:firstRow="0" w:lastRow="0" w:firstColumn="0" w:lastColumn="0" w:oddVBand="0" w:evenVBand="0" w:oddHBand="1" w:evenHBand="0" w:firstRowFirstColumn="0" w:firstRowLastColumn="0" w:lastRowFirstColumn="0" w:lastRowLastColumn="0"/>
             </w:pPr>
-            <w:proofErr w:type="spellStart"/>
             <w:r>
               <w:t>OSInfo.cs</w:t>
             </w:r>
-            <w:proofErr w:type="spellEnd"/>
           </w:p>
         </w:tc>
       </w:tr>
@@ -5955,6 +5505,12 @@
     </w:tbl>
     <w:p/>
     <w:sectPr>
+      <w:headerReference w:type="even" r:id="rId23"/>
+      <w:headerReference w:type="default" r:id="rId24"/>
+      <w:footerReference w:type="even" r:id="rId25"/>
+      <w:footerReference w:type="default" r:id="rId26"/>
+      <w:headerReference w:type="first" r:id="rId27"/>
+      <w:footerReference w:type="first" r:id="rId28"/>
       <w:pgSz w:w="11906" w:h="16838"/>
       <w:pgMar w:top="720" w:right="720" w:bottom="720" w:left="720" w:header="708" w:footer="708" w:gutter="0"/>
       <w:cols w:space="708"/>
@@ -5962,6 +5518,178 @@
     </w:sectPr>
   </w:body>
 </w:document>
+</file>
+
+<file path=word/endnotes.xml><?xml version="1.0" encoding="utf-8"?>
+<w:endnotes xmlns:wpc="http://schemas.microsoft.com/office/word/2010/wordprocessingCanvas" xmlns:mc="http://schemas.openxmlformats.org/markup-compatibility/2006" xmlns:o="urn:schemas-microsoft-com:office:office" xmlns:r="http://schemas.openxmlformats.org/officeDocument/2006/relationships" xmlns:m="http://schemas.openxmlformats.org/officeDocument/2006/math" xmlns:v="urn:schemas-microsoft-com:vml" xmlns:wp14="http://schemas.microsoft.com/office/word/2010/wordprocessingDrawing" xmlns:wp="http://schemas.openxmlformats.org/drawingml/2006/wordprocessingDrawing" xmlns:w10="urn:schemas-microsoft-com:office:word" xmlns:w="http://schemas.openxmlformats.org/wordprocessingml/2006/main" xmlns:w14="http://schemas.microsoft.com/office/word/2010/wordml" xmlns:w15="http://schemas.microsoft.com/office/word/2012/wordml" xmlns:wpg="http://schemas.microsoft.com/office/word/2010/wordprocessingGroup" xmlns:wpi="http://schemas.microsoft.com/office/word/2010/wordprocessingInk" xmlns:wne="http://schemas.microsoft.com/office/word/2006/wordml" xmlns:wps="http://schemas.microsoft.com/office/word/2010/wordprocessingShape" mc:Ignorable="w14 w15 wp14">
+  <w:endnote w:type="separator" w:id="-1">
+    <w:p>
+      <w:pPr>
+        <w:spacing w:after="0" w:line="240" w:lineRule="auto"/>
+      </w:pPr>
+      <w:r>
+        <w:separator/>
+      </w:r>
+    </w:p>
+  </w:endnote>
+  <w:endnote w:type="continuationSeparator" w:id="0">
+    <w:p>
+      <w:pPr>
+        <w:spacing w:after="0" w:line="240" w:lineRule="auto"/>
+      </w:pPr>
+      <w:r>
+        <w:continuationSeparator/>
+      </w:r>
+    </w:p>
+  </w:endnote>
+</w:endnotes>
+</file>
+
+<file path=word/footer1.xml><?xml version="1.0" encoding="utf-8"?>
+<w:ftr xmlns:wpc="http://schemas.microsoft.com/office/word/2010/wordprocessingCanvas" xmlns:mc="http://schemas.openxmlformats.org/markup-compatibility/2006" xmlns:o="urn:schemas-microsoft-com:office:office" xmlns:r="http://schemas.openxmlformats.org/officeDocument/2006/relationships" xmlns:m="http://schemas.openxmlformats.org/officeDocument/2006/math" xmlns:v="urn:schemas-microsoft-com:vml" xmlns:wp14="http://schemas.microsoft.com/office/word/2010/wordprocessingDrawing" xmlns:wp="http://schemas.openxmlformats.org/drawingml/2006/wordprocessingDrawing" xmlns:w10="urn:schemas-microsoft-com:office:word" xmlns:w="http://schemas.openxmlformats.org/wordprocessingml/2006/main" xmlns:w14="http://schemas.microsoft.com/office/word/2010/wordml" xmlns:w15="http://schemas.microsoft.com/office/word/2012/wordml" xmlns:wpg="http://schemas.microsoft.com/office/word/2010/wordprocessingGroup" xmlns:wpi="http://schemas.microsoft.com/office/word/2010/wordprocessingInk" xmlns:wne="http://schemas.microsoft.com/office/word/2006/wordml" xmlns:wps="http://schemas.microsoft.com/office/word/2010/wordprocessingShape" mc:Ignorable="w14 w15 wp14">
+  <w:p>
+    <w:pPr>
+      <w:pStyle w:val="Footer"/>
+    </w:pPr>
+  </w:p>
+</w:ftr>
+</file>
+
+<file path=word/footer2.xml><?xml version="1.0" encoding="utf-8"?>
+<w:ftr xmlns:wpc="http://schemas.microsoft.com/office/word/2010/wordprocessingCanvas" xmlns:mc="http://schemas.openxmlformats.org/markup-compatibility/2006" xmlns:o="urn:schemas-microsoft-com:office:office" xmlns:r="http://schemas.openxmlformats.org/officeDocument/2006/relationships" xmlns:m="http://schemas.openxmlformats.org/officeDocument/2006/math" xmlns:v="urn:schemas-microsoft-com:vml" xmlns:wp14="http://schemas.microsoft.com/office/word/2010/wordprocessingDrawing" xmlns:wp="http://schemas.openxmlformats.org/drawingml/2006/wordprocessingDrawing" xmlns:w10="urn:schemas-microsoft-com:office:word" xmlns:w="http://schemas.openxmlformats.org/wordprocessingml/2006/main" xmlns:w14="http://schemas.microsoft.com/office/word/2010/wordml" xmlns:w15="http://schemas.microsoft.com/office/word/2012/wordml" xmlns:wpg="http://schemas.microsoft.com/office/word/2010/wordprocessingGroup" xmlns:wpi="http://schemas.microsoft.com/office/word/2010/wordprocessingInk" xmlns:wne="http://schemas.microsoft.com/office/word/2006/wordml" xmlns:wps="http://schemas.microsoft.com/office/word/2010/wordprocessingShape" mc:Ignorable="w14 w15 wp14">
+  <w:sdt>
+    <w:sdtPr>
+      <w:id w:val="-858275181"/>
+      <w:docPartObj>
+        <w:docPartGallery w:val="Page Numbers (Bottom of Page)"/>
+        <w:docPartUnique/>
+      </w:docPartObj>
+    </w:sdtPr>
+    <w:sdtEndPr>
+      <w:rPr>
+        <w:color w:val="7F7F7F" w:themeColor="background1" w:themeShade="7F"/>
+        <w:spacing w:val="60"/>
+      </w:rPr>
+    </w:sdtEndPr>
+    <w:sdtContent>
+      <w:p>
+        <w:pPr>
+          <w:pStyle w:val="Footer"/>
+          <w:pBdr>
+            <w:top w:val="single" w:sz="4" w:space="1" w:color="D9D9D9" w:themeColor="background1" w:themeShade="D9"/>
+          </w:pBdr>
+          <w:jc w:val="right"/>
+        </w:pPr>
+        <w:r>
+          <w:fldChar w:fldCharType="begin"/>
+        </w:r>
+        <w:r>
+          <w:instrText xml:space="preserve"> PAGE   \* MERGEFORMAT </w:instrText>
+        </w:r>
+        <w:r>
+          <w:fldChar w:fldCharType="separate"/>
+        </w:r>
+        <w:r>
+          <w:rPr>
+            <w:noProof/>
+          </w:rPr>
+          <w:t>1</w:t>
+        </w:r>
+        <w:r>
+          <w:rPr>
+            <w:noProof/>
+          </w:rPr>
+          <w:fldChar w:fldCharType="end"/>
+        </w:r>
+        <w:r>
+          <w:t xml:space="preserve"> | </w:t>
+        </w:r>
+        <w:r>
+          <w:rPr>
+            <w:color w:val="7F7F7F" w:themeColor="background1" w:themeShade="7F"/>
+            <w:spacing w:val="60"/>
+          </w:rPr>
+          <w:t>Page</w:t>
+        </w:r>
+      </w:p>
+    </w:sdtContent>
+  </w:sdt>
+  <w:p>
+    <w:pPr>
+      <w:pStyle w:val="Footer"/>
+    </w:pPr>
+    <w:r>
+      <w:t xml:space="preserve">Jake Howard – 65131 – 4400 </w:t>
+    </w:r>
+    <w:bookmarkStart w:id="0" w:name="_GoBack"/>
+    <w:bookmarkEnd w:id="0"/>
+  </w:p>
+</w:ftr>
+</file>
+
+<file path=word/footer3.xml><?xml version="1.0" encoding="utf-8"?>
+<w:ftr xmlns:wpc="http://schemas.microsoft.com/office/word/2010/wordprocessingCanvas" xmlns:mc="http://schemas.openxmlformats.org/markup-compatibility/2006" xmlns:o="urn:schemas-microsoft-com:office:office" xmlns:r="http://schemas.openxmlformats.org/officeDocument/2006/relationships" xmlns:m="http://schemas.openxmlformats.org/officeDocument/2006/math" xmlns:v="urn:schemas-microsoft-com:vml" xmlns:wp14="http://schemas.microsoft.com/office/word/2010/wordprocessingDrawing" xmlns:wp="http://schemas.openxmlformats.org/drawingml/2006/wordprocessingDrawing" xmlns:w10="urn:schemas-microsoft-com:office:word" xmlns:w="http://schemas.openxmlformats.org/wordprocessingml/2006/main" xmlns:w14="http://schemas.microsoft.com/office/word/2010/wordml" xmlns:w15="http://schemas.microsoft.com/office/word/2012/wordml" xmlns:wpg="http://schemas.microsoft.com/office/word/2010/wordprocessingGroup" xmlns:wpi="http://schemas.microsoft.com/office/word/2010/wordprocessingInk" xmlns:wne="http://schemas.microsoft.com/office/word/2006/wordml" xmlns:wps="http://schemas.microsoft.com/office/word/2010/wordprocessingShape" mc:Ignorable="w14 w15 wp14">
+  <w:p>
+    <w:pPr>
+      <w:pStyle w:val="Footer"/>
+    </w:pPr>
+  </w:p>
+</w:ftr>
+</file>
+
+<file path=word/footnotes.xml><?xml version="1.0" encoding="utf-8"?>
+<w:footnotes xmlns:wpc="http://schemas.microsoft.com/office/word/2010/wordprocessingCanvas" xmlns:mc="http://schemas.openxmlformats.org/markup-compatibility/2006" xmlns:o="urn:schemas-microsoft-com:office:office" xmlns:r="http://schemas.openxmlformats.org/officeDocument/2006/relationships" xmlns:m="http://schemas.openxmlformats.org/officeDocument/2006/math" xmlns:v="urn:schemas-microsoft-com:vml" xmlns:wp14="http://schemas.microsoft.com/office/word/2010/wordprocessingDrawing" xmlns:wp="http://schemas.openxmlformats.org/drawingml/2006/wordprocessingDrawing" xmlns:w10="urn:schemas-microsoft-com:office:word" xmlns:w="http://schemas.openxmlformats.org/wordprocessingml/2006/main" xmlns:w14="http://schemas.microsoft.com/office/word/2010/wordml" xmlns:w15="http://schemas.microsoft.com/office/word/2012/wordml" xmlns:wpg="http://schemas.microsoft.com/office/word/2010/wordprocessingGroup" xmlns:wpi="http://schemas.microsoft.com/office/word/2010/wordprocessingInk" xmlns:wne="http://schemas.microsoft.com/office/word/2006/wordml" xmlns:wps="http://schemas.microsoft.com/office/word/2010/wordprocessingShape" mc:Ignorable="w14 w15 wp14">
+  <w:footnote w:type="separator" w:id="-1">
+    <w:p>
+      <w:pPr>
+        <w:spacing w:after="0" w:line="240" w:lineRule="auto"/>
+      </w:pPr>
+      <w:r>
+        <w:separator/>
+      </w:r>
+    </w:p>
+  </w:footnote>
+  <w:footnote w:type="continuationSeparator" w:id="0">
+    <w:p>
+      <w:pPr>
+        <w:spacing w:after="0" w:line="240" w:lineRule="auto"/>
+      </w:pPr>
+      <w:r>
+        <w:continuationSeparator/>
+      </w:r>
+    </w:p>
+  </w:footnote>
+</w:footnotes>
+</file>
+
+<file path=word/header1.xml><?xml version="1.0" encoding="utf-8"?>
+<w:hdr xmlns:wpc="http://schemas.microsoft.com/office/word/2010/wordprocessingCanvas" xmlns:mc="http://schemas.openxmlformats.org/markup-compatibility/2006" xmlns:o="urn:schemas-microsoft-com:office:office" xmlns:r="http://schemas.openxmlformats.org/officeDocument/2006/relationships" xmlns:m="http://schemas.openxmlformats.org/officeDocument/2006/math" xmlns:v="urn:schemas-microsoft-com:vml" xmlns:wp14="http://schemas.microsoft.com/office/word/2010/wordprocessingDrawing" xmlns:wp="http://schemas.openxmlformats.org/drawingml/2006/wordprocessingDrawing" xmlns:w10="urn:schemas-microsoft-com:office:word" xmlns:w="http://schemas.openxmlformats.org/wordprocessingml/2006/main" xmlns:w14="http://schemas.microsoft.com/office/word/2010/wordml" xmlns:w15="http://schemas.microsoft.com/office/word/2012/wordml" xmlns:wpg="http://schemas.microsoft.com/office/word/2010/wordprocessingGroup" xmlns:wpi="http://schemas.microsoft.com/office/word/2010/wordprocessingInk" xmlns:wne="http://schemas.microsoft.com/office/word/2006/wordml" xmlns:wps="http://schemas.microsoft.com/office/word/2010/wordprocessingShape" mc:Ignorable="w14 w15 wp14">
+  <w:p>
+    <w:pPr>
+      <w:pStyle w:val="Header"/>
+    </w:pPr>
+  </w:p>
+</w:hdr>
+</file>
+
+<file path=word/header2.xml><?xml version="1.0" encoding="utf-8"?>
+<w:hdr xmlns:wpc="http://schemas.microsoft.com/office/word/2010/wordprocessingCanvas" xmlns:mc="http://schemas.openxmlformats.org/markup-compatibility/2006" xmlns:o="urn:schemas-microsoft-com:office:office" xmlns:r="http://schemas.openxmlformats.org/officeDocument/2006/relationships" xmlns:m="http://schemas.openxmlformats.org/officeDocument/2006/math" xmlns:v="urn:schemas-microsoft-com:vml" xmlns:wp14="http://schemas.microsoft.com/office/word/2010/wordprocessingDrawing" xmlns:wp="http://schemas.openxmlformats.org/drawingml/2006/wordprocessingDrawing" xmlns:w10="urn:schemas-microsoft-com:office:word" xmlns:w="http://schemas.openxmlformats.org/wordprocessingml/2006/main" xmlns:w14="http://schemas.microsoft.com/office/word/2010/wordml" xmlns:w15="http://schemas.microsoft.com/office/word/2012/wordml" xmlns:wpg="http://schemas.microsoft.com/office/word/2010/wordprocessingGroup" xmlns:wpi="http://schemas.microsoft.com/office/word/2010/wordprocessingInk" xmlns:wne="http://schemas.microsoft.com/office/word/2006/wordml" xmlns:wps="http://schemas.microsoft.com/office/word/2010/wordprocessingShape" mc:Ignorable="w14 w15 wp14">
+  <w:p>
+    <w:pPr>
+      <w:pStyle w:val="Header"/>
+    </w:pPr>
+  </w:p>
+</w:hdr>
+</file>
+
+<file path=word/header3.xml><?xml version="1.0" encoding="utf-8"?>
+<w:hdr xmlns:wpc="http://schemas.microsoft.com/office/word/2010/wordprocessingCanvas" xmlns:mc="http://schemas.openxmlformats.org/markup-compatibility/2006" xmlns:o="urn:schemas-microsoft-com:office:office" xmlns:r="http://schemas.openxmlformats.org/officeDocument/2006/relationships" xmlns:m="http://schemas.openxmlformats.org/officeDocument/2006/math" xmlns:v="urn:schemas-microsoft-com:vml" xmlns:wp14="http://schemas.microsoft.com/office/word/2010/wordprocessingDrawing" xmlns:wp="http://schemas.openxmlformats.org/drawingml/2006/wordprocessingDrawing" xmlns:w10="urn:schemas-microsoft-com:office:word" xmlns:w="http://schemas.openxmlformats.org/wordprocessingml/2006/main" xmlns:w14="http://schemas.microsoft.com/office/word/2010/wordml" xmlns:w15="http://schemas.microsoft.com/office/word/2012/wordml" xmlns:wpg="http://schemas.microsoft.com/office/word/2010/wordprocessingGroup" xmlns:wpi="http://schemas.microsoft.com/office/word/2010/wordprocessingInk" xmlns:wne="http://schemas.microsoft.com/office/word/2006/wordml" xmlns:wps="http://schemas.microsoft.com/office/word/2010/wordprocessingShape" mc:Ignorable="w14 w15 wp14">
+  <w:p>
+    <w:pPr>
+      <w:pStyle w:val="Header"/>
+    </w:pPr>
+  </w:p>
+</w:hdr>
 </file>
 
 <file path=word/numbering.xml><?xml version="1.0" encoding="utf-8"?>
@@ -7003,6 +6731,50 @@
       </w:tcPr>
     </w:tblStylePr>
   </w:style>
+  <w:style w:type="paragraph" w:styleId="Header">
+    <w:name w:val="header"/>
+    <w:basedOn w:val="Normal"/>
+    <w:link w:val="HeaderChar"/>
+    <w:uiPriority w:val="99"/>
+    <w:unhideWhenUsed/>
+    <w:rsid w:val="00706D31"/>
+    <w:pPr>
+      <w:tabs>
+        <w:tab w:val="center" w:pos="4513"/>
+        <w:tab w:val="right" w:pos="9026"/>
+      </w:tabs>
+      <w:spacing w:after="0" w:line="240" w:lineRule="auto"/>
+    </w:pPr>
+  </w:style>
+  <w:style w:type="character" w:customStyle="1" w:styleId="HeaderChar">
+    <w:name w:val="Header Char"/>
+    <w:basedOn w:val="DefaultParagraphFont"/>
+    <w:link w:val="Header"/>
+    <w:uiPriority w:val="99"/>
+    <w:rsid w:val="00706D31"/>
+  </w:style>
+  <w:style w:type="paragraph" w:styleId="Footer">
+    <w:name w:val="footer"/>
+    <w:basedOn w:val="Normal"/>
+    <w:link w:val="FooterChar"/>
+    <w:uiPriority w:val="99"/>
+    <w:unhideWhenUsed/>
+    <w:rsid w:val="00706D31"/>
+    <w:pPr>
+      <w:tabs>
+        <w:tab w:val="center" w:pos="4513"/>
+        <w:tab w:val="right" w:pos="9026"/>
+      </w:tabs>
+      <w:spacing w:after="0" w:line="240" w:lineRule="auto"/>
+    </w:pPr>
+  </w:style>
+  <w:style w:type="character" w:customStyle="1" w:styleId="FooterChar">
+    <w:name w:val="Footer Char"/>
+    <w:basedOn w:val="DefaultParagraphFont"/>
+    <w:link w:val="Footer"/>
+    <w:uiPriority w:val="99"/>
+    <w:rsid w:val="00706D31"/>
+  </w:style>
 </w:styles>
 </file>
 

</xml_diff>

<commit_message>
Modified layout to make images bigger
</commit_message>
<xml_diff>
--- a/Paper Work/Technical documentation.docx
+++ b/Paper Work/Technical documentation.docx
@@ -22,23 +22,28 @@
       <w:r>
         <w:t>Saviour Backup System is a simple, lightweight and easy to use backup system for portable USB drives. Using this software, allowing back up of portable devices to a computer, so that if the drive is damaged or lost in any way, all the data is retained.</w:t>
       </w:r>
-    </w:p>
-    <w:p>
       <w:r>
-        <w:t>The system stores its data in an SQLCE database inside the installation directory. This database is encrypted using a password to stop unauthorised editing. The database holds records for the drives, and backup information for the drive, along with records of every backup performed.</w:t>
-      </w:r>
-    </w:p>
-    <w:p>
-      <w:pPr>
-        <w:pStyle w:val="Heading1"/>
-      </w:pPr>
-      <w:r>
-        <w:t>Modular Structure</w:t>
+        <w:t xml:space="preserve"> </w:t>
       </w:r>
     </w:p>
     <w:p>
       <w:r>
-        <w:t>No idea what this is!?</w:t>
+        <w:t>The system stores its data in an SQLCE database</w:t>
+      </w:r>
+      <w:r>
+        <w:t xml:space="preserve"> located</w:t>
+      </w:r>
+      <w:r>
+        <w:t xml:space="preserve"> inside the installation directory. This database is encrypted using a password to stop unauthorised editing. The database holds records for the drives, and backup information for the drive, along with records of every backup performed.</w:t>
+      </w:r>
+      <w:r>
+        <w:t xml:space="preserve"> The software is written in C# using the .NET runtime version 4.5</w:t>
+      </w:r>
+      <w:r>
+        <w:t xml:space="preserve"> and compiled using visual studio</w:t>
+      </w:r>
+      <w:r>
+        <w:t>.</w:t>
       </w:r>
     </w:p>
     <w:p>
@@ -49,1295 +54,701 @@
         <w:t>Algorithms</w:t>
       </w:r>
     </w:p>
-    <w:tbl>
-      <w:tblPr>
-        <w:tblStyle w:val="TableGrid"/>
-        <w:tblW w:w="10865" w:type="dxa"/>
-        <w:tblLayout w:type="fixed"/>
-        <w:tblLook w:val="04A0" w:firstRow="1" w:lastRow="0" w:firstColumn="1" w:lastColumn="0" w:noHBand="0" w:noVBand="1"/>
-      </w:tblPr>
-      <w:tblGrid>
-        <w:gridCol w:w="2727"/>
-        <w:gridCol w:w="2392"/>
-        <w:gridCol w:w="5746"/>
-      </w:tblGrid>
-      <w:tr>
-        <w:trPr>
-          <w:trHeight w:val="545"/>
-        </w:trPr>
-        <w:tc>
-          <w:tcPr>
-            <w:tcW w:w="2727" w:type="dxa"/>
-            <w:vAlign w:val="center"/>
-          </w:tcPr>
-          <w:p>
-            <w:pPr>
-              <w:jc w:val="center"/>
-            </w:pPr>
-            <w:r>
-              <w:t>Algorithm Name / Description</w:t>
-            </w:r>
-          </w:p>
-        </w:tc>
-        <w:tc>
-          <w:tcPr>
-            <w:tcW w:w="2392" w:type="dxa"/>
-            <w:vAlign w:val="center"/>
-          </w:tcPr>
-          <w:p>
-            <w:pPr>
-              <w:jc w:val="center"/>
-            </w:pPr>
-            <w:r>
-              <w:t>File Location</w:t>
-            </w:r>
-          </w:p>
-        </w:tc>
-        <w:tc>
-          <w:tcPr>
-            <w:tcW w:w="5746" w:type="dxa"/>
-            <w:vAlign w:val="center"/>
-          </w:tcPr>
-          <w:p>
-            <w:pPr>
-              <w:jc w:val="center"/>
-            </w:pPr>
-            <w:r>
-              <w:t>Algorithm Screenshot</w:t>
-            </w:r>
-          </w:p>
-        </w:tc>
-      </w:tr>
-      <w:tr>
-        <w:trPr>
-          <w:trHeight w:val="1545"/>
-        </w:trPr>
-        <w:tc>
-          <w:tcPr>
-            <w:tcW w:w="2727" w:type="dxa"/>
-            <w:vAlign w:val="center"/>
-          </w:tcPr>
-          <w:p>
-            <w:pPr>
-              <w:jc w:val="center"/>
-            </w:pPr>
-            <w:r>
-              <w:t>Copy files to system</w:t>
-            </w:r>
-          </w:p>
-        </w:tc>
-        <w:tc>
-          <w:tcPr>
-            <w:tcW w:w="2392" w:type="dxa"/>
-            <w:vAlign w:val="center"/>
-          </w:tcPr>
-          <w:p>
-            <w:pPr>
-              <w:jc w:val="center"/>
-            </w:pPr>
-            <w:proofErr w:type="spellStart"/>
-            <w:r>
-              <w:t>currentTransfers.cs</w:t>
-            </w:r>
-            <w:proofErr w:type="spellEnd"/>
-          </w:p>
-          <w:p>
-            <w:pPr>
-              <w:jc w:val="center"/>
-            </w:pPr>
-            <w:r>
-              <w:t>Line 67</w:t>
-            </w:r>
-          </w:p>
-        </w:tc>
-        <w:tc>
-          <w:tcPr>
-            <w:tcW w:w="5746" w:type="dxa"/>
-            <w:vAlign w:val="center"/>
-          </w:tcPr>
-          <w:p>
-            <w:pPr>
-              <w:jc w:val="center"/>
-            </w:pPr>
-            <w:r>
-              <w:rPr>
-                <w:noProof/>
-                <w:lang w:eastAsia="en-GB"/>
-              </w:rPr>
-              <w:drawing>
-                <wp:inline distT="0" distB="0" distL="0" distR="0" wp14:anchorId="4D69942E" wp14:editId="666692BC">
-                  <wp:extent cx="2363885" cy="971377"/>
-                  <wp:effectExtent l="0" t="0" r="0" b="635"/>
-                  <wp:docPr id="1" name="Picture 1"/>
-                  <wp:cNvGraphicFramePr>
-                    <a:graphicFrameLocks xmlns:a="http://schemas.openxmlformats.org/drawingml/2006/main" noChangeAspect="1"/>
-                  </wp:cNvGraphicFramePr>
-                  <a:graphic xmlns:a="http://schemas.openxmlformats.org/drawingml/2006/main">
-                    <a:graphicData uri="http://schemas.openxmlformats.org/drawingml/2006/picture">
-                      <pic:pic xmlns:pic="http://schemas.openxmlformats.org/drawingml/2006/picture">
-                        <pic:nvPicPr>
-                          <pic:cNvPr id="1" name="C041FCA.tmp"/>
-                          <pic:cNvPicPr/>
-                        </pic:nvPicPr>
-                        <pic:blipFill>
-                          <a:blip r:embed="rId5" cstate="print">
-                            <a:extLst>
-                              <a:ext uri="{28A0092B-C50C-407E-A947-70E740481C1C}">
-                                <a14:useLocalDpi xmlns:a14="http://schemas.microsoft.com/office/drawing/2010/main" val="0"/>
-                              </a:ext>
-                            </a:extLst>
-                          </a:blip>
-                          <a:stretch>
-                            <a:fillRect/>
-                          </a:stretch>
-                        </pic:blipFill>
-                        <pic:spPr>
-                          <a:xfrm>
-                            <a:off x="0" y="0"/>
-                            <a:ext cx="2470995" cy="1015391"/>
-                          </a:xfrm>
-                          <a:prstGeom prst="rect">
-                            <a:avLst/>
-                          </a:prstGeom>
-                        </pic:spPr>
-                      </pic:pic>
-                    </a:graphicData>
-                  </a:graphic>
-                </wp:inline>
-              </w:drawing>
-            </w:r>
-          </w:p>
-        </w:tc>
-      </w:tr>
-      <w:tr>
-        <w:trPr>
-          <w:trHeight w:val="1605"/>
-        </w:trPr>
-        <w:tc>
-          <w:tcPr>
-            <w:tcW w:w="2727" w:type="dxa"/>
-            <w:vAlign w:val="center"/>
-          </w:tcPr>
-          <w:p>
-            <w:pPr>
-              <w:jc w:val="center"/>
-            </w:pPr>
-            <w:r>
-              <w:t>Check if user wants compression</w:t>
-            </w:r>
-            <w:r>
-              <w:t>s</w:t>
-            </w:r>
-          </w:p>
-        </w:tc>
-        <w:tc>
-          <w:tcPr>
-            <w:tcW w:w="2392" w:type="dxa"/>
-            <w:vAlign w:val="center"/>
-          </w:tcPr>
-          <w:p>
-            <w:pPr>
-              <w:jc w:val="center"/>
-            </w:pPr>
-            <w:proofErr w:type="spellStart"/>
-            <w:r>
-              <w:t>databaseTools.cs</w:t>
-            </w:r>
-            <w:proofErr w:type="spellEnd"/>
-          </w:p>
-          <w:p>
-            <w:pPr>
-              <w:jc w:val="center"/>
-            </w:pPr>
-            <w:r>
-              <w:t>Line 198</w:t>
-            </w:r>
-          </w:p>
-        </w:tc>
-        <w:tc>
-          <w:tcPr>
-            <w:tcW w:w="5746" w:type="dxa"/>
-            <w:vAlign w:val="center"/>
-          </w:tcPr>
-          <w:p>
-            <w:pPr>
-              <w:jc w:val="center"/>
-            </w:pPr>
-            <w:r>
-              <w:rPr>
-                <w:noProof/>
-                <w:lang w:eastAsia="en-GB"/>
-              </w:rPr>
-              <w:drawing>
-                <wp:inline distT="0" distB="0" distL="0" distR="0" wp14:anchorId="6293A3D6" wp14:editId="55013F21">
-                  <wp:extent cx="1756424" cy="1013895"/>
-                  <wp:effectExtent l="0" t="0" r="0" b="0"/>
-                  <wp:docPr id="2" name="Picture 2"/>
-                  <wp:cNvGraphicFramePr>
-                    <a:graphicFrameLocks xmlns:a="http://schemas.openxmlformats.org/drawingml/2006/main" noChangeAspect="1"/>
-                  </wp:cNvGraphicFramePr>
-                  <a:graphic xmlns:a="http://schemas.openxmlformats.org/drawingml/2006/main">
-                    <a:graphicData uri="http://schemas.openxmlformats.org/drawingml/2006/picture">
-                      <pic:pic xmlns:pic="http://schemas.openxmlformats.org/drawingml/2006/picture">
-                        <pic:nvPicPr>
-                          <pic:cNvPr id="2" name="C0446EC.tmp"/>
-                          <pic:cNvPicPr/>
-                        </pic:nvPicPr>
-                        <pic:blipFill>
-                          <a:blip r:embed="rId6" cstate="print">
-                            <a:extLst>
-                              <a:ext uri="{28A0092B-C50C-407E-A947-70E740481C1C}">
-                                <a14:useLocalDpi xmlns:a14="http://schemas.microsoft.com/office/drawing/2010/main" val="0"/>
-                              </a:ext>
-                            </a:extLst>
-                          </a:blip>
-                          <a:stretch>
-                            <a:fillRect/>
-                          </a:stretch>
-                        </pic:blipFill>
-                        <pic:spPr>
-                          <a:xfrm>
-                            <a:off x="0" y="0"/>
-                            <a:ext cx="1816875" cy="1048791"/>
-                          </a:xfrm>
-                          <a:prstGeom prst="rect">
-                            <a:avLst/>
-                          </a:prstGeom>
-                        </pic:spPr>
-                      </pic:pic>
-                    </a:graphicData>
-                  </a:graphic>
-                </wp:inline>
-              </w:drawing>
-            </w:r>
-          </w:p>
-        </w:tc>
-      </w:tr>
-      <w:tr>
-        <w:trPr>
-          <w:trHeight w:val="1696"/>
-        </w:trPr>
-        <w:tc>
-          <w:tcPr>
-            <w:tcW w:w="2727" w:type="dxa"/>
-            <w:vAlign w:val="center"/>
-          </w:tcPr>
-          <w:p>
-            <w:pPr>
-              <w:jc w:val="center"/>
-            </w:pPr>
-            <w:r>
-              <w:t>Compress data on drive</w:t>
-            </w:r>
-          </w:p>
-        </w:tc>
-        <w:tc>
-          <w:tcPr>
-            <w:tcW w:w="2392" w:type="dxa"/>
-            <w:vAlign w:val="center"/>
-          </w:tcPr>
-          <w:p>
-            <w:pPr>
-              <w:jc w:val="center"/>
-            </w:pPr>
-            <w:proofErr w:type="spellStart"/>
-            <w:r>
-              <w:t>compression.cs</w:t>
-            </w:r>
-            <w:proofErr w:type="spellEnd"/>
-          </w:p>
-          <w:p>
-            <w:pPr>
-              <w:jc w:val="center"/>
-            </w:pPr>
-            <w:r>
-              <w:t>Line 55</w:t>
-            </w:r>
-          </w:p>
-        </w:tc>
-        <w:tc>
-          <w:tcPr>
-            <w:tcW w:w="5746" w:type="dxa"/>
-            <w:vAlign w:val="center"/>
-          </w:tcPr>
-          <w:p>
-            <w:pPr>
-              <w:jc w:val="center"/>
-            </w:pPr>
-            <w:r>
-              <w:rPr>
-                <w:noProof/>
-                <w:lang w:eastAsia="en-GB"/>
-              </w:rPr>
-              <w:drawing>
-                <wp:inline distT="0" distB="0" distL="0" distR="0" wp14:anchorId="6AC69C26" wp14:editId="60615683">
-                  <wp:extent cx="1956999" cy="1062842"/>
-                  <wp:effectExtent l="0" t="0" r="5715" b="4445"/>
-                  <wp:docPr id="3" name="Picture 3"/>
-                  <wp:cNvGraphicFramePr>
-                    <a:graphicFrameLocks xmlns:a="http://schemas.openxmlformats.org/drawingml/2006/main" noChangeAspect="1"/>
-                  </wp:cNvGraphicFramePr>
-                  <a:graphic xmlns:a="http://schemas.openxmlformats.org/drawingml/2006/main">
-                    <a:graphicData uri="http://schemas.openxmlformats.org/drawingml/2006/picture">
-                      <pic:pic xmlns:pic="http://schemas.openxmlformats.org/drawingml/2006/picture">
-                        <pic:nvPicPr>
-                          <pic:cNvPr id="3" name="C04857E.tmp"/>
-                          <pic:cNvPicPr/>
-                        </pic:nvPicPr>
-                        <pic:blipFill>
-                          <a:blip r:embed="rId7" cstate="print">
-                            <a:extLst>
-                              <a:ext uri="{28A0092B-C50C-407E-A947-70E740481C1C}">
-                                <a14:useLocalDpi xmlns:a14="http://schemas.microsoft.com/office/drawing/2010/main" val="0"/>
-                              </a:ext>
-                            </a:extLst>
-                          </a:blip>
-                          <a:stretch>
-                            <a:fillRect/>
-                          </a:stretch>
-                        </pic:blipFill>
-                        <pic:spPr>
-                          <a:xfrm>
-                            <a:off x="0" y="0"/>
-                            <a:ext cx="1976885" cy="1073642"/>
-                          </a:xfrm>
-                          <a:prstGeom prst="rect">
-                            <a:avLst/>
-                          </a:prstGeom>
-                        </pic:spPr>
-                      </pic:pic>
-                    </a:graphicData>
-                  </a:graphic>
-                </wp:inline>
-              </w:drawing>
-            </w:r>
-          </w:p>
-        </w:tc>
-      </w:tr>
-      <w:tr>
-        <w:trPr>
-          <w:trHeight w:val="636"/>
-        </w:trPr>
-        <w:tc>
-          <w:tcPr>
-            <w:tcW w:w="2727" w:type="dxa"/>
-            <w:vAlign w:val="center"/>
-          </w:tcPr>
-          <w:p>
-            <w:r>
-              <w:t>Detect logged in user</w:t>
-            </w:r>
-          </w:p>
-        </w:tc>
-        <w:tc>
-          <w:tcPr>
-            <w:tcW w:w="2392" w:type="dxa"/>
-            <w:vAlign w:val="center"/>
-          </w:tcPr>
-          <w:p>
-            <w:pPr>
-              <w:jc w:val="center"/>
-            </w:pPr>
-            <w:proofErr w:type="spellStart"/>
-            <w:r>
-              <w:t>setup.cs</w:t>
-            </w:r>
-            <w:proofErr w:type="spellEnd"/>
-          </w:p>
-          <w:p>
-            <w:pPr>
-              <w:jc w:val="center"/>
-            </w:pPr>
-            <w:r>
-              <w:t>Line 23</w:t>
-            </w:r>
-          </w:p>
-        </w:tc>
-        <w:tc>
-          <w:tcPr>
-            <w:tcW w:w="5746" w:type="dxa"/>
-            <w:vAlign w:val="center"/>
-          </w:tcPr>
-          <w:p>
-            <w:pPr>
-              <w:pStyle w:val="Heading1"/>
-              <w:outlineLvl w:val="0"/>
-            </w:pPr>
-            <w:r>
-              <w:rPr>
-                <w:noProof/>
-                <w:lang w:eastAsia="en-GB"/>
-              </w:rPr>
-              <w:drawing>
-                <wp:inline distT="0" distB="0" distL="0" distR="0" wp14:anchorId="1C661A0C" wp14:editId="1401F330">
-                  <wp:extent cx="2784062" cy="109307"/>
-                  <wp:effectExtent l="0" t="0" r="0" b="5080"/>
-                  <wp:docPr id="6" name="Picture 6"/>
-                  <wp:cNvGraphicFramePr>
-                    <a:graphicFrameLocks xmlns:a="http://schemas.openxmlformats.org/drawingml/2006/main" noChangeAspect="1"/>
-                  </wp:cNvGraphicFramePr>
-                  <a:graphic xmlns:a="http://schemas.openxmlformats.org/drawingml/2006/main">
-                    <a:graphicData uri="http://schemas.openxmlformats.org/drawingml/2006/picture">
-                      <pic:pic xmlns:pic="http://schemas.openxmlformats.org/drawingml/2006/picture">
-                        <pic:nvPicPr>
-                          <pic:cNvPr id="6" name="C04643E.tmp"/>
-                          <pic:cNvPicPr/>
-                        </pic:nvPicPr>
-                        <pic:blipFill rotWithShape="1">
-                          <a:blip r:embed="rId8">
-                            <a:extLst>
-                              <a:ext uri="{28A0092B-C50C-407E-A947-70E740481C1C}">
-                                <a14:useLocalDpi xmlns:a14="http://schemas.microsoft.com/office/drawing/2010/main" val="0"/>
-                              </a:ext>
-                            </a:extLst>
-                          </a:blip>
-                          <a:srcRect l="9016" t="-5000"/>
-                          <a:stretch/>
-                        </pic:blipFill>
-                        <pic:spPr bwMode="auto">
-                          <a:xfrm>
-                            <a:off x="0" y="0"/>
-                            <a:ext cx="4176322" cy="163970"/>
-                          </a:xfrm>
-                          <a:prstGeom prst="rect">
-                            <a:avLst/>
-                          </a:prstGeom>
-                          <a:ln>
-                            <a:noFill/>
-                          </a:ln>
-                          <a:extLst>
-                            <a:ext uri="{53640926-AAD7-44D8-BBD7-CCE9431645EC}">
-                              <a14:shadowObscured xmlns:a14="http://schemas.microsoft.com/office/drawing/2010/main"/>
-                            </a:ext>
-                          </a:extLst>
-                        </pic:spPr>
-                      </pic:pic>
-                    </a:graphicData>
-                  </a:graphic>
-                </wp:inline>
-              </w:drawing>
-            </w:r>
-          </w:p>
-        </w:tc>
-      </w:tr>
-      <w:tr>
-        <w:trPr>
-          <w:trHeight w:val="545"/>
-        </w:trPr>
-        <w:tc>
-          <w:tcPr>
-            <w:tcW w:w="2727" w:type="dxa"/>
-            <w:vAlign w:val="center"/>
-          </w:tcPr>
-          <w:p>
-            <w:pPr>
-              <w:jc w:val="center"/>
-            </w:pPr>
-            <w:r>
-              <w:t>Check if backup record exists</w:t>
-            </w:r>
-          </w:p>
-        </w:tc>
-        <w:tc>
-          <w:tcPr>
-            <w:tcW w:w="2392" w:type="dxa"/>
-            <w:vAlign w:val="center"/>
-          </w:tcPr>
-          <w:p>
-            <w:pPr>
-              <w:jc w:val="center"/>
-            </w:pPr>
-            <w:proofErr w:type="spellStart"/>
-            <w:r>
-              <w:t>mainWindow.cs</w:t>
-            </w:r>
-            <w:proofErr w:type="spellEnd"/>
-          </w:p>
-          <w:p>
-            <w:pPr>
-              <w:jc w:val="center"/>
-            </w:pPr>
-            <w:r>
-              <w:t>Line 55</w:t>
-            </w:r>
-          </w:p>
-        </w:tc>
-        <w:tc>
-          <w:tcPr>
-            <w:tcW w:w="5746" w:type="dxa"/>
-            <w:vAlign w:val="center"/>
-          </w:tcPr>
-          <w:p>
-            <w:pPr>
-              <w:jc w:val="center"/>
-            </w:pPr>
-            <w:r>
-              <w:rPr>
-                <w:noProof/>
-                <w:lang w:eastAsia="en-GB"/>
-              </w:rPr>
-              <w:drawing>
-                <wp:inline distT="0" distB="0" distL="0" distR="0">
-                  <wp:extent cx="2759892" cy="239490"/>
-                  <wp:effectExtent l="0" t="0" r="2540" b="8255"/>
-                  <wp:docPr id="7" name="Picture 7"/>
-                  <wp:cNvGraphicFramePr>
-                    <a:graphicFrameLocks xmlns:a="http://schemas.openxmlformats.org/drawingml/2006/main" noChangeAspect="1"/>
-                  </wp:cNvGraphicFramePr>
-                  <a:graphic xmlns:a="http://schemas.openxmlformats.org/drawingml/2006/main">
-                    <a:graphicData uri="http://schemas.openxmlformats.org/drawingml/2006/picture">
-                      <pic:pic xmlns:pic="http://schemas.openxmlformats.org/drawingml/2006/picture">
-                        <pic:nvPicPr>
-                          <pic:cNvPr id="7" name="C043C8F.tmp"/>
-                          <pic:cNvPicPr/>
-                        </pic:nvPicPr>
-                        <pic:blipFill>
-                          <a:blip r:embed="rId9" cstate="print">
-                            <a:extLst>
-                              <a:ext uri="{28A0092B-C50C-407E-A947-70E740481C1C}">
-                                <a14:useLocalDpi xmlns:a14="http://schemas.microsoft.com/office/drawing/2010/main" val="0"/>
-                              </a:ext>
-                            </a:extLst>
-                          </a:blip>
-                          <a:stretch>
-                            <a:fillRect/>
-                          </a:stretch>
-                        </pic:blipFill>
-                        <pic:spPr>
-                          <a:xfrm>
-                            <a:off x="0" y="0"/>
-                            <a:ext cx="2800388" cy="243004"/>
-                          </a:xfrm>
-                          <a:prstGeom prst="rect">
-                            <a:avLst/>
-                          </a:prstGeom>
-                        </pic:spPr>
-                      </pic:pic>
-                    </a:graphicData>
-                  </a:graphic>
-                </wp:inline>
-              </w:drawing>
-            </w:r>
-          </w:p>
-        </w:tc>
-      </w:tr>
-      <w:tr>
-        <w:trPr>
-          <w:trHeight w:val="1969"/>
-        </w:trPr>
-        <w:tc>
-          <w:tcPr>
-            <w:tcW w:w="2727" w:type="dxa"/>
-            <w:vAlign w:val="center"/>
-          </w:tcPr>
-          <w:p>
-            <w:pPr>
-              <w:jc w:val="center"/>
-            </w:pPr>
-            <w:r>
-              <w:t>Get drive details from USB</w:t>
-            </w:r>
-          </w:p>
-        </w:tc>
-        <w:tc>
-          <w:tcPr>
-            <w:tcW w:w="2392" w:type="dxa"/>
-            <w:vAlign w:val="center"/>
-          </w:tcPr>
-          <w:p>
-            <w:pPr>
-              <w:jc w:val="center"/>
-            </w:pPr>
-            <w:proofErr w:type="spellStart"/>
-            <w:r>
-              <w:t>mainWindow.cs</w:t>
-            </w:r>
-            <w:proofErr w:type="spellEnd"/>
-          </w:p>
-          <w:p>
-            <w:pPr>
-              <w:jc w:val="center"/>
-            </w:pPr>
-            <w:r>
-              <w:t>Line 116</w:t>
-            </w:r>
-          </w:p>
-        </w:tc>
-        <w:tc>
-          <w:tcPr>
-            <w:tcW w:w="5746" w:type="dxa"/>
-            <w:vAlign w:val="center"/>
-          </w:tcPr>
-          <w:p>
-            <w:pPr>
-              <w:jc w:val="center"/>
-            </w:pPr>
-            <w:r>
-              <w:rPr>
-                <w:noProof/>
-                <w:lang w:eastAsia="en-GB"/>
-              </w:rPr>
-              <w:drawing>
-                <wp:inline distT="0" distB="0" distL="0" distR="0">
-                  <wp:extent cx="2079284" cy="1237887"/>
-                  <wp:effectExtent l="0" t="0" r="0" b="635"/>
-                  <wp:docPr id="4" name="Picture 4"/>
-                  <wp:cNvGraphicFramePr>
-                    <a:graphicFrameLocks xmlns:a="http://schemas.openxmlformats.org/drawingml/2006/main" noChangeAspect="1"/>
-                  </wp:cNvGraphicFramePr>
-                  <a:graphic xmlns:a="http://schemas.openxmlformats.org/drawingml/2006/main">
-                    <a:graphicData uri="http://schemas.openxmlformats.org/drawingml/2006/picture">
-                      <pic:pic xmlns:pic="http://schemas.openxmlformats.org/drawingml/2006/picture">
-                        <pic:nvPicPr>
-                          <pic:cNvPr id="4" name="B2861DF.tmp"/>
-                          <pic:cNvPicPr/>
-                        </pic:nvPicPr>
-                        <pic:blipFill>
-                          <a:blip r:embed="rId10" cstate="print">
-                            <a:extLst>
-                              <a:ext uri="{28A0092B-C50C-407E-A947-70E740481C1C}">
-                                <a14:useLocalDpi xmlns:a14="http://schemas.microsoft.com/office/drawing/2010/main" val="0"/>
-                              </a:ext>
-                            </a:extLst>
-                          </a:blip>
-                          <a:stretch>
-                            <a:fillRect/>
-                          </a:stretch>
-                        </pic:blipFill>
-                        <pic:spPr>
-                          <a:xfrm>
-                            <a:off x="0" y="0"/>
-                            <a:ext cx="2097943" cy="1248996"/>
-                          </a:xfrm>
-                          <a:prstGeom prst="rect">
-                            <a:avLst/>
-                          </a:prstGeom>
-                        </pic:spPr>
-                      </pic:pic>
-                    </a:graphicData>
-                  </a:graphic>
-                </wp:inline>
-              </w:drawing>
-            </w:r>
-          </w:p>
-        </w:tc>
-      </w:tr>
-      <w:tr>
-        <w:trPr>
-          <w:trHeight w:val="545"/>
-        </w:trPr>
-        <w:tc>
-          <w:tcPr>
-            <w:tcW w:w="2727" w:type="dxa"/>
-            <w:vAlign w:val="center"/>
-          </w:tcPr>
-          <w:p>
-            <w:pPr>
-              <w:jc w:val="center"/>
-            </w:pPr>
-            <w:r>
-              <w:t>Check a database exists</w:t>
-            </w:r>
-          </w:p>
-        </w:tc>
-        <w:tc>
-          <w:tcPr>
-            <w:tcW w:w="2392" w:type="dxa"/>
-            <w:vAlign w:val="center"/>
-          </w:tcPr>
-          <w:p>
-            <w:pPr>
-              <w:jc w:val="center"/>
-            </w:pPr>
-            <w:proofErr w:type="spellStart"/>
-            <w:r>
-              <w:t>databaseTools.cs</w:t>
-            </w:r>
-            <w:proofErr w:type="spellEnd"/>
-          </w:p>
-          <w:p>
-            <w:pPr>
-              <w:jc w:val="center"/>
-            </w:pPr>
-            <w:r>
-              <w:t>Line 25</w:t>
-            </w:r>
-          </w:p>
-        </w:tc>
-        <w:tc>
-          <w:tcPr>
-            <w:tcW w:w="5746" w:type="dxa"/>
-            <w:vAlign w:val="center"/>
-          </w:tcPr>
-          <w:p>
-            <w:pPr>
-              <w:jc w:val="center"/>
-            </w:pPr>
-            <w:r>
-              <w:rPr>
-                <w:noProof/>
-                <w:lang w:eastAsia="en-GB"/>
-              </w:rPr>
-              <w:drawing>
-                <wp:inline distT="0" distB="0" distL="0" distR="0">
-                  <wp:extent cx="1460661" cy="320633"/>
-                  <wp:effectExtent l="0" t="0" r="6350" b="3810"/>
-                  <wp:docPr id="5" name="Picture 5"/>
-                  <wp:cNvGraphicFramePr>
-                    <a:graphicFrameLocks xmlns:a="http://schemas.openxmlformats.org/drawingml/2006/main" noChangeAspect="1"/>
-                  </wp:cNvGraphicFramePr>
-                  <a:graphic xmlns:a="http://schemas.openxmlformats.org/drawingml/2006/main">
-                    <a:graphicData uri="http://schemas.openxmlformats.org/drawingml/2006/picture">
-                      <pic:pic xmlns:pic="http://schemas.openxmlformats.org/drawingml/2006/picture">
-                        <pic:nvPicPr>
-                          <pic:cNvPr id="5" name="B28E178.tmp"/>
-                          <pic:cNvPicPr/>
-                        </pic:nvPicPr>
-                        <pic:blipFill>
-                          <a:blip r:embed="rId11">
-                            <a:extLst>
-                              <a:ext uri="{28A0092B-C50C-407E-A947-70E740481C1C}">
-                                <a14:useLocalDpi xmlns:a14="http://schemas.microsoft.com/office/drawing/2010/main" val="0"/>
-                              </a:ext>
-                            </a:extLst>
-                          </a:blip>
-                          <a:stretch>
-                            <a:fillRect/>
-                          </a:stretch>
-                        </pic:blipFill>
-                        <pic:spPr>
-                          <a:xfrm>
-                            <a:off x="0" y="0"/>
-                            <a:ext cx="1572433" cy="345168"/>
-                          </a:xfrm>
-                          <a:prstGeom prst="rect">
-                            <a:avLst/>
-                          </a:prstGeom>
-                        </pic:spPr>
-                      </pic:pic>
-                    </a:graphicData>
-                  </a:graphic>
-                </wp:inline>
-              </w:drawing>
-            </w:r>
-          </w:p>
-        </w:tc>
-      </w:tr>
-      <w:tr>
-        <w:trPr>
-          <w:trHeight w:val="818"/>
-        </w:trPr>
-        <w:tc>
-          <w:tcPr>
-            <w:tcW w:w="2727" w:type="dxa"/>
-            <w:vAlign w:val="center"/>
-          </w:tcPr>
-          <w:p>
-            <w:pPr>
-              <w:jc w:val="center"/>
-            </w:pPr>
-            <w:r>
-              <w:t>Retrieve ba</w:t>
-            </w:r>
-            <w:r>
-              <w:t>ckup information from database</w:t>
-            </w:r>
-          </w:p>
-        </w:tc>
-        <w:tc>
-          <w:tcPr>
-            <w:tcW w:w="2392" w:type="dxa"/>
-            <w:vAlign w:val="center"/>
-          </w:tcPr>
-          <w:p>
-            <w:pPr>
-              <w:jc w:val="center"/>
-            </w:pPr>
-            <w:proofErr w:type="spellStart"/>
-            <w:r>
-              <w:t>databaseTools.cs</w:t>
-            </w:r>
-            <w:proofErr w:type="spellEnd"/>
-          </w:p>
-        </w:tc>
-        <w:tc>
-          <w:tcPr>
-            <w:tcW w:w="5746" w:type="dxa"/>
-            <w:vAlign w:val="center"/>
-          </w:tcPr>
-          <w:p>
-            <w:pPr>
-              <w:jc w:val="center"/>
-            </w:pPr>
-            <w:r>
-              <w:t>Multiple algorithms used</w:t>
-            </w:r>
-          </w:p>
-        </w:tc>
-      </w:tr>
-      <w:tr>
-        <w:trPr>
-          <w:trHeight w:val="1969"/>
-        </w:trPr>
-        <w:tc>
-          <w:tcPr>
-            <w:tcW w:w="2727" w:type="dxa"/>
-            <w:vAlign w:val="center"/>
-          </w:tcPr>
-          <w:p>
-            <w:pPr>
-              <w:jc w:val="center"/>
-            </w:pPr>
-            <w:r>
-              <w:lastRenderedPageBreak/>
-              <w:t>Store information for backup</w:t>
-            </w:r>
-          </w:p>
-        </w:tc>
-        <w:tc>
-          <w:tcPr>
-            <w:tcW w:w="2392" w:type="dxa"/>
-            <w:vAlign w:val="center"/>
-          </w:tcPr>
-          <w:p>
-            <w:pPr>
-              <w:jc w:val="center"/>
-            </w:pPr>
-            <w:proofErr w:type="spellStart"/>
-            <w:r>
-              <w:t>databaseTools.cs</w:t>
-            </w:r>
-            <w:proofErr w:type="spellEnd"/>
-          </w:p>
-          <w:p>
-            <w:pPr>
-              <w:jc w:val="center"/>
-            </w:pPr>
-            <w:r>
-              <w:t>Line 146</w:t>
-            </w:r>
-          </w:p>
-        </w:tc>
-        <w:tc>
-          <w:tcPr>
-            <w:tcW w:w="5746" w:type="dxa"/>
-            <w:vAlign w:val="center"/>
-          </w:tcPr>
-          <w:p>
-            <w:pPr>
-              <w:jc w:val="center"/>
-            </w:pPr>
-            <w:r>
-              <w:rPr>
-                <w:noProof/>
-                <w:lang w:eastAsia="en-GB"/>
-              </w:rPr>
-              <w:drawing>
-                <wp:inline distT="0" distB="0" distL="0" distR="0">
-                  <wp:extent cx="1966319" cy="1239316"/>
-                  <wp:effectExtent l="0" t="0" r="0" b="0"/>
-                  <wp:docPr id="8" name="Picture 8"/>
-                  <wp:cNvGraphicFramePr>
-                    <a:graphicFrameLocks xmlns:a="http://schemas.openxmlformats.org/drawingml/2006/main" noChangeAspect="1"/>
-                  </wp:cNvGraphicFramePr>
-                  <a:graphic xmlns:a="http://schemas.openxmlformats.org/drawingml/2006/main">
-                    <a:graphicData uri="http://schemas.openxmlformats.org/drawingml/2006/picture">
-                      <pic:pic xmlns:pic="http://schemas.openxmlformats.org/drawingml/2006/picture">
-                        <pic:nvPicPr>
-                          <pic:cNvPr id="8" name="B28F9AA.tmp"/>
-                          <pic:cNvPicPr/>
-                        </pic:nvPicPr>
-                        <pic:blipFill>
-                          <a:blip r:embed="rId12" cstate="print">
-                            <a:extLst>
-                              <a:ext uri="{28A0092B-C50C-407E-A947-70E740481C1C}">
-                                <a14:useLocalDpi xmlns:a14="http://schemas.microsoft.com/office/drawing/2010/main" val="0"/>
-                              </a:ext>
-                            </a:extLst>
-                          </a:blip>
-                          <a:stretch>
-                            <a:fillRect/>
-                          </a:stretch>
-                        </pic:blipFill>
-                        <pic:spPr>
-                          <a:xfrm>
-                            <a:off x="0" y="0"/>
-                            <a:ext cx="1986406" cy="1251976"/>
-                          </a:xfrm>
-                          <a:prstGeom prst="rect">
-                            <a:avLst/>
-                          </a:prstGeom>
-                        </pic:spPr>
-                      </pic:pic>
-                    </a:graphicData>
-                  </a:graphic>
-                </wp:inline>
-              </w:drawing>
-            </w:r>
-          </w:p>
-        </w:tc>
-      </w:tr>
-      <w:tr>
-        <w:trPr>
-          <w:trHeight w:val="2948"/>
-        </w:trPr>
-        <w:tc>
-          <w:tcPr>
-            <w:tcW w:w="2727" w:type="dxa"/>
-            <w:vAlign w:val="center"/>
-          </w:tcPr>
-          <w:p>
-            <w:pPr>
-              <w:jc w:val="center"/>
-            </w:pPr>
-            <w:r>
-              <w:t>Store information for new backup record</w:t>
-            </w:r>
-          </w:p>
-        </w:tc>
-        <w:tc>
-          <w:tcPr>
-            <w:tcW w:w="2392" w:type="dxa"/>
-            <w:vAlign w:val="center"/>
-          </w:tcPr>
-          <w:p>
-            <w:pPr>
-              <w:jc w:val="center"/>
-            </w:pPr>
-            <w:proofErr w:type="spellStart"/>
-            <w:r>
-              <w:t>addBackupWizard</w:t>
-            </w:r>
-            <w:r>
-              <w:t>.cs</w:t>
-            </w:r>
-            <w:proofErr w:type="spellEnd"/>
-          </w:p>
-          <w:p>
-            <w:pPr>
-              <w:jc w:val="center"/>
-            </w:pPr>
-            <w:r>
-              <w:t>Line 155</w:t>
-            </w:r>
-          </w:p>
-        </w:tc>
-        <w:tc>
-          <w:tcPr>
-            <w:tcW w:w="5746" w:type="dxa"/>
-            <w:vAlign w:val="center"/>
-          </w:tcPr>
-          <w:p>
-            <w:pPr>
-              <w:jc w:val="center"/>
-            </w:pPr>
-            <w:r>
-              <w:rPr>
-                <w:noProof/>
-                <w:lang w:eastAsia="en-GB"/>
-              </w:rPr>
-              <w:drawing>
-                <wp:inline distT="0" distB="0" distL="0" distR="0" wp14:anchorId="4689A752" wp14:editId="29E4D6A6">
-                  <wp:extent cx="1567543" cy="1199803"/>
-                  <wp:effectExtent l="0" t="0" r="0" b="635"/>
-                  <wp:docPr id="9" name="Picture 9"/>
-                  <wp:cNvGraphicFramePr>
-                    <a:graphicFrameLocks xmlns:a="http://schemas.openxmlformats.org/drawingml/2006/main" noChangeAspect="1"/>
-                  </wp:cNvGraphicFramePr>
-                  <a:graphic xmlns:a="http://schemas.openxmlformats.org/drawingml/2006/main">
-                    <a:graphicData uri="http://schemas.openxmlformats.org/drawingml/2006/picture">
-                      <pic:pic xmlns:pic="http://schemas.openxmlformats.org/drawingml/2006/picture">
-                        <pic:nvPicPr>
-                          <pic:cNvPr id="9" name="B283E03.tmp"/>
-                          <pic:cNvPicPr/>
-                        </pic:nvPicPr>
-                        <pic:blipFill>
-                          <a:blip r:embed="rId13" cstate="print">
-                            <a:extLst>
-                              <a:ext uri="{28A0092B-C50C-407E-A947-70E740481C1C}">
-                                <a14:useLocalDpi xmlns:a14="http://schemas.microsoft.com/office/drawing/2010/main" val="0"/>
-                              </a:ext>
-                            </a:extLst>
-                          </a:blip>
-                          <a:stretch>
-                            <a:fillRect/>
-                          </a:stretch>
-                        </pic:blipFill>
-                        <pic:spPr>
-                          <a:xfrm>
-                            <a:off x="0" y="0"/>
-                            <a:ext cx="1586830" cy="1214566"/>
-                          </a:xfrm>
-                          <a:prstGeom prst="rect">
-                            <a:avLst/>
-                          </a:prstGeom>
-                        </pic:spPr>
-                      </pic:pic>
-                    </a:graphicData>
-                  </a:graphic>
-                </wp:inline>
-              </w:drawing>
-            </w:r>
-            <w:r>
-              <w:rPr>
-                <w:noProof/>
-                <w:lang w:eastAsia="en-GB"/>
-              </w:rPr>
-              <w:drawing>
-                <wp:inline distT="0" distB="0" distL="0" distR="0" wp14:anchorId="4F53D2C5" wp14:editId="5DC9AAFA">
-                  <wp:extent cx="1573481" cy="655543"/>
-                  <wp:effectExtent l="0" t="0" r="8255" b="0"/>
-                  <wp:docPr id="10" name="Picture 10"/>
-                  <wp:cNvGraphicFramePr>
-                    <a:graphicFrameLocks xmlns:a="http://schemas.openxmlformats.org/drawingml/2006/main" noChangeAspect="1"/>
-                  </wp:cNvGraphicFramePr>
-                  <a:graphic xmlns:a="http://schemas.openxmlformats.org/drawingml/2006/main">
-                    <a:graphicData uri="http://schemas.openxmlformats.org/drawingml/2006/picture">
-                      <pic:pic xmlns:pic="http://schemas.openxmlformats.org/drawingml/2006/picture">
-                        <pic:nvPicPr>
-                          <pic:cNvPr id="10" name="B28D10C.tmp"/>
-                          <pic:cNvPicPr/>
-                        </pic:nvPicPr>
-                        <pic:blipFill>
-                          <a:blip r:embed="rId14" cstate="print">
-                            <a:extLst>
-                              <a:ext uri="{28A0092B-C50C-407E-A947-70E740481C1C}">
-                                <a14:useLocalDpi xmlns:a14="http://schemas.microsoft.com/office/drawing/2010/main" val="0"/>
-                              </a:ext>
-                            </a:extLst>
-                          </a:blip>
-                          <a:stretch>
-                            <a:fillRect/>
-                          </a:stretch>
-                        </pic:blipFill>
-                        <pic:spPr>
-                          <a:xfrm>
-                            <a:off x="0" y="0"/>
-                            <a:ext cx="1626977" cy="677830"/>
-                          </a:xfrm>
-                          <a:prstGeom prst="rect">
-                            <a:avLst/>
-                          </a:prstGeom>
-                        </pic:spPr>
-                      </pic:pic>
-                    </a:graphicData>
-                  </a:graphic>
-                </wp:inline>
-              </w:drawing>
-            </w:r>
-          </w:p>
-        </w:tc>
-      </w:tr>
-      <w:tr>
-        <w:trPr>
-          <w:trHeight w:val="545"/>
-        </w:trPr>
-        <w:tc>
-          <w:tcPr>
-            <w:tcW w:w="2727" w:type="dxa"/>
-            <w:vAlign w:val="center"/>
-          </w:tcPr>
-          <w:p>
-            <w:pPr>
-              <w:jc w:val="center"/>
-            </w:pPr>
-            <w:r>
-              <w:t>Generate drive ID</w:t>
-            </w:r>
-          </w:p>
-        </w:tc>
-        <w:tc>
-          <w:tcPr>
-            <w:tcW w:w="2392" w:type="dxa"/>
-            <w:vAlign w:val="center"/>
-          </w:tcPr>
-          <w:p>
-            <w:pPr>
-              <w:jc w:val="center"/>
-            </w:pPr>
-            <w:proofErr w:type="spellStart"/>
-            <w:r>
-              <w:t>USBTools.cs</w:t>
-            </w:r>
-            <w:proofErr w:type="spellEnd"/>
-          </w:p>
-          <w:p>
-            <w:pPr>
-              <w:jc w:val="center"/>
-            </w:pPr>
-            <w:r>
-              <w:t>Line 105</w:t>
-            </w:r>
-          </w:p>
-        </w:tc>
-        <w:tc>
-          <w:tcPr>
-            <w:tcW w:w="5746" w:type="dxa"/>
-            <w:vAlign w:val="center"/>
-          </w:tcPr>
-          <w:p>
-            <w:pPr>
-              <w:jc w:val="center"/>
-            </w:pPr>
-            <w:r>
-              <w:rPr>
-                <w:noProof/>
-                <w:lang w:eastAsia="en-GB"/>
-              </w:rPr>
-              <w:drawing>
-                <wp:inline distT="0" distB="0" distL="0" distR="0">
-                  <wp:extent cx="2890520" cy="213995"/>
-                  <wp:effectExtent l="0" t="0" r="5080" b="0"/>
-                  <wp:docPr id="11" name="Picture 11"/>
-                  <wp:cNvGraphicFramePr>
-                    <a:graphicFrameLocks xmlns:a="http://schemas.openxmlformats.org/drawingml/2006/main" noChangeAspect="1"/>
-                  </wp:cNvGraphicFramePr>
-                  <a:graphic xmlns:a="http://schemas.openxmlformats.org/drawingml/2006/main">
-                    <a:graphicData uri="http://schemas.openxmlformats.org/drawingml/2006/picture">
-                      <pic:pic xmlns:pic="http://schemas.openxmlformats.org/drawingml/2006/picture">
-                        <pic:nvPicPr>
-                          <pic:cNvPr id="11" name="B289BBB.tmp"/>
-                          <pic:cNvPicPr/>
-                        </pic:nvPicPr>
-                        <pic:blipFill>
-                          <a:blip r:embed="rId15" cstate="print">
-                            <a:extLst>
-                              <a:ext uri="{28A0092B-C50C-407E-A947-70E740481C1C}">
-                                <a14:useLocalDpi xmlns:a14="http://schemas.microsoft.com/office/drawing/2010/main" val="0"/>
-                              </a:ext>
-                            </a:extLst>
-                          </a:blip>
-                          <a:stretch>
-                            <a:fillRect/>
-                          </a:stretch>
-                        </pic:blipFill>
-                        <pic:spPr>
-                          <a:xfrm>
-                            <a:off x="0" y="0"/>
-                            <a:ext cx="2890520" cy="213995"/>
-                          </a:xfrm>
-                          <a:prstGeom prst="rect">
-                            <a:avLst/>
-                          </a:prstGeom>
-                        </pic:spPr>
-                      </pic:pic>
-                    </a:graphicData>
-                  </a:graphic>
-                </wp:inline>
-              </w:drawing>
-            </w:r>
-          </w:p>
-        </w:tc>
-      </w:tr>
-      <w:tr>
-        <w:trPr>
-          <w:trHeight w:val="545"/>
-        </w:trPr>
-        <w:tc>
-          <w:tcPr>
-            <w:tcW w:w="2727" w:type="dxa"/>
-            <w:vAlign w:val="center"/>
-          </w:tcPr>
-          <w:p>
-            <w:pPr>
-              <w:jc w:val="center"/>
-            </w:pPr>
-            <w:r>
-              <w:t>Eject drive</w:t>
-            </w:r>
-          </w:p>
-        </w:tc>
-        <w:tc>
-          <w:tcPr>
-            <w:tcW w:w="2392" w:type="dxa"/>
-            <w:vAlign w:val="center"/>
-          </w:tcPr>
-          <w:p>
-            <w:pPr>
-              <w:jc w:val="center"/>
-            </w:pPr>
-            <w:proofErr w:type="spellStart"/>
-            <w:r>
-              <w:t>mainWindow.cs</w:t>
-            </w:r>
-            <w:proofErr w:type="spellEnd"/>
-          </w:p>
-          <w:p>
-            <w:pPr>
-              <w:jc w:val="center"/>
-            </w:pPr>
-            <w:r>
-              <w:t>Line 277</w:t>
-            </w:r>
-          </w:p>
-        </w:tc>
-        <w:tc>
-          <w:tcPr>
-            <w:tcW w:w="5746" w:type="dxa"/>
-            <w:vAlign w:val="center"/>
-          </w:tcPr>
-          <w:p>
-            <w:pPr>
-              <w:jc w:val="center"/>
-              <w:rPr>
-                <w:noProof/>
-                <w:lang w:eastAsia="en-GB"/>
-              </w:rPr>
-            </w:pPr>
-            <w:r>
-              <w:rPr>
-                <w:noProof/>
-                <w:lang w:eastAsia="en-GB"/>
-              </w:rPr>
-              <w:drawing>
-                <wp:inline distT="0" distB="0" distL="0" distR="0">
-                  <wp:extent cx="2890520" cy="271780"/>
-                  <wp:effectExtent l="0" t="0" r="5080" b="0"/>
-                  <wp:docPr id="12" name="Picture 12"/>
-                  <wp:cNvGraphicFramePr>
-                    <a:graphicFrameLocks xmlns:a="http://schemas.openxmlformats.org/drawingml/2006/main" noChangeAspect="1"/>
-                  </wp:cNvGraphicFramePr>
-                  <a:graphic xmlns:a="http://schemas.openxmlformats.org/drawingml/2006/main">
-                    <a:graphicData uri="http://schemas.openxmlformats.org/drawingml/2006/picture">
-                      <pic:pic xmlns:pic="http://schemas.openxmlformats.org/drawingml/2006/picture">
-                        <pic:nvPicPr>
-                          <pic:cNvPr id="12" name="B28EE9D.tmp"/>
-                          <pic:cNvPicPr/>
-                        </pic:nvPicPr>
-                        <pic:blipFill>
-                          <a:blip r:embed="rId16" cstate="print">
-                            <a:extLst>
-                              <a:ext uri="{28A0092B-C50C-407E-A947-70E740481C1C}">
-                                <a14:useLocalDpi xmlns:a14="http://schemas.microsoft.com/office/drawing/2010/main" val="0"/>
-                              </a:ext>
-                            </a:extLst>
-                          </a:blip>
-                          <a:stretch>
-                            <a:fillRect/>
-                          </a:stretch>
-                        </pic:blipFill>
-                        <pic:spPr>
-                          <a:xfrm>
-                            <a:off x="0" y="0"/>
-                            <a:ext cx="2890520" cy="271780"/>
-                          </a:xfrm>
-                          <a:prstGeom prst="rect">
-                            <a:avLst/>
-                          </a:prstGeom>
-                        </pic:spPr>
-                      </pic:pic>
-                    </a:graphicData>
-                  </a:graphic>
-                </wp:inline>
-              </w:drawing>
-            </w:r>
-          </w:p>
-        </w:tc>
-      </w:tr>
-    </w:tbl>
+    <w:p>
+      <w:pPr>
+        <w:pStyle w:val="Heading2"/>
+      </w:pPr>
+      <w:r>
+        <w:t>Copy Files to system (CurrentTransfers Line 67)</w:t>
+      </w:r>
+    </w:p>
     <w:p>
       <w:r>
-        <w:t xml:space="preserve"> </w:t>
+        <w:rPr>
+          <w:noProof/>
+          <w:lang w:eastAsia="en-GB"/>
+        </w:rPr>
+        <w:drawing>
+          <wp:inline distT="0" distB="0" distL="0" distR="0" wp14:anchorId="27AF306F" wp14:editId="06E1D696">
+            <wp:extent cx="6960307" cy="2860158"/>
+            <wp:effectExtent l="0" t="0" r="0" b="0"/>
+            <wp:docPr id="1" name="Picture 1"/>
+            <wp:cNvGraphicFramePr>
+              <a:graphicFrameLocks xmlns:a="http://schemas.openxmlformats.org/drawingml/2006/main" noChangeAspect="1"/>
+            </wp:cNvGraphicFramePr>
+            <a:graphic xmlns:a="http://schemas.openxmlformats.org/drawingml/2006/main">
+              <a:graphicData uri="http://schemas.openxmlformats.org/drawingml/2006/picture">
+                <pic:pic xmlns:pic="http://schemas.openxmlformats.org/drawingml/2006/picture">
+                  <pic:nvPicPr>
+                    <pic:cNvPr id="1" name="C041FCA.tmp"/>
+                    <pic:cNvPicPr/>
+                  </pic:nvPicPr>
+                  <pic:blipFill>
+                    <a:blip r:embed="rId5" cstate="print">
+                      <a:extLst>
+                        <a:ext uri="{28A0092B-C50C-407E-A947-70E740481C1C}">
+                          <a14:useLocalDpi xmlns:a14="http://schemas.microsoft.com/office/drawing/2010/main" val="0"/>
+                        </a:ext>
+                      </a:extLst>
+                    </a:blip>
+                    <a:stretch>
+                      <a:fillRect/>
+                    </a:stretch>
+                  </pic:blipFill>
+                  <pic:spPr>
+                    <a:xfrm>
+                      <a:off x="0" y="0"/>
+                      <a:ext cx="7412584" cy="3046010"/>
+                    </a:xfrm>
+                    <a:prstGeom prst="rect">
+                      <a:avLst/>
+                    </a:prstGeom>
+                  </pic:spPr>
+                </pic:pic>
+              </a:graphicData>
+            </a:graphic>
+          </wp:inline>
+        </w:drawing>
+      </w:r>
+    </w:p>
+    <w:p>
+      <w:pPr>
+        <w:pStyle w:val="Heading2"/>
+      </w:pPr>
+    </w:p>
+    <w:p>
+      <w:pPr>
+        <w:pStyle w:val="Heading2"/>
+      </w:pPr>
+      <w:r>
+        <w:t>Check if user wants compression (DatabaseTools Line 198)</w:t>
+      </w:r>
+    </w:p>
+    <w:p>
+      <w:r>
+        <w:rPr>
+          <w:noProof/>
+          <w:lang w:eastAsia="en-GB"/>
+        </w:rPr>
+        <w:drawing>
+          <wp:inline distT="0" distB="0" distL="0" distR="0" wp14:anchorId="6EBF5AE0" wp14:editId="3E0E4261">
+            <wp:extent cx="5837274" cy="3369566"/>
+            <wp:effectExtent l="0" t="0" r="0" b="2540"/>
+            <wp:docPr id="2" name="Picture 2"/>
+            <wp:cNvGraphicFramePr>
+              <a:graphicFrameLocks xmlns:a="http://schemas.openxmlformats.org/drawingml/2006/main" noChangeAspect="1"/>
+            </wp:cNvGraphicFramePr>
+            <a:graphic xmlns:a="http://schemas.openxmlformats.org/drawingml/2006/main">
+              <a:graphicData uri="http://schemas.openxmlformats.org/drawingml/2006/picture">
+                <pic:pic xmlns:pic="http://schemas.openxmlformats.org/drawingml/2006/picture">
+                  <pic:nvPicPr>
+                    <pic:cNvPr id="2" name="C0446EC.tmp"/>
+                    <pic:cNvPicPr/>
+                  </pic:nvPicPr>
+                  <pic:blipFill>
+                    <a:blip r:embed="rId6" cstate="print">
+                      <a:extLst>
+                        <a:ext uri="{28A0092B-C50C-407E-A947-70E740481C1C}">
+                          <a14:useLocalDpi xmlns:a14="http://schemas.microsoft.com/office/drawing/2010/main" val="0"/>
+                        </a:ext>
+                      </a:extLst>
+                    </a:blip>
+                    <a:stretch>
+                      <a:fillRect/>
+                    </a:stretch>
+                  </pic:blipFill>
+                  <pic:spPr>
+                    <a:xfrm>
+                      <a:off x="0" y="0"/>
+                      <a:ext cx="6199107" cy="3578434"/>
+                    </a:xfrm>
+                    <a:prstGeom prst="rect">
+                      <a:avLst/>
+                    </a:prstGeom>
+                  </pic:spPr>
+                </pic:pic>
+              </a:graphicData>
+            </a:graphic>
+          </wp:inline>
+        </w:drawing>
+      </w:r>
+    </w:p>
+    <w:p/>
+    <w:p>
+      <w:pPr>
+        <w:pStyle w:val="Heading1"/>
+      </w:pPr>
+      <w:r>
+        <w:t>Compress data on drive (Compression Line 55)</w:t>
+      </w:r>
+    </w:p>
+    <w:p>
+      <w:r>
+        <w:rPr>
+          <w:noProof/>
+          <w:lang w:eastAsia="en-GB"/>
+        </w:rPr>
+        <w:drawing>
+          <wp:inline distT="0" distB="0" distL="0" distR="0" wp14:anchorId="646E3D5C" wp14:editId="7434E31C">
+            <wp:extent cx="6156251" cy="3343447"/>
+            <wp:effectExtent l="0" t="0" r="0" b="0"/>
+            <wp:docPr id="3" name="Picture 3"/>
+            <wp:cNvGraphicFramePr>
+              <a:graphicFrameLocks xmlns:a="http://schemas.openxmlformats.org/drawingml/2006/main" noChangeAspect="1"/>
+            </wp:cNvGraphicFramePr>
+            <a:graphic xmlns:a="http://schemas.openxmlformats.org/drawingml/2006/main">
+              <a:graphicData uri="http://schemas.openxmlformats.org/drawingml/2006/picture">
+                <pic:pic xmlns:pic="http://schemas.openxmlformats.org/drawingml/2006/picture">
+                  <pic:nvPicPr>
+                    <pic:cNvPr id="3" name="C04857E.tmp"/>
+                    <pic:cNvPicPr/>
+                  </pic:nvPicPr>
+                  <pic:blipFill>
+                    <a:blip r:embed="rId7" cstate="print">
+                      <a:extLst>
+                        <a:ext uri="{28A0092B-C50C-407E-A947-70E740481C1C}">
+                          <a14:useLocalDpi xmlns:a14="http://schemas.microsoft.com/office/drawing/2010/main" val="0"/>
+                        </a:ext>
+                      </a:extLst>
+                    </a:blip>
+                    <a:stretch>
+                      <a:fillRect/>
+                    </a:stretch>
+                  </pic:blipFill>
+                  <pic:spPr>
+                    <a:xfrm>
+                      <a:off x="0" y="0"/>
+                      <a:ext cx="6282718" cy="3412131"/>
+                    </a:xfrm>
+                    <a:prstGeom prst="rect">
+                      <a:avLst/>
+                    </a:prstGeom>
+                  </pic:spPr>
+                </pic:pic>
+              </a:graphicData>
+            </a:graphic>
+          </wp:inline>
+        </w:drawing>
+      </w:r>
+    </w:p>
+    <w:p/>
+    <w:p>
+      <w:pPr>
+        <w:pStyle w:val="Heading2"/>
+      </w:pPr>
+      <w:r>
+        <w:t>Detect logged in user (Setup line 23)</w:t>
+      </w:r>
+    </w:p>
+    <w:p>
+      <w:r>
+        <w:rPr>
+          <w:noProof/>
+          <w:lang w:eastAsia="en-GB"/>
+        </w:rPr>
+        <w:drawing>
+          <wp:inline distT="0" distB="0" distL="0" distR="0" wp14:anchorId="33456E8E" wp14:editId="09AF0B4A">
+            <wp:extent cx="6770291" cy="265814"/>
+            <wp:effectExtent l="0" t="0" r="0" b="1270"/>
+            <wp:docPr id="6" name="Picture 6"/>
+            <wp:cNvGraphicFramePr>
+              <a:graphicFrameLocks xmlns:a="http://schemas.openxmlformats.org/drawingml/2006/main" noChangeAspect="1"/>
+            </wp:cNvGraphicFramePr>
+            <a:graphic xmlns:a="http://schemas.openxmlformats.org/drawingml/2006/main">
+              <a:graphicData uri="http://schemas.openxmlformats.org/drawingml/2006/picture">
+                <pic:pic xmlns:pic="http://schemas.openxmlformats.org/drawingml/2006/picture">
+                  <pic:nvPicPr>
+                    <pic:cNvPr id="6" name="C04643E.tmp"/>
+                    <pic:cNvPicPr/>
+                  </pic:nvPicPr>
+                  <pic:blipFill rotWithShape="1">
+                    <a:blip r:embed="rId8">
+                      <a:extLst>
+                        <a:ext uri="{28A0092B-C50C-407E-A947-70E740481C1C}">
+                          <a14:useLocalDpi xmlns:a14="http://schemas.microsoft.com/office/drawing/2010/main" val="0"/>
+                        </a:ext>
+                      </a:extLst>
+                    </a:blip>
+                    <a:srcRect l="9016" t="-5000"/>
+                    <a:stretch/>
+                  </pic:blipFill>
+                  <pic:spPr bwMode="auto">
+                    <a:xfrm>
+                      <a:off x="0" y="0"/>
+                      <a:ext cx="12932192" cy="507741"/>
+                    </a:xfrm>
+                    <a:prstGeom prst="rect">
+                      <a:avLst/>
+                    </a:prstGeom>
+                    <a:ln>
+                      <a:noFill/>
+                    </a:ln>
+                    <a:extLst>
+                      <a:ext uri="{53640926-AAD7-44D8-BBD7-CCE9431645EC}">
+                        <a14:shadowObscured xmlns:a14="http://schemas.microsoft.com/office/drawing/2010/main"/>
+                      </a:ext>
+                    </a:extLst>
+                  </pic:spPr>
+                </pic:pic>
+              </a:graphicData>
+            </a:graphic>
+          </wp:inline>
+        </w:drawing>
+      </w:r>
+    </w:p>
+    <w:p/>
+    <w:p>
+      <w:pPr>
+        <w:pStyle w:val="Heading2"/>
+      </w:pPr>
+      <w:r>
+        <w:t>Check if backup record exists (MainWindow line 55)</w:t>
+      </w:r>
+    </w:p>
+    <w:p>
+      <w:pPr>
+        <w:pStyle w:val="Heading2"/>
+      </w:pPr>
+      <w:r>
+        <w:rPr>
+          <w:noProof/>
+          <w:lang w:eastAsia="en-GB"/>
+        </w:rPr>
+        <w:drawing>
+          <wp:inline distT="0" distB="0" distL="0" distR="0" wp14:anchorId="350D7271" wp14:editId="5FEC36C9">
+            <wp:extent cx="6861691" cy="595424"/>
+            <wp:effectExtent l="0" t="0" r="0" b="0"/>
+            <wp:docPr id="7" name="Picture 7"/>
+            <wp:cNvGraphicFramePr>
+              <a:graphicFrameLocks xmlns:a="http://schemas.openxmlformats.org/drawingml/2006/main" noChangeAspect="1"/>
+            </wp:cNvGraphicFramePr>
+            <a:graphic xmlns:a="http://schemas.openxmlformats.org/drawingml/2006/main">
+              <a:graphicData uri="http://schemas.openxmlformats.org/drawingml/2006/picture">
+                <pic:pic xmlns:pic="http://schemas.openxmlformats.org/drawingml/2006/picture">
+                  <pic:nvPicPr>
+                    <pic:cNvPr id="7" name="C043C8F.tmp"/>
+                    <pic:cNvPicPr/>
+                  </pic:nvPicPr>
+                  <pic:blipFill>
+                    <a:blip r:embed="rId9" cstate="print">
+                      <a:extLst>
+                        <a:ext uri="{28A0092B-C50C-407E-A947-70E740481C1C}">
+                          <a14:useLocalDpi xmlns:a14="http://schemas.microsoft.com/office/drawing/2010/main" val="0"/>
+                        </a:ext>
+                      </a:extLst>
+                    </a:blip>
+                    <a:stretch>
+                      <a:fillRect/>
+                    </a:stretch>
+                  </pic:blipFill>
+                  <pic:spPr>
+                    <a:xfrm>
+                      <a:off x="0" y="0"/>
+                      <a:ext cx="7132782" cy="618948"/>
+                    </a:xfrm>
+                    <a:prstGeom prst="rect">
+                      <a:avLst/>
+                    </a:prstGeom>
+                  </pic:spPr>
+                </pic:pic>
+              </a:graphicData>
+            </a:graphic>
+          </wp:inline>
+        </w:drawing>
+      </w:r>
+    </w:p>
+    <w:p/>
+    <w:p>
+      <w:pPr>
+        <w:pStyle w:val="Heading2"/>
+      </w:pPr>
+      <w:r>
+        <w:t>Get drive details from USB (MainWindow Line 55)</w:t>
+      </w:r>
+    </w:p>
+    <w:p>
+      <w:r>
+        <w:rPr>
+          <w:noProof/>
+          <w:lang w:eastAsia="en-GB"/>
+        </w:rPr>
+        <w:drawing>
+          <wp:inline distT="0" distB="0" distL="0" distR="0" wp14:anchorId="5D48B97B" wp14:editId="4A0089F6">
+            <wp:extent cx="6769735" cy="4030316"/>
+            <wp:effectExtent l="0" t="0" r="0" b="8890"/>
+            <wp:docPr id="4" name="Picture 4"/>
+            <wp:cNvGraphicFramePr>
+              <a:graphicFrameLocks xmlns:a="http://schemas.openxmlformats.org/drawingml/2006/main" noChangeAspect="1"/>
+            </wp:cNvGraphicFramePr>
+            <a:graphic xmlns:a="http://schemas.openxmlformats.org/drawingml/2006/main">
+              <a:graphicData uri="http://schemas.openxmlformats.org/drawingml/2006/picture">
+                <pic:pic xmlns:pic="http://schemas.openxmlformats.org/drawingml/2006/picture">
+                  <pic:nvPicPr>
+                    <pic:cNvPr id="4" name="B2861DF.tmp"/>
+                    <pic:cNvPicPr/>
+                  </pic:nvPicPr>
+                  <pic:blipFill>
+                    <a:blip r:embed="rId10" cstate="print">
+                      <a:extLst>
+                        <a:ext uri="{28A0092B-C50C-407E-A947-70E740481C1C}">
+                          <a14:useLocalDpi xmlns:a14="http://schemas.microsoft.com/office/drawing/2010/main" val="0"/>
+                        </a:ext>
+                      </a:extLst>
+                    </a:blip>
+                    <a:stretch>
+                      <a:fillRect/>
+                    </a:stretch>
+                  </pic:blipFill>
+                  <pic:spPr>
+                    <a:xfrm>
+                      <a:off x="0" y="0"/>
+                      <a:ext cx="6915858" cy="4117309"/>
+                    </a:xfrm>
+                    <a:prstGeom prst="rect">
+                      <a:avLst/>
+                    </a:prstGeom>
+                  </pic:spPr>
+                </pic:pic>
+              </a:graphicData>
+            </a:graphic>
+          </wp:inline>
+        </w:drawing>
+      </w:r>
+    </w:p>
+    <w:p/>
+    <w:p>
+      <w:pPr>
+        <w:pStyle w:val="Heading2"/>
+      </w:pPr>
+      <w:r>
+        <w:t>Check a database exists</w:t>
+      </w:r>
+    </w:p>
+    <w:p>
+      <w:r>
+        <w:rPr>
+          <w:noProof/>
+          <w:lang w:eastAsia="en-GB"/>
+        </w:rPr>
+        <w:drawing>
+          <wp:inline distT="0" distB="0" distL="0" distR="0" wp14:anchorId="33407D45" wp14:editId="4C128899">
+            <wp:extent cx="3296093" cy="723532"/>
+            <wp:effectExtent l="0" t="0" r="0" b="635"/>
+            <wp:docPr id="5" name="Picture 5"/>
+            <wp:cNvGraphicFramePr>
+              <a:graphicFrameLocks xmlns:a="http://schemas.openxmlformats.org/drawingml/2006/main" noChangeAspect="1"/>
+            </wp:cNvGraphicFramePr>
+            <a:graphic xmlns:a="http://schemas.openxmlformats.org/drawingml/2006/main">
+              <a:graphicData uri="http://schemas.openxmlformats.org/drawingml/2006/picture">
+                <pic:pic xmlns:pic="http://schemas.openxmlformats.org/drawingml/2006/picture">
+                  <pic:nvPicPr>
+                    <pic:cNvPr id="5" name="B28E178.tmp"/>
+                    <pic:cNvPicPr/>
+                  </pic:nvPicPr>
+                  <pic:blipFill>
+                    <a:blip r:embed="rId11">
+                      <a:extLst>
+                        <a:ext uri="{28A0092B-C50C-407E-A947-70E740481C1C}">
+                          <a14:useLocalDpi xmlns:a14="http://schemas.microsoft.com/office/drawing/2010/main" val="0"/>
+                        </a:ext>
+                      </a:extLst>
+                    </a:blip>
+                    <a:stretch>
+                      <a:fillRect/>
+                    </a:stretch>
+                  </pic:blipFill>
+                  <pic:spPr>
+                    <a:xfrm>
+                      <a:off x="0" y="0"/>
+                      <a:ext cx="3661748" cy="803798"/>
+                    </a:xfrm>
+                    <a:prstGeom prst="rect">
+                      <a:avLst/>
+                    </a:prstGeom>
+                  </pic:spPr>
+                </pic:pic>
+              </a:graphicData>
+            </a:graphic>
+          </wp:inline>
+        </w:drawing>
+      </w:r>
+    </w:p>
+    <w:p/>
+    <w:p>
+      <w:pPr>
+        <w:pStyle w:val="Heading2"/>
+      </w:pPr>
+      <w:r>
+        <w:t>Store information for backup (DatabaseTools line 146)</w:t>
+      </w:r>
+    </w:p>
+    <w:p>
+      <w:r>
+        <w:rPr>
+          <w:noProof/>
+          <w:lang w:eastAsia="en-GB"/>
+        </w:rPr>
+        <w:drawing>
+          <wp:inline distT="0" distB="0" distL="0" distR="0" wp14:anchorId="6038B0EE" wp14:editId="79E876D8">
+            <wp:extent cx="6804837" cy="4288897"/>
+            <wp:effectExtent l="0" t="0" r="0" b="0"/>
+            <wp:docPr id="8" name="Picture 8"/>
+            <wp:cNvGraphicFramePr>
+              <a:graphicFrameLocks xmlns:a="http://schemas.openxmlformats.org/drawingml/2006/main" noChangeAspect="1"/>
+            </wp:cNvGraphicFramePr>
+            <a:graphic xmlns:a="http://schemas.openxmlformats.org/drawingml/2006/main">
+              <a:graphicData uri="http://schemas.openxmlformats.org/drawingml/2006/picture">
+                <pic:pic xmlns:pic="http://schemas.openxmlformats.org/drawingml/2006/picture">
+                  <pic:nvPicPr>
+                    <pic:cNvPr id="8" name="B28F9AA.tmp"/>
+                    <pic:cNvPicPr/>
+                  </pic:nvPicPr>
+                  <pic:blipFill>
+                    <a:blip r:embed="rId12" cstate="print">
+                      <a:extLst>
+                        <a:ext uri="{28A0092B-C50C-407E-A947-70E740481C1C}">
+                          <a14:useLocalDpi xmlns:a14="http://schemas.microsoft.com/office/drawing/2010/main" val="0"/>
+                        </a:ext>
+                      </a:extLst>
+                    </a:blip>
+                    <a:stretch>
+                      <a:fillRect/>
+                    </a:stretch>
+                  </pic:blipFill>
+                  <pic:spPr>
+                    <a:xfrm>
+                      <a:off x="0" y="0"/>
+                      <a:ext cx="6922991" cy="4363366"/>
+                    </a:xfrm>
+                    <a:prstGeom prst="rect">
+                      <a:avLst/>
+                    </a:prstGeom>
+                  </pic:spPr>
+                </pic:pic>
+              </a:graphicData>
+            </a:graphic>
+          </wp:inline>
+        </w:drawing>
+      </w:r>
+    </w:p>
+    <w:p/>
+    <w:p>
+      <w:pPr>
+        <w:pStyle w:val="Heading2"/>
+      </w:pPr>
+      <w:r>
+        <w:t>Store information for new backup record (addbackupwizard line 155)</w:t>
+      </w:r>
+    </w:p>
+    <w:p>
+      <w:r>
+        <w:rPr>
+          <w:noProof/>
+          <w:lang w:eastAsia="en-GB"/>
+        </w:rPr>
+        <w:drawing>
+          <wp:inline distT="0" distB="0" distL="0" distR="0" wp14:anchorId="2B5032F8" wp14:editId="3EC01548">
+            <wp:extent cx="6645349" cy="5086376"/>
+            <wp:effectExtent l="0" t="0" r="3175" b="0"/>
+            <wp:docPr id="9" name="Picture 9"/>
+            <wp:cNvGraphicFramePr>
+              <a:graphicFrameLocks xmlns:a="http://schemas.openxmlformats.org/drawingml/2006/main" noChangeAspect="1"/>
+            </wp:cNvGraphicFramePr>
+            <a:graphic xmlns:a="http://schemas.openxmlformats.org/drawingml/2006/main">
+              <a:graphicData uri="http://schemas.openxmlformats.org/drawingml/2006/picture">
+                <pic:pic xmlns:pic="http://schemas.openxmlformats.org/drawingml/2006/picture">
+                  <pic:nvPicPr>
+                    <pic:cNvPr id="9" name="B283E03.tmp"/>
+                    <pic:cNvPicPr/>
+                  </pic:nvPicPr>
+                  <pic:blipFill>
+                    <a:blip r:embed="rId13" cstate="print">
+                      <a:extLst>
+                        <a:ext uri="{28A0092B-C50C-407E-A947-70E740481C1C}">
+                          <a14:useLocalDpi xmlns:a14="http://schemas.microsoft.com/office/drawing/2010/main" val="0"/>
+                        </a:ext>
+                      </a:extLst>
+                    </a:blip>
+                    <a:stretch>
+                      <a:fillRect/>
+                    </a:stretch>
+                  </pic:blipFill>
+                  <pic:spPr>
+                    <a:xfrm>
+                      <a:off x="0" y="0"/>
+                      <a:ext cx="6766866" cy="5179386"/>
+                    </a:xfrm>
+                    <a:prstGeom prst="rect">
+                      <a:avLst/>
+                    </a:prstGeom>
+                  </pic:spPr>
+                </pic:pic>
+              </a:graphicData>
+            </a:graphic>
+          </wp:inline>
+        </w:drawing>
+      </w:r>
+      <w:r>
+        <w:rPr>
+          <w:noProof/>
+          <w:lang w:eastAsia="en-GB"/>
+        </w:rPr>
+        <w:drawing>
+          <wp:inline distT="0" distB="0" distL="0" distR="0" wp14:anchorId="5C3D5F9F" wp14:editId="398A3805">
+            <wp:extent cx="4954772" cy="2064252"/>
+            <wp:effectExtent l="0" t="0" r="0" b="0"/>
+            <wp:docPr id="10" name="Picture 10"/>
+            <wp:cNvGraphicFramePr>
+              <a:graphicFrameLocks xmlns:a="http://schemas.openxmlformats.org/drawingml/2006/main" noChangeAspect="1"/>
+            </wp:cNvGraphicFramePr>
+            <a:graphic xmlns:a="http://schemas.openxmlformats.org/drawingml/2006/main">
+              <a:graphicData uri="http://schemas.openxmlformats.org/drawingml/2006/picture">
+                <pic:pic xmlns:pic="http://schemas.openxmlformats.org/drawingml/2006/picture">
+                  <pic:nvPicPr>
+                    <pic:cNvPr id="10" name="B28D10C.tmp"/>
+                    <pic:cNvPicPr/>
+                  </pic:nvPicPr>
+                  <pic:blipFill>
+                    <a:blip r:embed="rId14" cstate="print">
+                      <a:extLst>
+                        <a:ext uri="{28A0092B-C50C-407E-A947-70E740481C1C}">
+                          <a14:useLocalDpi xmlns:a14="http://schemas.microsoft.com/office/drawing/2010/main" val="0"/>
+                        </a:ext>
+                      </a:extLst>
+                    </a:blip>
+                    <a:stretch>
+                      <a:fillRect/>
+                    </a:stretch>
+                  </pic:blipFill>
+                  <pic:spPr>
+                    <a:xfrm>
+                      <a:off x="0" y="0"/>
+                      <a:ext cx="5182897" cy="2159293"/>
+                    </a:xfrm>
+                    <a:prstGeom prst="rect">
+                      <a:avLst/>
+                    </a:prstGeom>
+                  </pic:spPr>
+                </pic:pic>
+              </a:graphicData>
+            </a:graphic>
+          </wp:inline>
+        </w:drawing>
+      </w:r>
+    </w:p>
+    <w:p/>
+    <w:p>
+      <w:pPr>
+        <w:pStyle w:val="Heading2"/>
+      </w:pPr>
+      <w:r>
+        <w:t>Generate Drive ID (USBTools line 105)</w:t>
+      </w:r>
+    </w:p>
+    <w:p>
+      <w:r>
+        <w:rPr>
+          <w:noProof/>
+          <w:lang w:eastAsia="en-GB"/>
+        </w:rPr>
+        <w:drawing>
+          <wp:inline distT="0" distB="0" distL="0" distR="0" wp14:anchorId="212A872D" wp14:editId="7790812B">
+            <wp:extent cx="6804837" cy="503785"/>
+            <wp:effectExtent l="0" t="0" r="0" b="0"/>
+            <wp:docPr id="11" name="Picture 11"/>
+            <wp:cNvGraphicFramePr>
+              <a:graphicFrameLocks xmlns:a="http://schemas.openxmlformats.org/drawingml/2006/main" noChangeAspect="1"/>
+            </wp:cNvGraphicFramePr>
+            <a:graphic xmlns:a="http://schemas.openxmlformats.org/drawingml/2006/main">
+              <a:graphicData uri="http://schemas.openxmlformats.org/drawingml/2006/picture">
+                <pic:pic xmlns:pic="http://schemas.openxmlformats.org/drawingml/2006/picture">
+                  <pic:nvPicPr>
+                    <pic:cNvPr id="11" name="B289BBB.tmp"/>
+                    <pic:cNvPicPr/>
+                  </pic:nvPicPr>
+                  <pic:blipFill>
+                    <a:blip r:embed="rId15" cstate="print">
+                      <a:extLst>
+                        <a:ext uri="{28A0092B-C50C-407E-A947-70E740481C1C}">
+                          <a14:useLocalDpi xmlns:a14="http://schemas.microsoft.com/office/drawing/2010/main" val="0"/>
+                        </a:ext>
+                      </a:extLst>
+                    </a:blip>
+                    <a:stretch>
+                      <a:fillRect/>
+                    </a:stretch>
+                  </pic:blipFill>
+                  <pic:spPr>
+                    <a:xfrm>
+                      <a:off x="0" y="0"/>
+                      <a:ext cx="7189853" cy="532289"/>
+                    </a:xfrm>
+                    <a:prstGeom prst="rect">
+                      <a:avLst/>
+                    </a:prstGeom>
+                  </pic:spPr>
+                </pic:pic>
+              </a:graphicData>
+            </a:graphic>
+          </wp:inline>
+        </w:drawing>
+      </w:r>
+    </w:p>
+    <w:p>
+      <w:pPr>
+        <w:pStyle w:val="Heading2"/>
+      </w:pPr>
+      <w:r>
+        <w:t>Eject Drive (mainWindow Line 277)</w:t>
+      </w:r>
+    </w:p>
+    <w:p>
+      <w:r>
+        <w:rPr>
+          <w:noProof/>
+          <w:lang w:eastAsia="en-GB"/>
+        </w:rPr>
+        <w:drawing>
+          <wp:inline distT="0" distB="0" distL="0" distR="0" wp14:anchorId="5E8773EA" wp14:editId="0D76B9CB">
+            <wp:extent cx="6847367" cy="643821"/>
+            <wp:effectExtent l="0" t="0" r="0" b="4445"/>
+            <wp:docPr id="12" name="Picture 12"/>
+            <wp:cNvGraphicFramePr>
+              <a:graphicFrameLocks xmlns:a="http://schemas.openxmlformats.org/drawingml/2006/main" noChangeAspect="1"/>
+            </wp:cNvGraphicFramePr>
+            <a:graphic xmlns:a="http://schemas.openxmlformats.org/drawingml/2006/main">
+              <a:graphicData uri="http://schemas.openxmlformats.org/drawingml/2006/picture">
+                <pic:pic xmlns:pic="http://schemas.openxmlformats.org/drawingml/2006/picture">
+                  <pic:nvPicPr>
+                    <pic:cNvPr id="12" name="B28EE9D.tmp"/>
+                    <pic:cNvPicPr/>
+                  </pic:nvPicPr>
+                  <pic:blipFill>
+                    <a:blip r:embed="rId16" cstate="print">
+                      <a:extLst>
+                        <a:ext uri="{28A0092B-C50C-407E-A947-70E740481C1C}">
+                          <a14:useLocalDpi xmlns:a14="http://schemas.microsoft.com/office/drawing/2010/main" val="0"/>
+                        </a:ext>
+                      </a:extLst>
+                    </a:blip>
+                    <a:stretch>
+                      <a:fillRect/>
+                    </a:stretch>
+                  </pic:blipFill>
+                  <pic:spPr>
+                    <a:xfrm>
+                      <a:off x="0" y="0"/>
+                      <a:ext cx="7209367" cy="677858"/>
+                    </a:xfrm>
+                    <a:prstGeom prst="rect">
+                      <a:avLst/>
+                    </a:prstGeom>
+                  </pic:spPr>
+                </pic:pic>
+              </a:graphicData>
+            </a:graphic>
+          </wp:inline>
+        </w:drawing>
       </w:r>
     </w:p>
     <w:p>
@@ -1364,18 +775,8 @@
         <w:t>Validation</w:t>
       </w:r>
       <w:r>
-        <w:t xml:space="preserve"> </w:t>
+        <w:t xml:space="preserve"> -  currentTransfers.cs</w:t>
       </w:r>
-      <w:proofErr w:type="gramStart"/>
-      <w:r>
-        <w:t xml:space="preserve">-  </w:t>
-      </w:r>
-      <w:proofErr w:type="spellStart"/>
-      <w:r>
-        <w:t>currentTransfers.cs</w:t>
-      </w:r>
-      <w:proofErr w:type="spellEnd"/>
-      <w:proofErr w:type="gramEnd"/>
     </w:p>
     <w:p>
       <w:r>
@@ -1385,8 +786,8 @@
         </w:rPr>
         <w:drawing>
           <wp:inline distT="0" distB="0" distL="0" distR="0">
-            <wp:extent cx="6129563" cy="2707574"/>
-            <wp:effectExtent l="0" t="0" r="5080" b="0"/>
+            <wp:extent cx="6811978" cy="3009013"/>
+            <wp:effectExtent l="0" t="0" r="8255" b="1270"/>
             <wp:docPr id="14" name="Picture 14"/>
             <wp:cNvGraphicFramePr>
               <a:graphicFrameLocks xmlns:a="http://schemas.openxmlformats.org/drawingml/2006/main" noChangeAspect="1"/>
@@ -1413,7 +814,7 @@
                   <pic:spPr>
                     <a:xfrm>
                       <a:off x="0" y="0"/>
-                      <a:ext cx="6171956" cy="2726300"/>
+                      <a:ext cx="6871448" cy="3035282"/>
                     </a:xfrm>
                     <a:prstGeom prst="rect">
                       <a:avLst/>
@@ -1434,13 +835,8 @@
         <w:t>Execution</w:t>
       </w:r>
       <w:r>
-        <w:t xml:space="preserve"> – </w:t>
+        <w:t xml:space="preserve"> – currentTransfers.cs</w:t>
       </w:r>
-      <w:proofErr w:type="spellStart"/>
-      <w:r>
-        <w:t>currentTransfers.cs</w:t>
-      </w:r>
-      <w:proofErr w:type="spellEnd"/>
     </w:p>
     <w:p>
       <w:r>
@@ -1450,8 +846,8 @@
         </w:rPr>
         <w:drawing>
           <wp:inline distT="0" distB="0" distL="0" distR="0">
-            <wp:extent cx="5584152" cy="2286000"/>
-            <wp:effectExtent l="0" t="0" r="0" b="0"/>
+            <wp:extent cx="6778900" cy="2775098"/>
+            <wp:effectExtent l="0" t="0" r="3175" b="6350"/>
             <wp:docPr id="15" name="Picture 15"/>
             <wp:cNvGraphicFramePr>
               <a:graphicFrameLocks xmlns:a="http://schemas.openxmlformats.org/drawingml/2006/main" noChangeAspect="1"/>
@@ -1478,7 +874,7 @@
                   <pic:spPr>
                     <a:xfrm>
                       <a:off x="0" y="0"/>
-                      <a:ext cx="5643400" cy="2310255"/>
+                      <a:ext cx="6869595" cy="2812226"/>
                     </a:xfrm>
                     <a:prstGeom prst="rect">
                       <a:avLst/>
@@ -1502,13 +898,8 @@
         <w:t>set</w:t>
       </w:r>
       <w:r>
-        <w:t xml:space="preserve"> – </w:t>
+        <w:t xml:space="preserve"> – addBackupWizard.cs</w:t>
       </w:r>
-      <w:proofErr w:type="spellStart"/>
-      <w:r>
-        <w:t>addBackupWizard.cs</w:t>
-      </w:r>
-      <w:proofErr w:type="spellEnd"/>
     </w:p>
     <w:p>
       <w:pPr>
@@ -1521,8 +912,8 @@
         </w:rPr>
         <w:drawing>
           <wp:inline distT="0" distB="0" distL="0" distR="0">
-            <wp:extent cx="4979382" cy="1478478"/>
-            <wp:effectExtent l="0" t="0" r="0" b="7620"/>
+            <wp:extent cx="6836735" cy="2029963"/>
+            <wp:effectExtent l="0" t="0" r="2540" b="8890"/>
             <wp:docPr id="17" name="Picture 17"/>
             <wp:cNvGraphicFramePr>
               <a:graphicFrameLocks xmlns:a="http://schemas.openxmlformats.org/drawingml/2006/main" noChangeAspect="1"/>
@@ -1549,7 +940,7 @@
                   <pic:spPr>
                     <a:xfrm>
                       <a:off x="0" y="0"/>
-                      <a:ext cx="5028095" cy="1492942"/>
+                      <a:ext cx="6928638" cy="2057251"/>
                     </a:xfrm>
                     <a:prstGeom prst="rect">
                       <a:avLst/>
@@ -1568,7 +959,7 @@
         </w:rPr>
         <w:drawing>
           <wp:inline distT="0" distB="0" distL="0" distR="0">
-            <wp:extent cx="4969823" cy="2900073"/>
+            <wp:extent cx="6836410" cy="3989294"/>
             <wp:effectExtent l="0" t="0" r="2540" b="0"/>
             <wp:docPr id="16" name="Picture 16"/>
             <wp:cNvGraphicFramePr>
@@ -1596,7 +987,7 @@
                   <pic:spPr>
                     <a:xfrm>
                       <a:off x="0" y="0"/>
-                      <a:ext cx="4971635" cy="2901130"/>
+                      <a:ext cx="6861388" cy="4003870"/>
                     </a:xfrm>
                     <a:prstGeom prst="rect">
                       <a:avLst/>
@@ -1641,7 +1032,15 @@
             <w:tcW w:w="1838" w:type="dxa"/>
           </w:tcPr>
           <w:p>
-            <w:r>
+            <w:pPr>
+              <w:rPr>
+                <w:b/>
+              </w:rPr>
+            </w:pPr>
+            <w:r>
+              <w:rPr>
+                <w:b/>
+              </w:rPr>
               <w:t>Procedure Name</w:t>
             </w:r>
           </w:p>
@@ -1651,7 +1050,15 @@
             <w:tcW w:w="1998" w:type="dxa"/>
           </w:tcPr>
           <w:p>
-            <w:r>
+            <w:pPr>
+              <w:rPr>
+                <w:b/>
+              </w:rPr>
+            </w:pPr>
+            <w:r>
+              <w:rPr>
+                <w:b/>
+              </w:rPr>
               <w:t>Description</w:t>
             </w:r>
           </w:p>
@@ -1661,7 +1068,15 @@
             <w:tcW w:w="2396" w:type="dxa"/>
           </w:tcPr>
           <w:p>
-            <w:r>
+            <w:pPr>
+              <w:rPr>
+                <w:b/>
+              </w:rPr>
+            </w:pPr>
+            <w:r>
+              <w:rPr>
+                <w:b/>
+              </w:rPr>
               <w:t>Parameters</w:t>
             </w:r>
           </w:p>
@@ -1671,7 +1086,15 @@
             <w:tcW w:w="877" w:type="dxa"/>
           </w:tcPr>
           <w:p>
-            <w:r>
+            <w:pPr>
+              <w:rPr>
+                <w:b/>
+              </w:rPr>
+            </w:pPr>
+            <w:r>
+              <w:rPr>
+                <w:b/>
+              </w:rPr>
               <w:t>Output Type</w:t>
             </w:r>
           </w:p>
@@ -1681,7 +1104,15 @@
             <w:tcW w:w="1513" w:type="dxa"/>
           </w:tcPr>
           <w:p>
-            <w:r>
+            <w:pPr>
+              <w:rPr>
+                <w:b/>
+              </w:rPr>
+            </w:pPr>
+            <w:r>
+              <w:rPr>
+                <w:b/>
+              </w:rPr>
               <w:t>Output Value</w:t>
             </w:r>
           </w:p>
@@ -1691,10 +1122,21 @@
             <w:tcW w:w="1942" w:type="dxa"/>
           </w:tcPr>
           <w:p>
-            <w:r>
+            <w:pPr>
+              <w:rPr>
+                <w:b/>
+              </w:rPr>
+            </w:pPr>
+            <w:r>
+              <w:rPr>
+                <w:b/>
+              </w:rPr>
               <w:t xml:space="preserve">File </w:t>
             </w:r>
             <w:r>
+              <w:rPr>
+                <w:b/>
+              </w:rPr>
               <w:t>Location</w:t>
             </w:r>
           </w:p>
@@ -1709,7 +1151,15 @@
             <w:tcW w:w="1838" w:type="dxa"/>
           </w:tcPr>
           <w:p>
-            <w:r>
+            <w:pPr>
+              <w:rPr>
+                <w:b/>
+              </w:rPr>
+            </w:pPr>
+            <w:r>
+              <w:rPr>
+                <w:b/>
+              </w:rPr>
               <w:t>Compress</w:t>
             </w:r>
           </w:p>
@@ -1760,13 +1210,8 @@
                 <w:numId w:val="2"/>
               </w:numPr>
             </w:pPr>
-            <w:proofErr w:type="spellStart"/>
-            <w:r>
-              <w:t>Driveinfo</w:t>
-            </w:r>
-            <w:proofErr w:type="spellEnd"/>
-            <w:r>
-              <w:t xml:space="preserve"> drive</w:t>
+            <w:r>
+              <w:t>Driveinfo drive</w:t>
             </w:r>
           </w:p>
         </w:tc>
@@ -1791,11 +1236,9 @@
             <w:tcW w:w="1942" w:type="dxa"/>
           </w:tcPr>
           <w:p>
-            <w:proofErr w:type="spellStart"/>
             <w:r>
               <w:t>Compression.cs</w:t>
             </w:r>
-            <w:proofErr w:type="spellEnd"/>
           </w:p>
         </w:tc>
       </w:tr>
@@ -1808,7 +1251,15 @@
             <w:tcW w:w="1838" w:type="dxa"/>
           </w:tcPr>
           <w:p>
-            <w:r>
+            <w:pPr>
+              <w:rPr>
+                <w:b/>
+              </w:rPr>
+            </w:pPr>
+            <w:r>
+              <w:rPr>
+                <w:b/>
+              </w:rPr>
               <w:t>Interface7Zip</w:t>
             </w:r>
           </w:p>
@@ -1858,11 +1309,9 @@
             <w:tcW w:w="1942" w:type="dxa"/>
           </w:tcPr>
           <w:p>
-            <w:proofErr w:type="spellStart"/>
             <w:r>
               <w:t>Compression.cs</w:t>
             </w:r>
-            <w:proofErr w:type="spellEnd"/>
           </w:p>
         </w:tc>
       </w:tr>
@@ -1875,7 +1324,15 @@
             <w:tcW w:w="1838" w:type="dxa"/>
           </w:tcPr>
           <w:p>
-            <w:r>
+            <w:pPr>
+              <w:rPr>
+                <w:b/>
+              </w:rPr>
+            </w:pPr>
+            <w:r>
+              <w:rPr>
+                <w:b/>
+              </w:rPr>
               <w:t>Compression7Zip</w:t>
             </w:r>
           </w:p>
@@ -1925,11 +1382,9 @@
             <w:tcW w:w="1942" w:type="dxa"/>
           </w:tcPr>
           <w:p>
-            <w:proofErr w:type="spellStart"/>
             <w:r>
               <w:t>Compression.cs</w:t>
             </w:r>
-            <w:proofErr w:type="spellEnd"/>
           </w:p>
         </w:tc>
       </w:tr>
@@ -1942,11 +1397,17 @@
             <w:tcW w:w="1838" w:type="dxa"/>
           </w:tcPr>
           <w:p>
-            <w:proofErr w:type="spellStart"/>
-            <w:r>
+            <w:pPr>
+              <w:rPr>
+                <w:b/>
+              </w:rPr>
+            </w:pPr>
+            <w:r>
+              <w:rPr>
+                <w:b/>
+              </w:rPr>
               <w:t>CompressFileLZMA</w:t>
             </w:r>
-            <w:proofErr w:type="spellEnd"/>
           </w:p>
         </w:tc>
         <w:tc>
@@ -1972,13 +1433,8 @@
               </w:numPr>
             </w:pPr>
             <w:r>
-              <w:t xml:space="preserve">String </w:t>
-            </w:r>
-            <w:proofErr w:type="spellStart"/>
-            <w:r>
-              <w:t>infile</w:t>
-            </w:r>
-            <w:proofErr w:type="spellEnd"/>
+              <w:t>String infile</w:t>
+            </w:r>
           </w:p>
           <w:p>
             <w:pPr>
@@ -1989,13 +1445,8 @@
               </w:numPr>
             </w:pPr>
             <w:r>
-              <w:t xml:space="preserve">String </w:t>
-            </w:r>
-            <w:proofErr w:type="spellStart"/>
-            <w:r>
-              <w:t>outfile</w:t>
-            </w:r>
-            <w:proofErr w:type="spellEnd"/>
+              <w:t>String outfile</w:t>
+            </w:r>
           </w:p>
         </w:tc>
         <w:tc>
@@ -2019,11 +1470,9 @@
             <w:tcW w:w="1942" w:type="dxa"/>
           </w:tcPr>
           <w:p>
-            <w:proofErr w:type="spellStart"/>
             <w:r>
               <w:t>Compression.cs</w:t>
             </w:r>
-            <w:proofErr w:type="spellEnd"/>
           </w:p>
         </w:tc>
       </w:tr>
@@ -2036,11 +1485,17 @@
             <w:tcW w:w="1838" w:type="dxa"/>
           </w:tcPr>
           <w:p>
-            <w:proofErr w:type="spellStart"/>
-            <w:r>
+            <w:pPr>
+              <w:rPr>
+                <w:b/>
+              </w:rPr>
+            </w:pPr>
+            <w:r>
+              <w:rPr>
+                <w:b/>
+              </w:rPr>
               <w:t>DecompressFileLZMA</w:t>
             </w:r>
-            <w:proofErr w:type="spellEnd"/>
           </w:p>
         </w:tc>
         <w:tc>
@@ -2066,13 +1521,8 @@
               </w:numPr>
             </w:pPr>
             <w:r>
-              <w:t xml:space="preserve">String </w:t>
-            </w:r>
-            <w:proofErr w:type="spellStart"/>
-            <w:r>
-              <w:t>infile</w:t>
-            </w:r>
-            <w:proofErr w:type="spellEnd"/>
+              <w:t>String infile</w:t>
+            </w:r>
           </w:p>
           <w:p>
             <w:pPr>
@@ -2083,13 +1533,8 @@
               </w:numPr>
             </w:pPr>
             <w:r>
-              <w:t xml:space="preserve">String </w:t>
-            </w:r>
-            <w:proofErr w:type="spellStart"/>
-            <w:r>
-              <w:t>outfile</w:t>
-            </w:r>
-            <w:proofErr w:type="spellEnd"/>
+              <w:t>String outfile</w:t>
+            </w:r>
           </w:p>
         </w:tc>
         <w:tc>
@@ -2113,11 +1558,9 @@
             <w:tcW w:w="1942" w:type="dxa"/>
           </w:tcPr>
           <w:p>
-            <w:proofErr w:type="spellStart"/>
             <w:r>
               <w:t>Compression.cs</w:t>
             </w:r>
-            <w:proofErr w:type="spellEnd"/>
           </w:p>
         </w:tc>
       </w:tr>
@@ -2130,11 +1573,17 @@
             <w:tcW w:w="1838" w:type="dxa"/>
           </w:tcPr>
           <w:p>
-            <w:proofErr w:type="spellStart"/>
-            <w:r>
+            <w:pPr>
+              <w:rPr>
+                <w:b/>
+              </w:rPr>
+            </w:pPr>
+            <w:r>
+              <w:rPr>
+                <w:b/>
+              </w:rPr>
               <w:t>startCopy</w:t>
             </w:r>
-            <w:proofErr w:type="spellEnd"/>
           </w:p>
         </w:tc>
         <w:tc>
@@ -2165,13 +1614,8 @@
                 <w:numId w:val="2"/>
               </w:numPr>
             </w:pPr>
-            <w:proofErr w:type="spellStart"/>
-            <w:r>
-              <w:t>Driveinfo</w:t>
-            </w:r>
-            <w:proofErr w:type="spellEnd"/>
-            <w:r>
-              <w:t xml:space="preserve"> drive</w:t>
+            <w:r>
+              <w:t>Driveinfo drive</w:t>
             </w:r>
           </w:p>
           <w:p>
@@ -2220,11 +1664,9 @@
             <w:tcW w:w="1942" w:type="dxa"/>
           </w:tcPr>
           <w:p>
-            <w:proofErr w:type="spellStart"/>
             <w:r>
               <w:t>currentTransfers.cs</w:t>
             </w:r>
-            <w:proofErr w:type="spellEnd"/>
           </w:p>
         </w:tc>
       </w:tr>
@@ -2237,11 +1679,17 @@
             <w:tcW w:w="1838" w:type="dxa"/>
           </w:tcPr>
           <w:p>
-            <w:proofErr w:type="spellStart"/>
-            <w:r>
+            <w:pPr>
+              <w:rPr>
+                <w:b/>
+              </w:rPr>
+            </w:pPr>
+            <w:r>
+              <w:rPr>
+                <w:b/>
+              </w:rPr>
               <w:t>copyFiles</w:t>
             </w:r>
-            <w:proofErr w:type="spellEnd"/>
           </w:p>
         </w:tc>
         <w:tc>
@@ -2302,13 +1750,8 @@
                 <w:numId w:val="2"/>
               </w:numPr>
             </w:pPr>
-            <w:proofErr w:type="spellStart"/>
-            <w:r>
-              <w:t>Driveinfo</w:t>
-            </w:r>
-            <w:proofErr w:type="spellEnd"/>
-            <w:r>
-              <w:t xml:space="preserve"> drive</w:t>
+            <w:r>
+              <w:t>Driveinfo drive</w:t>
             </w:r>
           </w:p>
           <w:p>
@@ -2345,11 +1788,9 @@
             <w:tcW w:w="1942" w:type="dxa"/>
           </w:tcPr>
           <w:p>
-            <w:proofErr w:type="spellStart"/>
             <w:r>
               <w:t>currentTransfers.cs</w:t>
             </w:r>
-            <w:proofErr w:type="spellEnd"/>
           </w:p>
         </w:tc>
       </w:tr>
@@ -2362,11 +1803,17 @@
             <w:tcW w:w="1838" w:type="dxa"/>
           </w:tcPr>
           <w:p>
-            <w:proofErr w:type="spellStart"/>
-            <w:r>
+            <w:pPr>
+              <w:rPr>
+                <w:b/>
+              </w:rPr>
+            </w:pPr>
+            <w:r>
+              <w:rPr>
+                <w:b/>
+              </w:rPr>
               <w:t>copyDatabase</w:t>
             </w:r>
-            <w:proofErr w:type="spellEnd"/>
           </w:p>
         </w:tc>
         <w:tc>
@@ -2414,11 +1861,9 @@
             <w:tcW w:w="1942" w:type="dxa"/>
           </w:tcPr>
           <w:p>
-            <w:proofErr w:type="spellStart"/>
             <w:r>
               <w:t>databaseTools.cs</w:t>
             </w:r>
-            <w:proofErr w:type="spellEnd"/>
           </w:p>
         </w:tc>
       </w:tr>
@@ -2431,11 +1876,17 @@
             <w:tcW w:w="1838" w:type="dxa"/>
           </w:tcPr>
           <w:p>
-            <w:proofErr w:type="spellStart"/>
-            <w:r>
+            <w:pPr>
+              <w:rPr>
+                <w:b/>
+              </w:rPr>
+            </w:pPr>
+            <w:r>
+              <w:rPr>
+                <w:b/>
+              </w:rPr>
               <w:t>getDriveName</w:t>
             </w:r>
-            <w:proofErr w:type="spellEnd"/>
           </w:p>
         </w:tc>
         <w:tc>
@@ -2490,11 +1941,9 @@
             <w:tcW w:w="1942" w:type="dxa"/>
           </w:tcPr>
           <w:p>
-            <w:proofErr w:type="spellStart"/>
             <w:r>
               <w:t>databaseTools.cs</w:t>
             </w:r>
-            <w:proofErr w:type="spellEnd"/>
           </w:p>
         </w:tc>
       </w:tr>
@@ -2507,11 +1956,17 @@
             <w:tcW w:w="1838" w:type="dxa"/>
           </w:tcPr>
           <w:p>
-            <w:proofErr w:type="spellStart"/>
-            <w:r>
+            <w:pPr>
+              <w:rPr>
+                <w:b/>
+              </w:rPr>
+            </w:pPr>
+            <w:r>
+              <w:rPr>
+                <w:b/>
+              </w:rPr>
               <w:t>getBackupDirectory</w:t>
             </w:r>
-            <w:proofErr w:type="spellEnd"/>
           </w:p>
         </w:tc>
         <w:tc>
@@ -2569,11 +2024,9 @@
             <w:tcW w:w="1942" w:type="dxa"/>
           </w:tcPr>
           <w:p>
-            <w:proofErr w:type="spellStart"/>
             <w:r>
               <w:t>databaseTools.cs</w:t>
             </w:r>
-            <w:proofErr w:type="spellEnd"/>
           </w:p>
         </w:tc>
       </w:tr>
@@ -2586,11 +2039,17 @@
             <w:tcW w:w="1838" w:type="dxa"/>
           </w:tcPr>
           <w:p>
-            <w:proofErr w:type="spellStart"/>
-            <w:r>
+            <w:pPr>
+              <w:rPr>
+                <w:b/>
+              </w:rPr>
+            </w:pPr>
+            <w:r>
+              <w:rPr>
+                <w:b/>
+              </w:rPr>
               <w:t>getBackupCreationDate</w:t>
             </w:r>
-            <w:proofErr w:type="spellEnd"/>
           </w:p>
         </w:tc>
         <w:tc>
@@ -2645,11 +2104,9 @@
             <w:tcW w:w="1942" w:type="dxa"/>
           </w:tcPr>
           <w:p>
-            <w:proofErr w:type="spellStart"/>
             <w:r>
               <w:t>databaseTools.cs</w:t>
             </w:r>
-            <w:proofErr w:type="spellEnd"/>
           </w:p>
         </w:tc>
       </w:tr>
@@ -2662,11 +2119,17 @@
             <w:tcW w:w="1838" w:type="dxa"/>
           </w:tcPr>
           <w:p>
-            <w:proofErr w:type="spellStart"/>
-            <w:r>
+            <w:pPr>
+              <w:rPr>
+                <w:b/>
+              </w:rPr>
+            </w:pPr>
+            <w:r>
+              <w:rPr>
+                <w:b/>
+              </w:rPr>
               <w:t>getAutomaticBackups</w:t>
             </w:r>
-            <w:proofErr w:type="spellEnd"/>
           </w:p>
         </w:tc>
         <w:tc>
@@ -2718,11 +2181,9 @@
             <w:tcW w:w="1942" w:type="dxa"/>
           </w:tcPr>
           <w:p>
-            <w:proofErr w:type="spellStart"/>
             <w:r>
               <w:t>databaseTools.cs</w:t>
             </w:r>
-            <w:proofErr w:type="spellEnd"/>
           </w:p>
         </w:tc>
       </w:tr>
@@ -2735,11 +2196,17 @@
             <w:tcW w:w="1838" w:type="dxa"/>
           </w:tcPr>
           <w:p>
-            <w:proofErr w:type="spellStart"/>
-            <w:r>
+            <w:pPr>
+              <w:rPr>
+                <w:b/>
+              </w:rPr>
+            </w:pPr>
+            <w:r>
+              <w:rPr>
+                <w:b/>
+              </w:rPr>
               <w:t>getBackupName</w:t>
             </w:r>
-            <w:proofErr w:type="spellEnd"/>
           </w:p>
         </w:tc>
         <w:tc>
@@ -2764,13 +2231,8 @@
                 <w:numId w:val="2"/>
               </w:numPr>
             </w:pPr>
-            <w:proofErr w:type="spellStart"/>
-            <w:r>
-              <w:t>Driveinfo</w:t>
-            </w:r>
-            <w:proofErr w:type="spellEnd"/>
-            <w:r>
-              <w:t xml:space="preserve"> drive</w:t>
+            <w:r>
+              <w:t>Driveinfo drive</w:t>
             </w:r>
           </w:p>
         </w:tc>
@@ -2799,11 +2261,9 @@
             <w:tcW w:w="1942" w:type="dxa"/>
           </w:tcPr>
           <w:p>
-            <w:proofErr w:type="spellStart"/>
             <w:r>
               <w:t>databaseTools.cs</w:t>
             </w:r>
-            <w:proofErr w:type="spellEnd"/>
           </w:p>
         </w:tc>
       </w:tr>
@@ -2816,11 +2276,17 @@
             <w:tcW w:w="1838" w:type="dxa"/>
           </w:tcPr>
           <w:p>
-            <w:proofErr w:type="spellStart"/>
-            <w:r>
+            <w:pPr>
+              <w:rPr>
+                <w:b/>
+              </w:rPr>
+            </w:pPr>
+            <w:r>
+              <w:rPr>
+                <w:b/>
+              </w:rPr>
               <w:t>createBackupRecord</w:t>
             </w:r>
-            <w:proofErr w:type="spellEnd"/>
           </w:p>
         </w:tc>
         <w:tc>
@@ -2845,13 +2311,8 @@
                 <w:numId w:val="2"/>
               </w:numPr>
             </w:pPr>
-            <w:proofErr w:type="spellStart"/>
-            <w:r>
-              <w:t>Driveinfo</w:t>
-            </w:r>
-            <w:proofErr w:type="spellEnd"/>
-            <w:r>
-              <w:t xml:space="preserve"> drive</w:t>
+            <w:r>
+              <w:t>Driveinfo drive</w:t>
             </w:r>
           </w:p>
           <w:p>
@@ -2863,13 +2324,8 @@
               </w:numPr>
             </w:pPr>
             <w:r>
-              <w:t xml:space="preserve">Int64 </w:t>
-            </w:r>
-            <w:proofErr w:type="spellStart"/>
-            <w:r>
-              <w:t>startDate</w:t>
-            </w:r>
-            <w:proofErr w:type="spellEnd"/>
+              <w:t>Int64 startDate</w:t>
+            </w:r>
           </w:p>
           <w:p>
             <w:pPr>
@@ -2917,11 +2373,9 @@
             <w:tcW w:w="1942" w:type="dxa"/>
           </w:tcPr>
           <w:p>
-            <w:proofErr w:type="spellStart"/>
             <w:r>
               <w:t>databaseTools.cs</w:t>
             </w:r>
-            <w:proofErr w:type="spellEnd"/>
           </w:p>
         </w:tc>
       </w:tr>
@@ -2934,11 +2388,17 @@
             <w:tcW w:w="1838" w:type="dxa"/>
           </w:tcPr>
           <w:p>
-            <w:proofErr w:type="spellStart"/>
-            <w:r>
+            <w:pPr>
+              <w:rPr>
+                <w:b/>
+              </w:rPr>
+            </w:pPr>
+            <w:r>
+              <w:rPr>
+                <w:b/>
+              </w:rPr>
               <w:t>getHashofRecentBackup</w:t>
             </w:r>
-            <w:proofErr w:type="spellEnd"/>
           </w:p>
         </w:tc>
         <w:tc>
@@ -2993,11 +2453,9 @@
             <w:tcW w:w="1942" w:type="dxa"/>
           </w:tcPr>
           <w:p>
-            <w:proofErr w:type="spellStart"/>
             <w:r>
               <w:t>databaseTools.cs</w:t>
             </w:r>
-            <w:proofErr w:type="spellEnd"/>
           </w:p>
         </w:tc>
       </w:tr>
@@ -3010,11 +2468,17 @@
             <w:tcW w:w="1838" w:type="dxa"/>
           </w:tcPr>
           <w:p>
-            <w:proofErr w:type="spellStart"/>
-            <w:r>
+            <w:pPr>
+              <w:rPr>
+                <w:b/>
+              </w:rPr>
+            </w:pPr>
+            <w:r>
+              <w:rPr>
+                <w:b/>
+              </w:rPr>
               <w:t>isCompression</w:t>
             </w:r>
-            <w:proofErr w:type="spellEnd"/>
           </w:p>
         </w:tc>
         <w:tc>
@@ -3069,11 +2533,9 @@
             <w:tcW w:w="1942" w:type="dxa"/>
           </w:tcPr>
           <w:p>
-            <w:proofErr w:type="spellStart"/>
             <w:r>
               <w:t>databaseTools.cs</w:t>
             </w:r>
-            <w:proofErr w:type="spellEnd"/>
           </w:p>
         </w:tc>
       </w:tr>
@@ -3086,11 +2548,17 @@
             <w:tcW w:w="1838" w:type="dxa"/>
           </w:tcPr>
           <w:p>
-            <w:proofErr w:type="spellStart"/>
-            <w:r>
+            <w:pPr>
+              <w:rPr>
+                <w:b/>
+              </w:rPr>
+            </w:pPr>
+            <w:r>
+              <w:rPr>
+                <w:b/>
+              </w:rPr>
               <w:t>getAllDriveBackups</w:t>
             </w:r>
-            <w:proofErr w:type="spellEnd"/>
           </w:p>
         </w:tc>
         <w:tc>
@@ -3122,11 +2590,9 @@
             <w:tcW w:w="877" w:type="dxa"/>
           </w:tcPr>
           <w:p>
-            <w:proofErr w:type="spellStart"/>
             <w:r>
               <w:t>datatable</w:t>
             </w:r>
-            <w:proofErr w:type="spellEnd"/>
           </w:p>
         </w:tc>
         <w:tc>
@@ -3144,11 +2610,9 @@
             <w:tcW w:w="1942" w:type="dxa"/>
           </w:tcPr>
           <w:p>
-            <w:proofErr w:type="spellStart"/>
             <w:r>
               <w:t>databaseTools.cs</w:t>
             </w:r>
-            <w:proofErr w:type="spellEnd"/>
           </w:p>
         </w:tc>
       </w:tr>
@@ -3161,11 +2625,17 @@
             <w:tcW w:w="1838" w:type="dxa"/>
           </w:tcPr>
           <w:p>
-            <w:proofErr w:type="spellStart"/>
-            <w:r>
+            <w:pPr>
+              <w:rPr>
+                <w:b/>
+              </w:rPr>
+            </w:pPr>
+            <w:r>
+              <w:rPr>
+                <w:b/>
+              </w:rPr>
               <w:t>deleteDriveRecord</w:t>
             </w:r>
-            <w:proofErr w:type="spellEnd"/>
           </w:p>
         </w:tc>
         <w:tc>
@@ -3191,13 +2661,8 @@
               </w:numPr>
             </w:pPr>
             <w:r>
-              <w:t xml:space="preserve">Int64 </w:t>
-            </w:r>
-            <w:proofErr w:type="spellStart"/>
-            <w:r>
-              <w:t>creationdate</w:t>
-            </w:r>
-            <w:proofErr w:type="spellEnd"/>
+              <w:t>Int64 creationdate</w:t>
+            </w:r>
           </w:p>
         </w:tc>
         <w:tc>
@@ -3221,11 +2686,9 @@
             <w:tcW w:w="1942" w:type="dxa"/>
           </w:tcPr>
           <w:p>
-            <w:proofErr w:type="spellStart"/>
             <w:r>
               <w:t>databaseTools.cs</w:t>
             </w:r>
-            <w:proofErr w:type="spellEnd"/>
           </w:p>
         </w:tc>
       </w:tr>
@@ -3238,11 +2701,17 @@
             <w:tcW w:w="1838" w:type="dxa"/>
           </w:tcPr>
           <w:p>
-            <w:proofErr w:type="spellStart"/>
-            <w:r>
+            <w:pPr>
+              <w:rPr>
+                <w:b/>
+              </w:rPr>
+            </w:pPr>
+            <w:r>
+              <w:rPr>
+                <w:b/>
+              </w:rPr>
               <w:t>updateDriveRecord</w:t>
             </w:r>
-            <w:proofErr w:type="spellEnd"/>
           </w:p>
         </w:tc>
         <w:tc>
@@ -3268,13 +2737,8 @@
               </w:numPr>
             </w:pPr>
             <w:r>
-              <w:t xml:space="preserve">String </w:t>
-            </w:r>
-            <w:proofErr w:type="spellStart"/>
-            <w:r>
-              <w:t>backupName</w:t>
-            </w:r>
-            <w:proofErr w:type="spellEnd"/>
+              <w:t>String backupName</w:t>
+            </w:r>
           </w:p>
           <w:p>
             <w:pPr>
@@ -3285,13 +2749,8 @@
               </w:numPr>
             </w:pPr>
             <w:r>
-              <w:t xml:space="preserve">String </w:t>
-            </w:r>
-            <w:proofErr w:type="spellStart"/>
-            <w:r>
-              <w:t>backupLocation</w:t>
-            </w:r>
-            <w:proofErr w:type="spellEnd"/>
+              <w:t>String backupLocation</w:t>
+            </w:r>
           </w:p>
           <w:p>
             <w:pPr>
@@ -3325,19 +2784,9 @@
                 <w:numId w:val="2"/>
               </w:numPr>
             </w:pPr>
-            <w:proofErr w:type="spellStart"/>
-            <w:r>
-              <w:t>Int</w:t>
-            </w:r>
-            <w:proofErr w:type="spellEnd"/>
-            <w:r>
-              <w:t xml:space="preserve"> </w:t>
-            </w:r>
-            <w:proofErr w:type="spellStart"/>
-            <w:r>
-              <w:t>previousBackups</w:t>
-            </w:r>
-            <w:proofErr w:type="spellEnd"/>
+            <w:r>
+              <w:t>Int previousBackups</w:t>
+            </w:r>
           </w:p>
           <w:p>
             <w:pPr>
@@ -3348,13 +2797,8 @@
               </w:numPr>
             </w:pPr>
             <w:r>
-              <w:t xml:space="preserve">Int64 </w:t>
-            </w:r>
-            <w:proofErr w:type="spellStart"/>
-            <w:r>
-              <w:t>creationDate</w:t>
-            </w:r>
-            <w:proofErr w:type="spellEnd"/>
+              <w:t>Int64 creationDate</w:t>
+            </w:r>
           </w:p>
         </w:tc>
         <w:tc>
@@ -3378,11 +2822,9 @@
             <w:tcW w:w="1942" w:type="dxa"/>
           </w:tcPr>
           <w:p>
-            <w:proofErr w:type="spellStart"/>
             <w:r>
               <w:t>databaseTools.cs</w:t>
             </w:r>
-            <w:proofErr w:type="spellEnd"/>
           </w:p>
         </w:tc>
       </w:tr>
@@ -3395,11 +2837,17 @@
             <w:tcW w:w="1838" w:type="dxa"/>
           </w:tcPr>
           <w:p>
-            <w:proofErr w:type="spellStart"/>
-            <w:r>
+            <w:pPr>
+              <w:rPr>
+                <w:b/>
+              </w:rPr>
+            </w:pPr>
+            <w:r>
+              <w:rPr>
+                <w:b/>
+              </w:rPr>
               <w:t>removeDisplay</w:t>
             </w:r>
-            <w:proofErr w:type="spellEnd"/>
           </w:p>
         </w:tc>
         <w:tc>
@@ -3447,11 +2895,9 @@
             <w:tcW w:w="1942" w:type="dxa"/>
           </w:tcPr>
           <w:p>
-            <w:proofErr w:type="spellStart"/>
             <w:r>
               <w:t>mainWindow.cs</w:t>
             </w:r>
-            <w:proofErr w:type="spellEnd"/>
           </w:p>
         </w:tc>
       </w:tr>
@@ -3464,11 +2910,17 @@
             <w:tcW w:w="1838" w:type="dxa"/>
           </w:tcPr>
           <w:p>
-            <w:proofErr w:type="spellStart"/>
-            <w:r>
+            <w:pPr>
+              <w:rPr>
+                <w:b/>
+              </w:rPr>
+            </w:pPr>
+            <w:r>
+              <w:rPr>
+                <w:b/>
+              </w:rPr>
               <w:t>showDisplay</w:t>
             </w:r>
-            <w:proofErr w:type="spellEnd"/>
           </w:p>
         </w:tc>
         <w:tc>
@@ -3516,11 +2968,9 @@
             <w:tcW w:w="1942" w:type="dxa"/>
           </w:tcPr>
           <w:p>
-            <w:proofErr w:type="spellStart"/>
             <w:r>
               <w:t>mainWindow.cs</w:t>
             </w:r>
-            <w:proofErr w:type="spellEnd"/>
           </w:p>
         </w:tc>
       </w:tr>
@@ -3533,11 +2983,17 @@
             <w:tcW w:w="1838" w:type="dxa"/>
           </w:tcPr>
           <w:p>
-            <w:proofErr w:type="spellStart"/>
-            <w:r>
+            <w:pPr>
+              <w:rPr>
+                <w:b/>
+              </w:rPr>
+            </w:pPr>
+            <w:r>
+              <w:rPr>
+                <w:b/>
+              </w:rPr>
               <w:t>refreshDriveList</w:t>
             </w:r>
-            <w:proofErr w:type="spellEnd"/>
           </w:p>
         </w:tc>
         <w:tc>
@@ -3585,11 +3041,9 @@
             <w:tcW w:w="1942" w:type="dxa"/>
           </w:tcPr>
           <w:p>
-            <w:proofErr w:type="spellStart"/>
             <w:r>
               <w:t>mainWindow.cs</w:t>
             </w:r>
-            <w:proofErr w:type="spellEnd"/>
           </w:p>
         </w:tc>
       </w:tr>
@@ -3602,11 +3056,17 @@
             <w:tcW w:w="1838" w:type="dxa"/>
           </w:tcPr>
           <w:p>
-            <w:proofErr w:type="spellStart"/>
-            <w:r>
+            <w:pPr>
+              <w:rPr>
+                <w:b/>
+              </w:rPr>
+            </w:pPr>
+            <w:r>
+              <w:rPr>
+                <w:b/>
+              </w:rPr>
               <w:t>displayDriveDetails</w:t>
             </w:r>
-            <w:proofErr w:type="spellEnd"/>
           </w:p>
         </w:tc>
         <w:tc>
@@ -3631,13 +3091,8 @@
                 <w:numId w:val="2"/>
               </w:numPr>
             </w:pPr>
-            <w:proofErr w:type="spellStart"/>
-            <w:r>
-              <w:t>Driveinfo</w:t>
-            </w:r>
-            <w:proofErr w:type="spellEnd"/>
-            <w:r>
-              <w:t xml:space="preserve"> drive</w:t>
+            <w:r>
+              <w:t>Driveinfo drive</w:t>
             </w:r>
           </w:p>
         </w:tc>
@@ -3662,11 +3117,9 @@
             <w:tcW w:w="1942" w:type="dxa"/>
           </w:tcPr>
           <w:p>
-            <w:proofErr w:type="spellStart"/>
             <w:r>
               <w:t>mainWindow.cs</w:t>
             </w:r>
-            <w:proofErr w:type="spellEnd"/>
           </w:p>
         </w:tc>
       </w:tr>
@@ -3679,11 +3132,17 @@
             <w:tcW w:w="1838" w:type="dxa"/>
           </w:tcPr>
           <w:p>
-            <w:proofErr w:type="spellStart"/>
-            <w:r>
+            <w:pPr>
+              <w:rPr>
+                <w:b/>
+              </w:rPr>
+            </w:pPr>
+            <w:r>
+              <w:rPr>
+                <w:b/>
+              </w:rPr>
               <w:t>formatDriveCapacity</w:t>
             </w:r>
-            <w:proofErr w:type="spellEnd"/>
           </w:p>
         </w:tc>
         <w:tc>
@@ -3692,15 +3151,7 @@
           </w:tcPr>
           <w:p>
             <w:r>
-              <w:t xml:space="preserve">Animates the </w:t>
-            </w:r>
-            <w:proofErr w:type="spellStart"/>
-            <w:r>
-              <w:t>progressbar</w:t>
-            </w:r>
-            <w:proofErr w:type="spellEnd"/>
-            <w:r>
-              <w:t xml:space="preserve"> for the drive capacity, and displayed the text</w:t>
+              <w:t>Animates the progressbar for the drive capacity, and displayed the text</w:t>
             </w:r>
           </w:p>
         </w:tc>
@@ -3739,11 +3190,9 @@
             <w:tcW w:w="1942" w:type="dxa"/>
           </w:tcPr>
           <w:p>
-            <w:proofErr w:type="spellStart"/>
             <w:r>
               <w:t>mainWindow.cs</w:t>
             </w:r>
-            <w:proofErr w:type="spellEnd"/>
           </w:p>
         </w:tc>
       </w:tr>
@@ -3756,11 +3205,17 @@
             <w:tcW w:w="1838" w:type="dxa"/>
           </w:tcPr>
           <w:p>
-            <w:proofErr w:type="spellStart"/>
-            <w:r>
+            <w:pPr>
+              <w:rPr>
+                <w:b/>
+              </w:rPr>
+            </w:pPr>
+            <w:r>
+              <w:rPr>
+                <w:b/>
+              </w:rPr>
               <w:t>clearDriveDetails</w:t>
             </w:r>
-            <w:proofErr w:type="spellEnd"/>
           </w:p>
         </w:tc>
         <w:tc>
@@ -3808,11 +3263,9 @@
             <w:tcW w:w="1942" w:type="dxa"/>
           </w:tcPr>
           <w:p>
-            <w:proofErr w:type="spellStart"/>
             <w:r>
               <w:t>mainWindow.cs</w:t>
             </w:r>
-            <w:proofErr w:type="spellEnd"/>
           </w:p>
         </w:tc>
       </w:tr>
@@ -3825,11 +3278,17 @@
             <w:tcW w:w="1838" w:type="dxa"/>
           </w:tcPr>
           <w:p>
-            <w:proofErr w:type="spellStart"/>
-            <w:r>
+            <w:pPr>
+              <w:rPr>
+                <w:b/>
+              </w:rPr>
+            </w:pPr>
+            <w:r>
+              <w:rPr>
+                <w:b/>
+              </w:rPr>
               <w:t>startupBackups</w:t>
             </w:r>
-            <w:proofErr w:type="spellEnd"/>
           </w:p>
         </w:tc>
         <w:tc>
@@ -3838,13 +3297,8 @@
           </w:tcPr>
           <w:p>
             <w:r>
-              <w:t xml:space="preserve">Runs the backups that are set to run on </w:t>
-            </w:r>
-            <w:proofErr w:type="spellStart"/>
-            <w:r>
-              <w:t>startup</w:t>
-            </w:r>
-            <w:proofErr w:type="spellEnd"/>
+              <w:t>Runs the backups that are set to run on startup</w:t>
+            </w:r>
           </w:p>
         </w:tc>
         <w:tc>
@@ -3882,11 +3336,9 @@
             <w:tcW w:w="1942" w:type="dxa"/>
           </w:tcPr>
           <w:p>
-            <w:proofErr w:type="spellStart"/>
             <w:r>
               <w:t>Setup.cs</w:t>
             </w:r>
-            <w:proofErr w:type="spellEnd"/>
           </w:p>
         </w:tc>
       </w:tr>
@@ -3899,7 +3351,15 @@
             <w:tcW w:w="1838" w:type="dxa"/>
           </w:tcPr>
           <w:p>
-            <w:r>
+            <w:pPr>
+              <w:rPr>
+                <w:b/>
+              </w:rPr>
+            </w:pPr>
+            <w:r>
+              <w:rPr>
+                <w:b/>
+              </w:rPr>
               <w:t>trim</w:t>
             </w:r>
           </w:p>
@@ -3910,15 +3370,7 @@
           </w:tcPr>
           <w:p>
             <w:r>
-              <w:t xml:space="preserve">Formats a long string to add ‘…’ if </w:t>
-            </w:r>
-            <w:proofErr w:type="spellStart"/>
-            <w:r>
-              <w:t>its</w:t>
-            </w:r>
-            <w:proofErr w:type="spellEnd"/>
-            <w:r>
-              <w:t xml:space="preserve"> beyond a certain length</w:t>
+              <w:t>Formats a long string to add ‘…’ if its beyond a certain length</w:t>
             </w:r>
           </w:p>
         </w:tc>
@@ -3946,19 +3398,9 @@
                 <w:numId w:val="2"/>
               </w:numPr>
             </w:pPr>
-            <w:proofErr w:type="spellStart"/>
-            <w:r>
-              <w:t>Int</w:t>
-            </w:r>
-            <w:proofErr w:type="spellEnd"/>
-            <w:r>
-              <w:t xml:space="preserve"> </w:t>
-            </w:r>
-            <w:proofErr w:type="spellStart"/>
-            <w:r>
-              <w:t>maxLength</w:t>
-            </w:r>
-            <w:proofErr w:type="spellEnd"/>
+            <w:r>
+              <w:t>Int maxLength</w:t>
+            </w:r>
           </w:p>
         </w:tc>
         <w:tc>
@@ -3986,11 +3428,9 @@
             <w:tcW w:w="1942" w:type="dxa"/>
           </w:tcPr>
           <w:p>
-            <w:proofErr w:type="spellStart"/>
             <w:r>
               <w:t>Tools.cs</w:t>
             </w:r>
-            <w:proofErr w:type="spellEnd"/>
           </w:p>
         </w:tc>
       </w:tr>
@@ -4003,7 +3443,15 @@
             <w:tcW w:w="1838" w:type="dxa"/>
           </w:tcPr>
           <w:p>
-            <w:r>
+            <w:pPr>
+              <w:rPr>
+                <w:b/>
+              </w:rPr>
+            </w:pPr>
+            <w:r>
+              <w:rPr>
+                <w:b/>
+              </w:rPr>
               <w:t>hash</w:t>
             </w:r>
           </w:p>
@@ -4060,11 +3508,9 @@
             <w:tcW w:w="1942" w:type="dxa"/>
           </w:tcPr>
           <w:p>
-            <w:proofErr w:type="spellStart"/>
             <w:r>
               <w:t>Tools.cs</w:t>
             </w:r>
-            <w:proofErr w:type="spellEnd"/>
           </w:p>
         </w:tc>
       </w:tr>
@@ -4077,11 +3523,17 @@
             <w:tcW w:w="1838" w:type="dxa"/>
           </w:tcPr>
           <w:p>
-            <w:proofErr w:type="spellStart"/>
-            <w:r>
+            <w:pPr>
+              <w:rPr>
+                <w:b/>
+              </w:rPr>
+            </w:pPr>
+            <w:r>
+              <w:rPr>
+                <w:b/>
+              </w:rPr>
               <w:t>getUnixTimeStamp</w:t>
             </w:r>
-            <w:proofErr w:type="spellEnd"/>
           </w:p>
         </w:tc>
         <w:tc>
@@ -4090,15 +3542,7 @@
           </w:tcPr>
           <w:p>
             <w:r>
-              <w:t xml:space="preserve">Creates a </w:t>
-            </w:r>
-            <w:proofErr w:type="spellStart"/>
-            <w:r>
-              <w:t>unix</w:t>
-            </w:r>
-            <w:proofErr w:type="spellEnd"/>
-            <w:r>
-              <w:t xml:space="preserve"> time stamp of the current time (of execution)</w:t>
+              <w:t>Creates a unix time stamp of the current time (of execution)</w:t>
             </w:r>
           </w:p>
         </w:tc>
@@ -4141,11 +3585,9 @@
             <w:tcW w:w="1942" w:type="dxa"/>
           </w:tcPr>
           <w:p>
-            <w:proofErr w:type="spellStart"/>
             <w:r>
               <w:t>Tools.cs</w:t>
             </w:r>
-            <w:proofErr w:type="spellEnd"/>
           </w:p>
         </w:tc>
       </w:tr>
@@ -4158,11 +3600,17 @@
             <w:tcW w:w="1838" w:type="dxa"/>
           </w:tcPr>
           <w:p>
-            <w:proofErr w:type="spellStart"/>
-            <w:r>
+            <w:pPr>
+              <w:rPr>
+                <w:b/>
+              </w:rPr>
+            </w:pPr>
+            <w:r>
+              <w:rPr>
+                <w:b/>
+              </w:rPr>
               <w:t>Hashdirectory</w:t>
             </w:r>
-            <w:proofErr w:type="spellEnd"/>
           </w:p>
         </w:tc>
         <w:tc>
@@ -4217,11 +3665,9 @@
             <w:tcW w:w="1942" w:type="dxa"/>
           </w:tcPr>
           <w:p>
-            <w:proofErr w:type="spellStart"/>
             <w:r>
               <w:t>Tools.cs</w:t>
             </w:r>
-            <w:proofErr w:type="spellEnd"/>
           </w:p>
         </w:tc>
       </w:tr>
@@ -4234,11 +3680,17 @@
             <w:tcW w:w="1838" w:type="dxa"/>
           </w:tcPr>
           <w:p>
-            <w:proofErr w:type="spellStart"/>
-            <w:r>
+            <w:pPr>
+              <w:rPr>
+                <w:b/>
+              </w:rPr>
+            </w:pPr>
+            <w:r>
+              <w:rPr>
+                <w:b/>
+              </w:rPr>
               <w:t>unixDateTime</w:t>
             </w:r>
-            <w:proofErr w:type="spellEnd"/>
           </w:p>
         </w:tc>
         <w:tc>
@@ -4247,15 +3699,7 @@
           </w:tcPr>
           <w:p>
             <w:r>
-              <w:t xml:space="preserve">Converts a </w:t>
-            </w:r>
-            <w:proofErr w:type="spellStart"/>
-            <w:r>
-              <w:t>unix</w:t>
-            </w:r>
-            <w:proofErr w:type="spellEnd"/>
-            <w:r>
-              <w:t xml:space="preserve"> time stamp to a usable object</w:t>
+              <w:t>Converts a unix time stamp to a usable object</w:t>
             </w:r>
           </w:p>
         </w:tc>
@@ -4272,13 +3716,8 @@
               </w:numPr>
             </w:pPr>
             <w:r>
-              <w:t xml:space="preserve">Long </w:t>
-            </w:r>
-            <w:proofErr w:type="spellStart"/>
-            <w:r>
-              <w:t>unixTimeStamp</w:t>
-            </w:r>
-            <w:proofErr w:type="spellEnd"/>
+              <w:t>Long unixTimeStamp</w:t>
+            </w:r>
           </w:p>
         </w:tc>
         <w:tc>
@@ -4286,11 +3725,9 @@
             <w:tcW w:w="877" w:type="dxa"/>
           </w:tcPr>
           <w:p>
-            <w:proofErr w:type="spellStart"/>
             <w:r>
               <w:t>datetime</w:t>
             </w:r>
-            <w:proofErr w:type="spellEnd"/>
           </w:p>
         </w:tc>
         <w:tc>
@@ -4298,13 +3735,8 @@
             <w:tcW w:w="1513" w:type="dxa"/>
           </w:tcPr>
           <w:p>
-            <w:proofErr w:type="spellStart"/>
-            <w:r>
-              <w:t>Datetime</w:t>
-            </w:r>
-            <w:proofErr w:type="spellEnd"/>
-            <w:r>
-              <w:t xml:space="preserve"> object from timestamp</w:t>
+            <w:r>
+              <w:t>Datetime object from timestamp</w:t>
             </w:r>
           </w:p>
         </w:tc>
@@ -4313,11 +3745,9 @@
             <w:tcW w:w="1942" w:type="dxa"/>
           </w:tcPr>
           <w:p>
-            <w:proofErr w:type="spellStart"/>
             <w:r>
               <w:t>Tools.cs</w:t>
             </w:r>
-            <w:proofErr w:type="spellEnd"/>
           </w:p>
         </w:tc>
       </w:tr>
@@ -4330,11 +3760,17 @@
             <w:tcW w:w="1838" w:type="dxa"/>
           </w:tcPr>
           <w:p>
-            <w:proofErr w:type="spellStart"/>
-            <w:r>
+            <w:pPr>
+              <w:rPr>
+                <w:b/>
+              </w:rPr>
+            </w:pPr>
+            <w:r>
+              <w:rPr>
+                <w:b/>
+              </w:rPr>
               <w:t>driveScanTick</w:t>
             </w:r>
-            <w:proofErr w:type="spellEnd"/>
           </w:p>
         </w:tc>
         <w:tc>
@@ -4371,13 +3807,8 @@
                 <w:numId w:val="2"/>
               </w:numPr>
             </w:pPr>
-            <w:proofErr w:type="spellStart"/>
-            <w:r>
-              <w:t>Elpsedeventargs</w:t>
-            </w:r>
-            <w:proofErr w:type="spellEnd"/>
-            <w:r>
-              <w:t xml:space="preserve"> e</w:t>
+            <w:r>
+              <w:t>Elpsedeventargs e</w:t>
             </w:r>
           </w:p>
         </w:tc>
@@ -4402,11 +3833,9 @@
             <w:tcW w:w="1942" w:type="dxa"/>
           </w:tcPr>
           <w:p>
-            <w:proofErr w:type="spellStart"/>
             <w:r>
               <w:t>USBTools.cs</w:t>
             </w:r>
-            <w:proofErr w:type="spellEnd"/>
           </w:p>
         </w:tc>
       </w:tr>
@@ -4419,11 +3848,17 @@
             <w:tcW w:w="1838" w:type="dxa"/>
           </w:tcPr>
           <w:p>
-            <w:proofErr w:type="spellStart"/>
-            <w:r>
+            <w:pPr>
+              <w:rPr>
+                <w:b/>
+              </w:rPr>
+            </w:pPr>
+            <w:r>
+              <w:rPr>
+                <w:b/>
+              </w:rPr>
               <w:t>getConnectedDrives</w:t>
             </w:r>
-            <w:proofErr w:type="spellEnd"/>
           </w:p>
         </w:tc>
         <w:tc>
@@ -4455,13 +3890,8 @@
             <w:tcW w:w="877" w:type="dxa"/>
           </w:tcPr>
           <w:p>
-            <w:proofErr w:type="spellStart"/>
-            <w:r>
-              <w:t>driveInfo</w:t>
-            </w:r>
-            <w:proofErr w:type="spellEnd"/>
-            <w:r>
-              <w:t xml:space="preserve"> array</w:t>
+            <w:r>
+              <w:t>driveInfo array</w:t>
             </w:r>
           </w:p>
         </w:tc>
@@ -4480,11 +3910,9 @@
             <w:tcW w:w="1942" w:type="dxa"/>
           </w:tcPr>
           <w:p>
-            <w:proofErr w:type="spellStart"/>
             <w:r>
               <w:t>USBTools.cs</w:t>
             </w:r>
-            <w:proofErr w:type="spellEnd"/>
           </w:p>
         </w:tc>
       </w:tr>
@@ -4497,11 +3925,17 @@
             <w:tcW w:w="1838" w:type="dxa"/>
           </w:tcPr>
           <w:p>
-            <w:proofErr w:type="spellStart"/>
-            <w:r>
+            <w:pPr>
+              <w:rPr>
+                <w:b/>
+              </w:rPr>
+            </w:pPr>
+            <w:r>
+              <w:rPr>
+                <w:b/>
+              </w:rPr>
               <w:t>getDriveType</w:t>
             </w:r>
-            <w:proofErr w:type="spellEnd"/>
           </w:p>
         </w:tc>
         <w:tc>
@@ -4526,19 +3960,9 @@
                 <w:numId w:val="2"/>
               </w:numPr>
             </w:pPr>
-            <w:proofErr w:type="spellStart"/>
-            <w:r>
-              <w:t>Driveifo</w:t>
-            </w:r>
-            <w:proofErr w:type="spellEnd"/>
-            <w:r>
-              <w:t xml:space="preserve"> </w:t>
-            </w:r>
-            <w:proofErr w:type="spellStart"/>
-            <w:r>
-              <w:t>selectedDrive</w:t>
-            </w:r>
-            <w:proofErr w:type="spellEnd"/>
+            <w:r>
+              <w:t>Driveifo selectedDrive</w:t>
+            </w:r>
           </w:p>
         </w:tc>
         <w:tc>
@@ -4566,11 +3990,9 @@
             <w:tcW w:w="1942" w:type="dxa"/>
           </w:tcPr>
           <w:p>
-            <w:proofErr w:type="spellStart"/>
             <w:r>
               <w:t>USBTools.cs</w:t>
             </w:r>
-            <w:proofErr w:type="spellEnd"/>
           </w:p>
         </w:tc>
       </w:tr>
@@ -4583,11 +4005,17 @@
             <w:tcW w:w="1838" w:type="dxa"/>
           </w:tcPr>
           <w:p>
-            <w:proofErr w:type="spellStart"/>
-            <w:r>
+            <w:pPr>
+              <w:rPr>
+                <w:b/>
+              </w:rPr>
+            </w:pPr>
+            <w:r>
+              <w:rPr>
+                <w:b/>
+              </w:rPr>
               <w:t>spacePercentage</w:t>
             </w:r>
-            <w:proofErr w:type="spellEnd"/>
           </w:p>
         </w:tc>
         <w:tc>
@@ -4612,13 +4040,8 @@
                 <w:numId w:val="2"/>
               </w:numPr>
             </w:pPr>
-            <w:proofErr w:type="spellStart"/>
-            <w:r>
-              <w:t>Driveinfo</w:t>
-            </w:r>
-            <w:proofErr w:type="spellEnd"/>
-            <w:r>
-              <w:t xml:space="preserve"> drive</w:t>
+            <w:r>
+              <w:t>Driveinfo drive</w:t>
             </w:r>
           </w:p>
         </w:tc>
@@ -4627,11 +4050,9 @@
             <w:tcW w:w="877" w:type="dxa"/>
           </w:tcPr>
           <w:p>
-            <w:proofErr w:type="spellStart"/>
             <w:r>
               <w:t>Int</w:t>
             </w:r>
-            <w:proofErr w:type="spellEnd"/>
           </w:p>
         </w:tc>
         <w:tc>
@@ -4649,11 +4070,9 @@
             <w:tcW w:w="1942" w:type="dxa"/>
           </w:tcPr>
           <w:p>
-            <w:proofErr w:type="spellStart"/>
             <w:r>
               <w:t>USBTools.cs</w:t>
             </w:r>
-            <w:proofErr w:type="spellEnd"/>
           </w:p>
         </w:tc>
       </w:tr>
@@ -4666,11 +4085,17 @@
             <w:tcW w:w="1838" w:type="dxa"/>
           </w:tcPr>
           <w:p>
-            <w:proofErr w:type="spellStart"/>
-            <w:r>
+            <w:pPr>
+              <w:rPr>
+                <w:b/>
+              </w:rPr>
+            </w:pPr>
+            <w:r>
+              <w:rPr>
+                <w:b/>
+              </w:rPr>
               <w:t>calculateDriveID</w:t>
             </w:r>
-            <w:proofErr w:type="spellEnd"/>
           </w:p>
         </w:tc>
         <w:tc>
@@ -4695,13 +4120,8 @@
                 <w:numId w:val="2"/>
               </w:numPr>
             </w:pPr>
-            <w:proofErr w:type="spellStart"/>
-            <w:r>
-              <w:t>Driveinfo</w:t>
-            </w:r>
-            <w:proofErr w:type="spellEnd"/>
-            <w:r>
-              <w:t xml:space="preserve"> drive</w:t>
+            <w:r>
+              <w:t>Driveinfo drive</w:t>
             </w:r>
           </w:p>
         </w:tc>
@@ -4730,11 +4150,9 @@
             <w:tcW w:w="1942" w:type="dxa"/>
           </w:tcPr>
           <w:p>
-            <w:proofErr w:type="spellStart"/>
             <w:r>
               <w:t>USBTools.cs</w:t>
             </w:r>
-            <w:proofErr w:type="spellEnd"/>
           </w:p>
         </w:tc>
       </w:tr>
@@ -4747,11 +4165,17 @@
             <w:tcW w:w="1838" w:type="dxa"/>
           </w:tcPr>
           <w:p>
-            <w:proofErr w:type="spellStart"/>
-            <w:r>
+            <w:pPr>
+              <w:rPr>
+                <w:b/>
+              </w:rPr>
+            </w:pPr>
+            <w:r>
+              <w:rPr>
+                <w:b/>
+              </w:rPr>
               <w:t>finaliseCopy</w:t>
             </w:r>
-            <w:proofErr w:type="spellEnd"/>
           </w:p>
         </w:tc>
         <w:tc>
@@ -4760,15 +4184,7 @@
           </w:tcPr>
           <w:p>
             <w:r>
-              <w:t xml:space="preserve">Runs after backup, locks </w:t>
-            </w:r>
-            <w:proofErr w:type="spellStart"/>
-            <w:r>
-              <w:t>progressbars</w:t>
-            </w:r>
-            <w:proofErr w:type="spellEnd"/>
-            <w:r>
-              <w:t>, and starts compression</w:t>
+              <w:t>Runs after backup, locks progressbars, and starts compression</w:t>
             </w:r>
           </w:p>
         </w:tc>
@@ -4807,11 +4223,9 @@
             <w:tcW w:w="1942" w:type="dxa"/>
           </w:tcPr>
           <w:p>
-            <w:proofErr w:type="spellStart"/>
             <w:r>
               <w:t>USBTools.cs</w:t>
             </w:r>
-            <w:proofErr w:type="spellEnd"/>
           </w:p>
         </w:tc>
       </w:tr>
@@ -4824,7 +4238,15 @@
             <w:tcW w:w="1838" w:type="dxa"/>
           </w:tcPr>
           <w:p>
-            <w:r>
+            <w:pPr>
+              <w:rPr>
+                <w:b/>
+              </w:rPr>
+            </w:pPr>
+            <w:r>
+              <w:rPr>
+                <w:b/>
+              </w:rPr>
               <w:t>update</w:t>
             </w:r>
           </w:p>
@@ -4835,15 +4257,7 @@
           </w:tcPr>
           <w:p>
             <w:r>
-              <w:t xml:space="preserve">Updates copy </w:t>
-            </w:r>
-            <w:proofErr w:type="spellStart"/>
-            <w:r>
-              <w:t>progressbars</w:t>
-            </w:r>
-            <w:proofErr w:type="spellEnd"/>
-            <w:r>
-              <w:t xml:space="preserve"> for window</w:t>
+              <w:t>Updates copy progressbars for window</w:t>
             </w:r>
           </w:p>
         </w:tc>
@@ -4860,13 +4274,8 @@
               </w:numPr>
             </w:pPr>
             <w:r>
-              <w:t xml:space="preserve">Int32 </w:t>
-            </w:r>
-            <w:proofErr w:type="spellStart"/>
-            <w:r>
-              <w:t>totalfiles</w:t>
-            </w:r>
-            <w:proofErr w:type="spellEnd"/>
+              <w:t>Int32 totalfiles</w:t>
+            </w:r>
           </w:p>
           <w:p>
             <w:pPr>
@@ -4877,13 +4286,8 @@
               </w:numPr>
             </w:pPr>
             <w:r>
-              <w:t xml:space="preserve">Int32 </w:t>
-            </w:r>
-            <w:proofErr w:type="spellStart"/>
-            <w:r>
-              <w:t>copiedfiles</w:t>
-            </w:r>
-            <w:proofErr w:type="spellEnd"/>
+              <w:t>Int32 copiedfiles</w:t>
+            </w:r>
           </w:p>
           <w:p>
             <w:pPr>
@@ -4894,13 +4298,8 @@
               </w:numPr>
             </w:pPr>
             <w:r>
-              <w:t xml:space="preserve">Int64 </w:t>
-            </w:r>
-            <w:proofErr w:type="spellStart"/>
-            <w:r>
-              <w:t>copiedbytes</w:t>
-            </w:r>
-            <w:proofErr w:type="spellEnd"/>
+              <w:t>Int64 copiedbytes</w:t>
+            </w:r>
           </w:p>
           <w:p>
             <w:pPr>
@@ -4911,13 +4310,8 @@
               </w:numPr>
             </w:pPr>
             <w:r>
-              <w:t xml:space="preserve">Int64 </w:t>
-            </w:r>
-            <w:proofErr w:type="spellStart"/>
-            <w:r>
-              <w:t>copiedbytes</w:t>
-            </w:r>
-            <w:proofErr w:type="spellEnd"/>
+              <w:t>Int64 copiedbytes</w:t>
+            </w:r>
           </w:p>
           <w:p>
             <w:pPr>
@@ -4928,13 +4322,8 @@
               </w:numPr>
             </w:pPr>
             <w:r>
-              <w:t xml:space="preserve">String </w:t>
-            </w:r>
-            <w:proofErr w:type="spellStart"/>
-            <w:r>
-              <w:t>currentfilename</w:t>
-            </w:r>
-            <w:proofErr w:type="spellEnd"/>
+              <w:t>String currentfilename</w:t>
+            </w:r>
           </w:p>
         </w:tc>
         <w:tc>
@@ -4958,11 +4347,9 @@
             <w:tcW w:w="1942" w:type="dxa"/>
           </w:tcPr>
           <w:p>
-            <w:proofErr w:type="spellStart"/>
             <w:r>
               <w:t>USBTools.cs</w:t>
             </w:r>
-            <w:proofErr w:type="spellEnd"/>
           </w:p>
         </w:tc>
       </w:tr>
@@ -4974,6 +4361,18 @@
       </w:pPr>
       <w:r>
         <w:t>File List</w:t>
+      </w:r>
+      <w:r>
+        <w:t xml:space="preserve"> (</w:t>
+      </w:r>
+      <w:r>
+        <w:rPr>
+          <w:color w:val="FF0000"/>
+        </w:rPr>
+        <w:t>Red</w:t>
+      </w:r>
+      <w:r>
+        <w:t xml:space="preserve"> are from external sources)</w:t>
       </w:r>
     </w:p>
     <w:tbl>
@@ -5032,11 +4431,9 @@
             <w:pPr>
               <w:jc w:val="right"/>
             </w:pPr>
-            <w:proofErr w:type="spellStart"/>
             <w:r>
               <w:t>addBackupWizard.cs</w:t>
             </w:r>
-            <w:proofErr w:type="spellEnd"/>
           </w:p>
         </w:tc>
         <w:tc>
@@ -5064,11 +4461,9 @@
             <w:pPr>
               <w:jc w:val="right"/>
             </w:pPr>
-            <w:proofErr w:type="spellStart"/>
             <w:r>
               <w:t>backupViewer.cs</w:t>
             </w:r>
-            <w:proofErr w:type="spellEnd"/>
           </w:p>
         </w:tc>
         <w:tc>
@@ -5096,11 +4491,9 @@
             <w:pPr>
               <w:jc w:val="right"/>
             </w:pPr>
-            <w:proofErr w:type="spellStart"/>
             <w:r>
               <w:t>compression.cs</w:t>
             </w:r>
-            <w:proofErr w:type="spellEnd"/>
           </w:p>
         </w:tc>
         <w:tc>
@@ -5131,11 +4524,9 @@
             <w:pPr>
               <w:jc w:val="right"/>
             </w:pPr>
-            <w:proofErr w:type="spellStart"/>
             <w:r>
               <w:t>currentTransfers.cs</w:t>
             </w:r>
-            <w:proofErr w:type="spellEnd"/>
           </w:p>
         </w:tc>
         <w:tc>
@@ -5163,11 +4554,9 @@
             <w:pPr>
               <w:jc w:val="right"/>
             </w:pPr>
-            <w:proofErr w:type="spellStart"/>
             <w:r>
               <w:t>databaseTools.cs</w:t>
             </w:r>
-            <w:proofErr w:type="spellEnd"/>
           </w:p>
         </w:tc>
         <w:tc>
@@ -5176,13 +4565,8 @@
             <w:vAlign w:val="center"/>
           </w:tcPr>
           <w:p>
-            <w:proofErr w:type="spellStart"/>
-            <w:r>
-              <w:t>Constains</w:t>
-            </w:r>
-            <w:proofErr w:type="spellEnd"/>
-            <w:r>
-              <w:t xml:space="preserve"> functions for interacting with the database, inserting and pulling data</w:t>
+            <w:r>
+              <w:t>Constains functions for interacting with the database, inserting and pulling data</w:t>
             </w:r>
           </w:p>
         </w:tc>
@@ -5200,14 +4584,12 @@
             <w:pPr>
               <w:jc w:val="right"/>
             </w:pPr>
-            <w:proofErr w:type="spellStart"/>
             <w:r>
               <w:rPr>
                 <w:color w:val="FF0000"/>
               </w:rPr>
               <w:t>ejectDrive.cs</w:t>
             </w:r>
-            <w:proofErr w:type="spellEnd"/>
           </w:p>
         </w:tc>
         <w:tc>
@@ -5235,11 +4617,9 @@
             <w:pPr>
               <w:jc w:val="right"/>
             </w:pPr>
-            <w:proofErr w:type="spellStart"/>
             <w:r>
               <w:t>mainWindow.cs</w:t>
             </w:r>
-            <w:proofErr w:type="spellEnd"/>
           </w:p>
         </w:tc>
         <w:tc>
@@ -5267,11 +4647,9 @@
             <w:pPr>
               <w:jc w:val="right"/>
             </w:pPr>
-            <w:proofErr w:type="spellStart"/>
             <w:r>
               <w:t>notificationIcon.cs</w:t>
             </w:r>
-            <w:proofErr w:type="spellEnd"/>
           </w:p>
         </w:tc>
         <w:tc>
@@ -5299,14 +4677,12 @@
             <w:pPr>
               <w:jc w:val="right"/>
             </w:pPr>
-            <w:proofErr w:type="spellStart"/>
             <w:r>
               <w:rPr>
                 <w:color w:val="FF0000"/>
               </w:rPr>
               <w:t>OSInfo.cs</w:t>
             </w:r>
-            <w:proofErr w:type="spellEnd"/>
           </w:p>
         </w:tc>
         <w:tc>
@@ -5334,11 +4710,9 @@
             <w:pPr>
               <w:jc w:val="right"/>
             </w:pPr>
-            <w:proofErr w:type="spellStart"/>
             <w:r>
               <w:t>Program.cs</w:t>
             </w:r>
-            <w:proofErr w:type="spellEnd"/>
           </w:p>
         </w:tc>
         <w:tc>
@@ -5366,11 +4740,9 @@
             <w:pPr>
               <w:jc w:val="right"/>
             </w:pPr>
-            <w:proofErr w:type="spellStart"/>
             <w:r>
               <w:t>Settings.cs</w:t>
             </w:r>
-            <w:proofErr w:type="spellEnd"/>
           </w:p>
         </w:tc>
         <w:tc>
@@ -5398,11 +4770,9 @@
             <w:pPr>
               <w:jc w:val="right"/>
             </w:pPr>
-            <w:proofErr w:type="spellStart"/>
             <w:r>
               <w:t>setup.cs</w:t>
             </w:r>
-            <w:proofErr w:type="spellEnd"/>
           </w:p>
         </w:tc>
         <w:tc>
@@ -5430,11 +4800,9 @@
             <w:pPr>
               <w:jc w:val="right"/>
             </w:pPr>
-            <w:proofErr w:type="spellStart"/>
             <w:r>
               <w:t>splashScreen.cs</w:t>
             </w:r>
-            <w:proofErr w:type="spellEnd"/>
           </w:p>
         </w:tc>
         <w:tc>
@@ -5462,11 +4830,9 @@
             <w:pPr>
               <w:jc w:val="right"/>
             </w:pPr>
-            <w:proofErr w:type="spellStart"/>
             <w:r>
               <w:t>tools.cs</w:t>
             </w:r>
-            <w:proofErr w:type="spellEnd"/>
           </w:p>
         </w:tc>
         <w:tc>
@@ -5494,11 +4860,9 @@
             <w:pPr>
               <w:jc w:val="right"/>
             </w:pPr>
-            <w:proofErr w:type="spellStart"/>
             <w:r>
               <w:t>transferWindow.cs</w:t>
             </w:r>
-            <w:proofErr w:type="spellEnd"/>
           </w:p>
         </w:tc>
         <w:tc>
@@ -5526,11 +4890,9 @@
             <w:pPr>
               <w:jc w:val="right"/>
             </w:pPr>
-            <w:proofErr w:type="spellStart"/>
             <w:r>
               <w:t>USBTools.cs</w:t>
             </w:r>
-            <w:proofErr w:type="spellEnd"/>
           </w:p>
         </w:tc>
         <w:tc>
@@ -5562,8 +4924,6 @@
       <w:r>
         <w:t xml:space="preserve">In order to make use of other </w:t>
       </w:r>
-      <w:bookmarkStart w:id="0" w:name="_GoBack"/>
-      <w:bookmarkEnd w:id="0"/>
       <w:r>
         <w:t>people’s</w:t>
       </w:r>
@@ -5592,6 +4952,7 @@
           <w:tcPr>
             <w:cnfStyle w:val="001000000100" w:firstRow="0" w:lastRow="0" w:firstColumn="1" w:lastColumn="0" w:oddVBand="0" w:evenVBand="0" w:oddHBand="0" w:evenHBand="0" w:firstRowFirstColumn="1" w:firstRowLastColumn="0" w:lastRowFirstColumn="0" w:lastRowLastColumn="0"/>
             <w:tcW w:w="2091" w:type="dxa"/>
+            <w:vAlign w:val="center"/>
           </w:tcPr>
           <w:p>
             <w:pPr>
@@ -5655,6 +5016,149 @@
             </w:pPr>
             <w:r>
               <w:t>Location</w:t>
+            </w:r>
+          </w:p>
+        </w:tc>
+      </w:tr>
+      <w:tr>
+        <w:trPr>
+          <w:cnfStyle w:val="000000100000" w:firstRow="0" w:lastRow="0" w:firstColumn="0" w:lastColumn="0" w:oddVBand="0" w:evenVBand="0" w:oddHBand="1" w:evenHBand="0" w:firstRowFirstColumn="0" w:firstRowLastColumn="0" w:lastRowFirstColumn="0" w:lastRowLastColumn="0"/>
+          <w:trHeight w:val="480"/>
+        </w:trPr>
+        <w:tc>
+          <w:tcPr>
+            <w:cnfStyle w:val="001000000000" w:firstRow="0" w:lastRow="0" w:firstColumn="1" w:lastColumn="0" w:oddVBand="0" w:evenVBand="0" w:oddHBand="0" w:evenHBand="0" w:firstRowFirstColumn="0" w:firstRowLastColumn="0" w:lastRowFirstColumn="0" w:lastRowLastColumn="0"/>
+            <w:tcW w:w="2091" w:type="dxa"/>
+            <w:vAlign w:val="center"/>
+          </w:tcPr>
+          <w:p>
+            <w:r>
+              <w:t>DotNetBar</w:t>
+            </w:r>
+          </w:p>
+        </w:tc>
+        <w:tc>
+          <w:tcPr>
+            <w:tcW w:w="2091" w:type="dxa"/>
+          </w:tcPr>
+          <w:p>
+            <w:pPr>
+              <w:jc w:val="center"/>
+              <w:cnfStyle w:val="000000100000" w:firstRow="0" w:lastRow="0" w:firstColumn="0" w:lastColumn="0" w:oddVBand="0" w:evenVBand="0" w:oddHBand="1" w:evenHBand="0" w:firstRowFirstColumn="0" w:firstRowLastColumn="0" w:lastRowFirstColumn="0" w:lastRowLastColumn="0"/>
+            </w:pPr>
+            <w:r>
+              <w:t>More UI controls, and fancy windows</w:t>
+            </w:r>
+          </w:p>
+        </w:tc>
+        <w:tc>
+          <w:tcPr>
+            <w:tcW w:w="2091" w:type="dxa"/>
+          </w:tcPr>
+          <w:p>
+            <w:pPr>
+              <w:jc w:val="center"/>
+              <w:cnfStyle w:val="000000100000" w:firstRow="0" w:lastRow="0" w:firstColumn="0" w:lastColumn="0" w:oddVBand="0" w:evenVBand="0" w:oddHBand="1" w:evenHBand="0" w:firstRowFirstColumn="0" w:firstRowLastColumn="0" w:lastRowFirstColumn="0" w:lastRowLastColumn="0"/>
+            </w:pPr>
+            <w:r>
+              <w:t>DevComponents</w:t>
+            </w:r>
+          </w:p>
+        </w:tc>
+        <w:tc>
+          <w:tcPr>
+            <w:tcW w:w="2091" w:type="dxa"/>
+          </w:tcPr>
+          <w:p>
+            <w:pPr>
+              <w:jc w:val="center"/>
+              <w:cnfStyle w:val="000000100000" w:firstRow="0" w:lastRow="0" w:firstColumn="0" w:lastColumn="0" w:oddVBand="0" w:evenVBand="0" w:oddHBand="1" w:evenHBand="0" w:firstRowFirstColumn="0" w:firstRowLastColumn="0" w:lastRowFirstColumn="0" w:lastRowLastColumn="0"/>
+            </w:pPr>
+            <w:r>
+              <w:t>DLL</w:t>
+            </w:r>
+          </w:p>
+        </w:tc>
+        <w:tc>
+          <w:tcPr>
+            <w:tcW w:w="2092" w:type="dxa"/>
+          </w:tcPr>
+          <w:p>
+            <w:pPr>
+              <w:jc w:val="center"/>
+              <w:cnfStyle w:val="000000100000" w:firstRow="0" w:lastRow="0" w:firstColumn="0" w:lastColumn="0" w:oddVBand="0" w:evenVBand="0" w:oddHBand="1" w:evenHBand="0" w:firstRowFirstColumn="0" w:firstRowLastColumn="0" w:lastRowFirstColumn="0" w:lastRowLastColumn="0"/>
+            </w:pPr>
+            <w:r>
+              <w:t>Installed on Development PC, sent with installation</w:t>
+            </w:r>
+            <w:bookmarkStart w:id="0" w:name="_GoBack"/>
+            <w:bookmarkEnd w:id="0"/>
+          </w:p>
+        </w:tc>
+      </w:tr>
+      <w:tr>
+        <w:tc>
+          <w:tcPr>
+            <w:cnfStyle w:val="001000000000" w:firstRow="0" w:lastRow="0" w:firstColumn="1" w:lastColumn="0" w:oddVBand="0" w:evenVBand="0" w:oddHBand="0" w:evenHBand="0" w:firstRowFirstColumn="0" w:firstRowLastColumn="0" w:lastRowFirstColumn="0" w:lastRowLastColumn="0"/>
+            <w:tcW w:w="2091" w:type="dxa"/>
+            <w:vAlign w:val="center"/>
+          </w:tcPr>
+          <w:p>
+            <w:r>
+              <w:t>Eject Drive</w:t>
+            </w:r>
+          </w:p>
+        </w:tc>
+        <w:tc>
+          <w:tcPr>
+            <w:tcW w:w="2091" w:type="dxa"/>
+          </w:tcPr>
+          <w:p>
+            <w:pPr>
+              <w:jc w:val="center"/>
+              <w:cnfStyle w:val="000000000000" w:firstRow="0" w:lastRow="0" w:firstColumn="0" w:lastColumn="0" w:oddVBand="0" w:evenVBand="0" w:oddHBand="0" w:evenHBand="0" w:firstRowFirstColumn="0" w:firstRowLastColumn="0" w:lastRowFirstColumn="0" w:lastRowLastColumn="0"/>
+            </w:pPr>
+            <w:r>
+              <w:t>Ejects a given drive from the computer</w:t>
+            </w:r>
+          </w:p>
+        </w:tc>
+        <w:tc>
+          <w:tcPr>
+            <w:tcW w:w="2091" w:type="dxa"/>
+          </w:tcPr>
+          <w:p>
+            <w:pPr>
+              <w:jc w:val="center"/>
+              <w:cnfStyle w:val="000000000000" w:firstRow="0" w:lastRow="0" w:firstColumn="0" w:lastColumn="0" w:oddVBand="0" w:evenVBand="0" w:oddHBand="0" w:evenHBand="0" w:firstRowFirstColumn="0" w:firstRowLastColumn="0" w:lastRowFirstColumn="0" w:lastRowLastColumn="0"/>
+            </w:pPr>
+          </w:p>
+        </w:tc>
+        <w:tc>
+          <w:tcPr>
+            <w:tcW w:w="2091" w:type="dxa"/>
+          </w:tcPr>
+          <w:p>
+            <w:pPr>
+              <w:jc w:val="center"/>
+              <w:cnfStyle w:val="000000000000" w:firstRow="0" w:lastRow="0" w:firstColumn="0" w:lastColumn="0" w:oddVBand="0" w:evenVBand="0" w:oddHBand="0" w:evenHBand="0" w:firstRowFirstColumn="0" w:firstRowLastColumn="0" w:lastRowFirstColumn="0" w:lastRowLastColumn="0"/>
+            </w:pPr>
+            <w:r>
+              <w:t>C# Source</w:t>
+            </w:r>
+          </w:p>
+        </w:tc>
+        <w:tc>
+          <w:tcPr>
+            <w:tcW w:w="2092" w:type="dxa"/>
+          </w:tcPr>
+          <w:p>
+            <w:pPr>
+              <w:jc w:val="center"/>
+              <w:cnfStyle w:val="000000000000" w:firstRow="0" w:lastRow="0" w:firstColumn="0" w:lastColumn="0" w:oddVBand="0" w:evenVBand="0" w:oddHBand="0" w:evenHBand="0" w:firstRowFirstColumn="0" w:firstRowLastColumn="0" w:lastRowFirstColumn="0" w:lastRowLastColumn="0"/>
+            </w:pPr>
+            <w:r>
+              <w:t>ejectDrive.cs</w:t>
             </w:r>
           </w:p>
         </w:tc>
@@ -5667,16 +5171,12 @@
           <w:tcPr>
             <w:cnfStyle w:val="001000000000" w:firstRow="0" w:lastRow="0" w:firstColumn="1" w:lastColumn="0" w:oddVBand="0" w:evenVBand="0" w:oddHBand="0" w:evenHBand="0" w:firstRowFirstColumn="0" w:firstRowLastColumn="0" w:lastRowFirstColumn="0" w:lastRowLastColumn="0"/>
             <w:tcW w:w="2091" w:type="dxa"/>
-          </w:tcPr>
-          <w:p>
-            <w:pPr>
-              <w:jc w:val="left"/>
-            </w:pPr>
-            <w:proofErr w:type="spellStart"/>
-            <w:r>
-              <w:t>DotNetBar</w:t>
-            </w:r>
-            <w:proofErr w:type="spellEnd"/>
+            <w:vAlign w:val="center"/>
+          </w:tcPr>
+          <w:p>
+            <w:r>
+              <w:t>OS Info</w:t>
+            </w:r>
           </w:p>
         </w:tc>
         <w:tc>
@@ -5689,7 +5189,7 @@
               <w:cnfStyle w:val="000000100000" w:firstRow="0" w:lastRow="0" w:firstColumn="0" w:lastColumn="0" w:oddVBand="0" w:evenVBand="0" w:oddHBand="1" w:evenHBand="0" w:firstRowFirstColumn="0" w:firstRowLastColumn="0" w:lastRowFirstColumn="0" w:lastRowLastColumn="0"/>
             </w:pPr>
             <w:r>
-              <w:t>More UI controls, and fancy windows</w:t>
+              <w:t>Gets information about the current computer</w:t>
             </w:r>
           </w:p>
         </w:tc>
@@ -5702,11 +5202,6 @@
               <w:jc w:val="center"/>
               <w:cnfStyle w:val="000000100000" w:firstRow="0" w:lastRow="0" w:firstColumn="0" w:lastColumn="0" w:oddVBand="0" w:evenVBand="0" w:oddHBand="1" w:evenHBand="0" w:firstRowFirstColumn="0" w:firstRowLastColumn="0" w:lastRowFirstColumn="0" w:lastRowLastColumn="0"/>
             </w:pPr>
-            <w:proofErr w:type="spellStart"/>
-            <w:r>
-              <w:t>DevComponents</w:t>
-            </w:r>
-            <w:proofErr w:type="spellEnd"/>
           </w:p>
         </w:tc>
         <w:tc>
@@ -5719,7 +5214,7 @@
               <w:cnfStyle w:val="000000100000" w:firstRow="0" w:lastRow="0" w:firstColumn="0" w:lastColumn="0" w:oddVBand="0" w:evenVBand="0" w:oddHBand="1" w:evenHBand="0" w:firstRowFirstColumn="0" w:firstRowLastColumn="0" w:lastRowFirstColumn="0" w:lastRowLastColumn="0"/>
             </w:pPr>
             <w:r>
-              <w:t>DLL</w:t>
+              <w:t>C# Source</w:t>
             </w:r>
           </w:p>
         </w:tc>
@@ -5732,6 +5227,9 @@
               <w:jc w:val="center"/>
               <w:cnfStyle w:val="000000100000" w:firstRow="0" w:lastRow="0" w:firstColumn="0" w:lastColumn="0" w:oddVBand="0" w:evenVBand="0" w:oddHBand="1" w:evenHBand="0" w:firstRowFirstColumn="0" w:firstRowLastColumn="0" w:lastRowFirstColumn="0" w:lastRowLastColumn="0"/>
             </w:pPr>
+            <w:r>
+              <w:t>OSInfo.cs</w:t>
+            </w:r>
           </w:p>
         </w:tc>
       </w:tr>
@@ -5740,156 +5238,9 @@
           <w:tcPr>
             <w:cnfStyle w:val="001000000000" w:firstRow="0" w:lastRow="0" w:firstColumn="1" w:lastColumn="0" w:oddVBand="0" w:evenVBand="0" w:oddHBand="0" w:evenHBand="0" w:firstRowFirstColumn="0" w:firstRowLastColumn="0" w:lastRowFirstColumn="0" w:lastRowLastColumn="0"/>
             <w:tcW w:w="2091" w:type="dxa"/>
-          </w:tcPr>
-          <w:p>
-            <w:pPr>
-              <w:jc w:val="left"/>
-            </w:pPr>
-            <w:r>
-              <w:t>Eject Drive</w:t>
-            </w:r>
-          </w:p>
-        </w:tc>
-        <w:tc>
-          <w:tcPr>
-            <w:tcW w:w="2091" w:type="dxa"/>
-          </w:tcPr>
-          <w:p>
-            <w:pPr>
-              <w:jc w:val="center"/>
-              <w:cnfStyle w:val="000000000000" w:firstRow="0" w:lastRow="0" w:firstColumn="0" w:lastColumn="0" w:oddVBand="0" w:evenVBand="0" w:oddHBand="0" w:evenHBand="0" w:firstRowFirstColumn="0" w:firstRowLastColumn="0" w:lastRowFirstColumn="0" w:lastRowLastColumn="0"/>
-            </w:pPr>
-            <w:r>
-              <w:t>Ejects a given drive from the computer</w:t>
-            </w:r>
-          </w:p>
-        </w:tc>
-        <w:tc>
-          <w:tcPr>
-            <w:tcW w:w="2091" w:type="dxa"/>
-          </w:tcPr>
-          <w:p>
-            <w:pPr>
-              <w:jc w:val="center"/>
-              <w:cnfStyle w:val="000000000000" w:firstRow="0" w:lastRow="0" w:firstColumn="0" w:lastColumn="0" w:oddVBand="0" w:evenVBand="0" w:oddHBand="0" w:evenHBand="0" w:firstRowFirstColumn="0" w:firstRowLastColumn="0" w:lastRowFirstColumn="0" w:lastRowLastColumn="0"/>
-            </w:pPr>
-          </w:p>
-        </w:tc>
-        <w:tc>
-          <w:tcPr>
-            <w:tcW w:w="2091" w:type="dxa"/>
-          </w:tcPr>
-          <w:p>
-            <w:pPr>
-              <w:jc w:val="center"/>
-              <w:cnfStyle w:val="000000000000" w:firstRow="0" w:lastRow="0" w:firstColumn="0" w:lastColumn="0" w:oddVBand="0" w:evenVBand="0" w:oddHBand="0" w:evenHBand="0" w:firstRowFirstColumn="0" w:firstRowLastColumn="0" w:lastRowFirstColumn="0" w:lastRowLastColumn="0"/>
-            </w:pPr>
-            <w:r>
-              <w:t>C# Source</w:t>
-            </w:r>
-          </w:p>
-        </w:tc>
-        <w:tc>
-          <w:tcPr>
-            <w:tcW w:w="2092" w:type="dxa"/>
-          </w:tcPr>
-          <w:p>
-            <w:pPr>
-              <w:jc w:val="center"/>
-              <w:cnfStyle w:val="000000000000" w:firstRow="0" w:lastRow="0" w:firstColumn="0" w:lastColumn="0" w:oddVBand="0" w:evenVBand="0" w:oddHBand="0" w:evenHBand="0" w:firstRowFirstColumn="0" w:firstRowLastColumn="0" w:lastRowFirstColumn="0" w:lastRowLastColumn="0"/>
-            </w:pPr>
-            <w:proofErr w:type="spellStart"/>
-            <w:r>
-              <w:t>ejectDrive.cs</w:t>
-            </w:r>
-            <w:proofErr w:type="spellEnd"/>
-          </w:p>
-        </w:tc>
-      </w:tr>
-      <w:tr>
-        <w:trPr>
-          <w:cnfStyle w:val="000000100000" w:firstRow="0" w:lastRow="0" w:firstColumn="0" w:lastColumn="0" w:oddVBand="0" w:evenVBand="0" w:oddHBand="1" w:evenHBand="0" w:firstRowFirstColumn="0" w:firstRowLastColumn="0" w:lastRowFirstColumn="0" w:lastRowLastColumn="0"/>
-        </w:trPr>
-        <w:tc>
-          <w:tcPr>
-            <w:cnfStyle w:val="001000000000" w:firstRow="0" w:lastRow="0" w:firstColumn="1" w:lastColumn="0" w:oddVBand="0" w:evenVBand="0" w:oddHBand="0" w:evenHBand="0" w:firstRowFirstColumn="0" w:firstRowLastColumn="0" w:lastRowFirstColumn="0" w:lastRowLastColumn="0"/>
-            <w:tcW w:w="2091" w:type="dxa"/>
-          </w:tcPr>
-          <w:p>
-            <w:pPr>
-              <w:jc w:val="center"/>
-            </w:pPr>
-            <w:r>
-              <w:t>OS Info</w:t>
-            </w:r>
-          </w:p>
-        </w:tc>
-        <w:tc>
-          <w:tcPr>
-            <w:tcW w:w="2091" w:type="dxa"/>
-          </w:tcPr>
-          <w:p>
-            <w:pPr>
-              <w:jc w:val="center"/>
-              <w:cnfStyle w:val="000000100000" w:firstRow="0" w:lastRow="0" w:firstColumn="0" w:lastColumn="0" w:oddVBand="0" w:evenVBand="0" w:oddHBand="1" w:evenHBand="0" w:firstRowFirstColumn="0" w:firstRowLastColumn="0" w:lastRowFirstColumn="0" w:lastRowLastColumn="0"/>
-            </w:pPr>
-            <w:r>
-              <w:t>Gets information about the current computer</w:t>
-            </w:r>
-          </w:p>
-        </w:tc>
-        <w:tc>
-          <w:tcPr>
-            <w:tcW w:w="2091" w:type="dxa"/>
-          </w:tcPr>
-          <w:p>
-            <w:pPr>
-              <w:jc w:val="center"/>
-              <w:cnfStyle w:val="000000100000" w:firstRow="0" w:lastRow="0" w:firstColumn="0" w:lastColumn="0" w:oddVBand="0" w:evenVBand="0" w:oddHBand="1" w:evenHBand="0" w:firstRowFirstColumn="0" w:firstRowLastColumn="0" w:lastRowFirstColumn="0" w:lastRowLastColumn="0"/>
-            </w:pPr>
-          </w:p>
-        </w:tc>
-        <w:tc>
-          <w:tcPr>
-            <w:tcW w:w="2091" w:type="dxa"/>
-          </w:tcPr>
-          <w:p>
-            <w:pPr>
-              <w:jc w:val="center"/>
-              <w:cnfStyle w:val="000000100000" w:firstRow="0" w:lastRow="0" w:firstColumn="0" w:lastColumn="0" w:oddVBand="0" w:evenVBand="0" w:oddHBand="1" w:evenHBand="0" w:firstRowFirstColumn="0" w:firstRowLastColumn="0" w:lastRowFirstColumn="0" w:lastRowLastColumn="0"/>
-            </w:pPr>
-            <w:r>
-              <w:t>C# Source</w:t>
-            </w:r>
-          </w:p>
-        </w:tc>
-        <w:tc>
-          <w:tcPr>
-            <w:tcW w:w="2092" w:type="dxa"/>
-          </w:tcPr>
-          <w:p>
-            <w:pPr>
-              <w:jc w:val="center"/>
-              <w:cnfStyle w:val="000000100000" w:firstRow="0" w:lastRow="0" w:firstColumn="0" w:lastColumn="0" w:oddVBand="0" w:evenVBand="0" w:oddHBand="1" w:evenHBand="0" w:firstRowFirstColumn="0" w:firstRowLastColumn="0" w:lastRowFirstColumn="0" w:lastRowLastColumn="0"/>
-            </w:pPr>
-            <w:proofErr w:type="spellStart"/>
-            <w:r>
-              <w:t>OSInfo.cs</w:t>
-            </w:r>
-            <w:proofErr w:type="spellEnd"/>
-          </w:p>
-        </w:tc>
-      </w:tr>
-      <w:tr>
-        <w:tc>
-          <w:tcPr>
-            <w:cnfStyle w:val="001000000000" w:firstRow="0" w:lastRow="0" w:firstColumn="1" w:lastColumn="0" w:oddVBand="0" w:evenVBand="0" w:oddHBand="0" w:evenHBand="0" w:firstRowFirstColumn="0" w:firstRowLastColumn="0" w:lastRowFirstColumn="0" w:lastRowLastColumn="0"/>
-            <w:tcW w:w="2091" w:type="dxa"/>
-          </w:tcPr>
-          <w:p>
-            <w:pPr>
-              <w:jc w:val="center"/>
-            </w:pPr>
+            <w:vAlign w:val="center"/>
+          </w:tcPr>
+          <w:p>
             <w:r>
               <w:t>7-Zip Binaries</w:t>
             </w:r>

</xml_diff>